<commit_message>
Listado de guia de usuario
</commit_message>
<xml_diff>
--- a/docs/guia-de-usuario.docx
+++ b/docs/guia-de-usuario.docx
@@ -9,8 +9,345 @@
       <w:r>
         <w:t>Guía de usuario: Sistema CMH</w:t>
       </w:r>
+    </w:p>
+    <w:p>
+      <w:pPr>
+        <w:rPr>
+          <w:rFonts w:asciiTheme="majorHAnsi" w:eastAsiaTheme="majorEastAsia" w:hAnsiTheme="majorHAnsi" w:cstheme="majorBidi"/>
+          <w:spacing w:val="-10"/>
+          <w:kern w:val="28"/>
+          <w:sz w:val="56"/>
+          <w:szCs w:val="56"/>
+        </w:rPr>
+      </w:pPr>
+      <w:r>
+        <w:br w:type="page"/>
+      </w:r>
+    </w:p>
+    <w:p>
+      <w:pPr>
+        <w:pStyle w:val="Heading1"/>
+      </w:pPr>
+      <w:r>
+        <w:lastRenderedPageBreak/>
+        <w:t>Implantación del sistema</w:t>
+      </w:r>
+    </w:p>
+    <w:p>
+      <w:r>
+        <w:t xml:space="preserve">(todas los procesos disponibles para la primera </w:t>
+      </w:r>
+      <w:r>
+        <w:t>utilización del sistema</w:t>
+      </w:r>
+      <w:r>
+        <w:t>)</w:t>
+      </w:r>
+    </w:p>
+    <w:p>
+      <w:pPr>
+        <w:pStyle w:val="Heading1"/>
+      </w:pPr>
+      <w:r>
+        <w:t>Procesos</w:t>
+      </w:r>
+      <w:r>
+        <w:t xml:space="preserve"> </w:t>
+      </w:r>
+      <w:r>
+        <w:t>por tipo de usuario</w:t>
+      </w:r>
+    </w:p>
+    <w:p>
+      <w:pPr>
+        <w:pStyle w:val="Heading2"/>
+      </w:pPr>
+      <w:r>
+        <w:t>Jefes de operadores</w:t>
+      </w:r>
+    </w:p>
+    <w:p>
+      <w:pPr>
+        <w:pStyle w:val="Heading3"/>
+      </w:pPr>
+      <w:r>
+        <w:t>Mantener personal</w:t>
+      </w:r>
+    </w:p>
+    <w:p>
+      <w:pPr>
+        <w:pStyle w:val="Heading3"/>
+      </w:pPr>
+      <w:r>
+        <w:t xml:space="preserve">Mantener </w:t>
+      </w:r>
+      <w:r>
+        <w:t>pacientes</w:t>
+      </w:r>
+    </w:p>
+    <w:p>
+      <w:pPr>
+        <w:pStyle w:val="Heading3"/>
+      </w:pPr>
+      <w:r>
+        <w:t>Auditar caja</w:t>
+      </w:r>
+    </w:p>
+    <w:p>
+      <w:pPr>
+        <w:pStyle w:val="Heading3"/>
+      </w:pPr>
+      <w:r>
+        <w:t>Mantener prestaciones</w:t>
+      </w:r>
+    </w:p>
+    <w:p>
+      <w:pPr>
+        <w:pStyle w:val="Heading3"/>
+      </w:pPr>
+      <w:r>
+        <w:t xml:space="preserve">Mantener </w:t>
+      </w:r>
+      <w:r>
+        <w:t>equipamiento</w:t>
+      </w:r>
+    </w:p>
+    <w:p>
+      <w:pPr>
+        <w:pStyle w:val="Heading3"/>
+      </w:pPr>
+      <w:r>
+        <w:t>Ver historial de pagos de los médicos</w:t>
+      </w:r>
+    </w:p>
+    <w:p>
+      <w:pPr>
+        <w:pStyle w:val="Heading3"/>
+      </w:pPr>
+      <w:r>
+        <w:t>Administración de horarios de personal médico</w:t>
+      </w:r>
+    </w:p>
+    <w:p>
+      <w:pPr>
+        <w:pStyle w:val="Heading3"/>
+      </w:pPr>
+      <w:r>
+        <w:t>Editar perfil</w:t>
+      </w:r>
+    </w:p>
+    <w:p>
+      <w:pPr>
+        <w:pStyle w:val="Heading2"/>
+      </w:pPr>
+      <w:r>
+        <w:t>Operadores</w:t>
+      </w:r>
+    </w:p>
+    <w:p>
+      <w:pPr>
+        <w:pStyle w:val="Heading3"/>
+      </w:pPr>
+      <w:r>
+        <w:t>Agendar atención</w:t>
+      </w:r>
+    </w:p>
+    <w:p>
+      <w:pPr>
+        <w:pStyle w:val="Heading3"/>
+      </w:pPr>
+      <w:r>
+        <w:t>Anular atención</w:t>
+      </w:r>
+    </w:p>
+    <w:p>
+      <w:pPr>
+        <w:pStyle w:val="Heading3"/>
+      </w:pPr>
+      <w:r>
+        <w:t>Crear paciente</w:t>
+      </w:r>
+    </w:p>
+    <w:p>
+      <w:pPr>
+        <w:pStyle w:val="Heading3"/>
+      </w:pPr>
+      <w:r>
+        <w:t>Ingresar paciente</w:t>
+      </w:r>
+    </w:p>
+    <w:p>
+      <w:pPr>
+        <w:pStyle w:val="Heading3"/>
+      </w:pPr>
+      <w:r>
+        <w:t>Abrir caja</w:t>
+      </w:r>
+    </w:p>
+    <w:p>
+      <w:pPr>
+        <w:pStyle w:val="Heading3"/>
+      </w:pPr>
+      <w:r>
+        <w:t>Cerrar caja</w:t>
+      </w:r>
+    </w:p>
+    <w:p>
+      <w:pPr>
+        <w:pStyle w:val="Heading3"/>
+      </w:pPr>
+      <w:r>
+        <w:t>Registrar pago</w:t>
+      </w:r>
+    </w:p>
+    <w:p>
+      <w:pPr>
+        <w:pStyle w:val="Heading3"/>
+      </w:pPr>
+      <w:r>
+        <w:t>Anular pago</w:t>
+      </w:r>
+    </w:p>
+    <w:p>
+      <w:pPr>
+        <w:pStyle w:val="Heading3"/>
+      </w:pPr>
+      <w:r>
+        <w:t>Editar perfil</w:t>
+      </w:r>
+    </w:p>
+    <w:p>
+      <w:pPr>
+        <w:pStyle w:val="Heading2"/>
+      </w:pPr>
+      <w:r>
+        <w:t>Personal médico</w:t>
+      </w:r>
+    </w:p>
+    <w:p>
+      <w:pPr>
+        <w:pStyle w:val="Heading3"/>
+      </w:pPr>
+      <w:r>
+        <w:t>Revisar agenda diaria</w:t>
+      </w:r>
+    </w:p>
+    <w:p>
+      <w:pPr>
+        <w:pStyle w:val="Heading3"/>
+      </w:pPr>
+      <w:r>
+        <w:t>Cerrar atención</w:t>
+      </w:r>
+    </w:p>
+    <w:p>
+      <w:pPr>
+        <w:pStyle w:val="Heading3"/>
+      </w:pPr>
+      <w:r>
+        <w:t>Editar perfil</w:t>
+      </w:r>
+    </w:p>
+    <w:p>
+      <w:pPr>
+        <w:pStyle w:val="Heading2"/>
+      </w:pPr>
+      <w:r>
+        <w:t>Médico</w:t>
+      </w:r>
+    </w:p>
+    <w:p>
+      <w:pPr>
+        <w:pStyle w:val="Heading3"/>
+      </w:pPr>
+      <w:r>
+        <w:t>Editar cuenta bancaria</w:t>
+      </w:r>
+    </w:p>
+    <w:p>
+      <w:pPr>
+        <w:pStyle w:val="Heading3"/>
+      </w:pPr>
+      <w:r>
+        <w:t>Ver ficha médica</w:t>
+      </w:r>
+    </w:p>
+    <w:p>
+      <w:pPr>
+        <w:pStyle w:val="Heading3"/>
+      </w:pPr>
+      <w:r>
+        <w:t>Actualizar</w:t>
+      </w:r>
       <w:bookmarkStart w:id="0" w:name="_GoBack"/>
       <w:bookmarkEnd w:id="0"/>
+      <w:r>
+        <w:t xml:space="preserve"> ficha médica</w:t>
+      </w:r>
+    </w:p>
+    <w:p>
+      <w:pPr>
+        <w:pStyle w:val="Heading3"/>
+      </w:pPr>
+      <w:r>
+        <w:t>Derivar</w:t>
+      </w:r>
+    </w:p>
+    <w:p>
+      <w:pPr>
+        <w:pStyle w:val="Heading2"/>
+      </w:pPr>
+      <w:r>
+        <w:t>Enfermero</w:t>
+      </w:r>
+    </w:p>
+    <w:p>
+      <w:pPr>
+        <w:pStyle w:val="Heading3"/>
+      </w:pPr>
+      <w:r>
+        <w:t>Abrir orden de análisis</w:t>
+      </w:r>
+    </w:p>
+    <w:p>
+      <w:pPr>
+        <w:pStyle w:val="Heading3"/>
+      </w:pPr>
+      <w:r>
+        <w:t>Cerrar orden de análisis</w:t>
+      </w:r>
+    </w:p>
+    <w:p>
+      <w:pPr>
+        <w:pStyle w:val="Heading3"/>
+      </w:pPr>
+      <w:r>
+        <w:t>Subir archivo de resultados</w:t>
+      </w:r>
+    </w:p>
+    <w:p>
+      <w:pPr>
+        <w:pStyle w:val="Heading3"/>
+      </w:pPr>
+      <w:r>
+        <w:t>Muestras por analizar</w:t>
+      </w:r>
+    </w:p>
+    <w:p>
+      <w:pPr>
+        <w:pStyle w:val="Heading2"/>
+      </w:pPr>
+      <w:r>
+        <w:t>Tecnólogo</w:t>
+      </w:r>
+    </w:p>
+    <w:p>
+      <w:pPr>
+        <w:pStyle w:val="Heading3"/>
+      </w:pPr>
+      <w:r>
+        <w:t>Subir archivo de resultado</w:t>
+      </w:r>
     </w:p>
     <w:sectPr>
       <w:pgSz w:w="12240" w:h="15840"/>
@@ -426,6 +763,69 @@
       <w:lang w:val="es-ES_tradnl"/>
     </w:rPr>
   </w:style>
+  <w:style w:type="paragraph" w:styleId="Heading1">
+    <w:name w:val="heading 1"/>
+    <w:basedOn w:val="Normal"/>
+    <w:next w:val="Normal"/>
+    <w:link w:val="Heading1Char"/>
+    <w:uiPriority w:val="9"/>
+    <w:qFormat/>
+    <w:rsid w:val="00E15922"/>
+    <w:pPr>
+      <w:keepNext/>
+      <w:keepLines/>
+      <w:spacing w:before="240"/>
+      <w:outlineLvl w:val="0"/>
+    </w:pPr>
+    <w:rPr>
+      <w:rFonts w:asciiTheme="majorHAnsi" w:eastAsiaTheme="majorEastAsia" w:hAnsiTheme="majorHAnsi" w:cstheme="majorBidi"/>
+      <w:color w:val="2F5496" w:themeColor="accent1" w:themeShade="BF"/>
+      <w:sz w:val="32"/>
+      <w:szCs w:val="32"/>
+    </w:rPr>
+  </w:style>
+  <w:style w:type="paragraph" w:styleId="Heading2">
+    <w:name w:val="heading 2"/>
+    <w:basedOn w:val="Normal"/>
+    <w:next w:val="Normal"/>
+    <w:link w:val="Heading2Char"/>
+    <w:uiPriority w:val="9"/>
+    <w:unhideWhenUsed/>
+    <w:qFormat/>
+    <w:rsid w:val="003E11D4"/>
+    <w:pPr>
+      <w:keepNext/>
+      <w:keepLines/>
+      <w:spacing w:before="40"/>
+      <w:outlineLvl w:val="1"/>
+    </w:pPr>
+    <w:rPr>
+      <w:rFonts w:asciiTheme="majorHAnsi" w:eastAsiaTheme="majorEastAsia" w:hAnsiTheme="majorHAnsi" w:cstheme="majorBidi"/>
+      <w:color w:val="2F5496" w:themeColor="accent1" w:themeShade="BF"/>
+      <w:sz w:val="26"/>
+      <w:szCs w:val="26"/>
+    </w:rPr>
+  </w:style>
+  <w:style w:type="paragraph" w:styleId="Heading3">
+    <w:name w:val="heading 3"/>
+    <w:basedOn w:val="Normal"/>
+    <w:next w:val="Normal"/>
+    <w:link w:val="Heading3Char"/>
+    <w:uiPriority w:val="9"/>
+    <w:unhideWhenUsed/>
+    <w:qFormat/>
+    <w:rsid w:val="00CB0E87"/>
+    <w:pPr>
+      <w:keepNext/>
+      <w:keepLines/>
+      <w:spacing w:before="40"/>
+      <w:outlineLvl w:val="2"/>
+    </w:pPr>
+    <w:rPr>
+      <w:rFonts w:asciiTheme="majorHAnsi" w:eastAsiaTheme="majorEastAsia" w:hAnsiTheme="majorHAnsi" w:cstheme="majorBidi"/>
+      <w:color w:val="1F3763" w:themeColor="accent1" w:themeShade="7F"/>
+    </w:rPr>
+  </w:style>
   <w:style w:type="character" w:default="1" w:styleId="DefaultParagraphFont">
     <w:name w:val="Default Paragraph Font"/>
     <w:uiPriority w:val="1"/>
@@ -484,6 +884,46 @@
       <w:kern w:val="28"/>
       <w:sz w:val="56"/>
       <w:szCs w:val="56"/>
+      <w:lang w:val="es-ES_tradnl"/>
+    </w:rPr>
+  </w:style>
+  <w:style w:type="character" w:customStyle="1" w:styleId="Heading1Char">
+    <w:name w:val="Heading 1 Char"/>
+    <w:basedOn w:val="DefaultParagraphFont"/>
+    <w:link w:val="Heading1"/>
+    <w:uiPriority w:val="9"/>
+    <w:rsid w:val="00E15922"/>
+    <w:rPr>
+      <w:rFonts w:asciiTheme="majorHAnsi" w:eastAsiaTheme="majorEastAsia" w:hAnsiTheme="majorHAnsi" w:cstheme="majorBidi"/>
+      <w:color w:val="2F5496" w:themeColor="accent1" w:themeShade="BF"/>
+      <w:sz w:val="32"/>
+      <w:szCs w:val="32"/>
+      <w:lang w:val="es-ES_tradnl"/>
+    </w:rPr>
+  </w:style>
+  <w:style w:type="character" w:customStyle="1" w:styleId="Heading2Char">
+    <w:name w:val="Heading 2 Char"/>
+    <w:basedOn w:val="DefaultParagraphFont"/>
+    <w:link w:val="Heading2"/>
+    <w:uiPriority w:val="9"/>
+    <w:rsid w:val="003E11D4"/>
+    <w:rPr>
+      <w:rFonts w:asciiTheme="majorHAnsi" w:eastAsiaTheme="majorEastAsia" w:hAnsiTheme="majorHAnsi" w:cstheme="majorBidi"/>
+      <w:color w:val="2F5496" w:themeColor="accent1" w:themeShade="BF"/>
+      <w:sz w:val="26"/>
+      <w:szCs w:val="26"/>
+      <w:lang w:val="es-ES_tradnl"/>
+    </w:rPr>
+  </w:style>
+  <w:style w:type="character" w:customStyle="1" w:styleId="Heading3Char">
+    <w:name w:val="Heading 3 Char"/>
+    <w:basedOn w:val="DefaultParagraphFont"/>
+    <w:link w:val="Heading3"/>
+    <w:uiPriority w:val="9"/>
+    <w:rsid w:val="00CB0E87"/>
+    <w:rPr>
+      <w:rFonts w:asciiTheme="majorHAnsi" w:eastAsiaTheme="majorEastAsia" w:hAnsiTheme="majorHAnsi" w:cstheme="majorBidi"/>
+      <w:color w:val="1F3763" w:themeColor="accent1" w:themeShade="7F"/>
       <w:lang w:val="es-ES_tradnl"/>
     </w:rPr>
   </w:style>

</xml_diff>

<commit_message>
Agregada tabla de contenidos
</commit_message>
<xml_diff>
--- a/docs/guia-de-usuario.docx
+++ b/docs/guia-de-usuario.docx
@@ -28,14 +28,2344 @@
       <w:pPr>
         <w:pStyle w:val="Heading1"/>
       </w:pPr>
+      <w:bookmarkStart w:id="0" w:name="_Toc467777171"/>
       <w:r>
         <w:lastRenderedPageBreak/>
+        <w:t>Tabla de contenidos</w:t>
+      </w:r>
+      <w:bookmarkEnd w:id="0"/>
+    </w:p>
+    <w:p>
+      <w:pPr>
+        <w:pStyle w:val="TOC1"/>
+        <w:tabs>
+          <w:tab w:val="right" w:pos="9350"/>
+        </w:tabs>
+        <w:rPr>
+          <w:rFonts w:eastAsiaTheme="minorEastAsia"/>
+          <w:noProof/>
+          <w:lang w:val="es-ES"/>
+        </w:rPr>
+      </w:pPr>
+      <w:r>
+        <w:fldChar w:fldCharType="begin"/>
+      </w:r>
+      <w:r>
+        <w:instrText xml:space="preserve"> TOC \o "1-3" </w:instrText>
+      </w:r>
+      <w:r>
+        <w:fldChar w:fldCharType="separate"/>
+      </w:r>
+      <w:r>
+        <w:rPr>
+          <w:noProof/>
+        </w:rPr>
+        <w:t>Tabla de contenidos</w:t>
+      </w:r>
+      <w:r>
+        <w:rPr>
+          <w:noProof/>
+        </w:rPr>
+        <w:tab/>
+      </w:r>
+      <w:r>
+        <w:rPr>
+          <w:noProof/>
+        </w:rPr>
+        <w:fldChar w:fldCharType="begin"/>
+      </w:r>
+      <w:r>
+        <w:rPr>
+          <w:noProof/>
+        </w:rPr>
+        <w:instrText xml:space="preserve"> PAGEREF _Toc467777171 \h </w:instrText>
+      </w:r>
+      <w:r>
+        <w:rPr>
+          <w:noProof/>
+        </w:rPr>
+      </w:r>
+      <w:r>
+        <w:rPr>
+          <w:noProof/>
+        </w:rPr>
+        <w:fldChar w:fldCharType="separate"/>
+      </w:r>
+      <w:r>
+        <w:rPr>
+          <w:noProof/>
+        </w:rPr>
+        <w:t>2</w:t>
+      </w:r>
+      <w:r>
+        <w:rPr>
+          <w:noProof/>
+        </w:rPr>
+        <w:fldChar w:fldCharType="end"/>
+      </w:r>
+    </w:p>
+    <w:p>
+      <w:pPr>
+        <w:pStyle w:val="TOC1"/>
+        <w:tabs>
+          <w:tab w:val="right" w:pos="9350"/>
+        </w:tabs>
+        <w:rPr>
+          <w:rFonts w:eastAsiaTheme="minorEastAsia"/>
+          <w:noProof/>
+          <w:lang w:val="es-ES"/>
+        </w:rPr>
+      </w:pPr>
+      <w:r>
+        <w:rPr>
+          <w:noProof/>
+        </w:rPr>
         <w:t>Implantación del sistema</w:t>
       </w:r>
-    </w:p>
-    <w:p>
-      <w:r>
-        <w:t xml:space="preserve">(todas los procesos disponibles para la primera </w:t>
+      <w:r>
+        <w:rPr>
+          <w:noProof/>
+        </w:rPr>
+        <w:tab/>
+      </w:r>
+      <w:r>
+        <w:rPr>
+          <w:noProof/>
+        </w:rPr>
+        <w:fldChar w:fldCharType="begin"/>
+      </w:r>
+      <w:r>
+        <w:rPr>
+          <w:noProof/>
+        </w:rPr>
+        <w:instrText xml:space="preserve"> PAGEREF _Toc467777172 \h </w:instrText>
+      </w:r>
+      <w:r>
+        <w:rPr>
+          <w:noProof/>
+        </w:rPr>
+      </w:r>
+      <w:r>
+        <w:rPr>
+          <w:noProof/>
+        </w:rPr>
+        <w:fldChar w:fldCharType="separate"/>
+      </w:r>
+      <w:r>
+        <w:rPr>
+          <w:noProof/>
+        </w:rPr>
+        <w:t>3</w:t>
+      </w:r>
+      <w:r>
+        <w:rPr>
+          <w:noProof/>
+        </w:rPr>
+        <w:fldChar w:fldCharType="end"/>
+      </w:r>
+    </w:p>
+    <w:p>
+      <w:pPr>
+        <w:pStyle w:val="TOC1"/>
+        <w:tabs>
+          <w:tab w:val="right" w:pos="9350"/>
+        </w:tabs>
+        <w:rPr>
+          <w:rFonts w:eastAsiaTheme="minorEastAsia"/>
+          <w:noProof/>
+          <w:lang w:val="es-ES"/>
+        </w:rPr>
+      </w:pPr>
+      <w:r>
+        <w:rPr>
+          <w:noProof/>
+        </w:rPr>
+        <w:t>Procesos por tipo de usuario</w:t>
+      </w:r>
+      <w:r>
+        <w:rPr>
+          <w:noProof/>
+        </w:rPr>
+        <w:tab/>
+      </w:r>
+      <w:r>
+        <w:rPr>
+          <w:noProof/>
+        </w:rPr>
+        <w:fldChar w:fldCharType="begin"/>
+      </w:r>
+      <w:r>
+        <w:rPr>
+          <w:noProof/>
+        </w:rPr>
+        <w:instrText xml:space="preserve"> PAGEREF _Toc467777173 \h </w:instrText>
+      </w:r>
+      <w:r>
+        <w:rPr>
+          <w:noProof/>
+        </w:rPr>
+      </w:r>
+      <w:r>
+        <w:rPr>
+          <w:noProof/>
+        </w:rPr>
+        <w:fldChar w:fldCharType="separate"/>
+      </w:r>
+      <w:r>
+        <w:rPr>
+          <w:noProof/>
+        </w:rPr>
+        <w:t>4</w:t>
+      </w:r>
+      <w:r>
+        <w:rPr>
+          <w:noProof/>
+        </w:rPr>
+        <w:fldChar w:fldCharType="end"/>
+      </w:r>
+    </w:p>
+    <w:p>
+      <w:pPr>
+        <w:pStyle w:val="TOC2"/>
+        <w:tabs>
+          <w:tab w:val="right" w:pos="9350"/>
+        </w:tabs>
+        <w:rPr>
+          <w:rFonts w:eastAsiaTheme="minorEastAsia"/>
+          <w:noProof/>
+          <w:lang w:val="es-ES"/>
+        </w:rPr>
+      </w:pPr>
+      <w:r>
+        <w:rPr>
+          <w:noProof/>
+        </w:rPr>
+        <w:t>Jefes de operadores</w:t>
+      </w:r>
+      <w:r>
+        <w:rPr>
+          <w:noProof/>
+        </w:rPr>
+        <w:tab/>
+      </w:r>
+      <w:r>
+        <w:rPr>
+          <w:noProof/>
+        </w:rPr>
+        <w:fldChar w:fldCharType="begin"/>
+      </w:r>
+      <w:r>
+        <w:rPr>
+          <w:noProof/>
+        </w:rPr>
+        <w:instrText xml:space="preserve"> PAGEREF _Toc467777174 \h </w:instrText>
+      </w:r>
+      <w:r>
+        <w:rPr>
+          <w:noProof/>
+        </w:rPr>
+      </w:r>
+      <w:r>
+        <w:rPr>
+          <w:noProof/>
+        </w:rPr>
+        <w:fldChar w:fldCharType="separate"/>
+      </w:r>
+      <w:r>
+        <w:rPr>
+          <w:noProof/>
+        </w:rPr>
+        <w:t>4</w:t>
+      </w:r>
+      <w:r>
+        <w:rPr>
+          <w:noProof/>
+        </w:rPr>
+        <w:fldChar w:fldCharType="end"/>
+      </w:r>
+    </w:p>
+    <w:p>
+      <w:pPr>
+        <w:pStyle w:val="TOC3"/>
+        <w:tabs>
+          <w:tab w:val="right" w:pos="9350"/>
+        </w:tabs>
+        <w:rPr>
+          <w:rFonts w:eastAsiaTheme="minorEastAsia"/>
+          <w:noProof/>
+          <w:lang w:val="es-ES"/>
+        </w:rPr>
+      </w:pPr>
+      <w:r>
+        <w:rPr>
+          <w:noProof/>
+        </w:rPr>
+        <w:t>Mantener personal</w:t>
+      </w:r>
+      <w:r>
+        <w:rPr>
+          <w:noProof/>
+        </w:rPr>
+        <w:tab/>
+      </w:r>
+      <w:r>
+        <w:rPr>
+          <w:noProof/>
+        </w:rPr>
+        <w:fldChar w:fldCharType="begin"/>
+      </w:r>
+      <w:r>
+        <w:rPr>
+          <w:noProof/>
+        </w:rPr>
+        <w:instrText xml:space="preserve"> PAGEREF _Toc467777175 \h </w:instrText>
+      </w:r>
+      <w:r>
+        <w:rPr>
+          <w:noProof/>
+        </w:rPr>
+      </w:r>
+      <w:r>
+        <w:rPr>
+          <w:noProof/>
+        </w:rPr>
+        <w:fldChar w:fldCharType="separate"/>
+      </w:r>
+      <w:r>
+        <w:rPr>
+          <w:noProof/>
+        </w:rPr>
+        <w:t>4</w:t>
+      </w:r>
+      <w:r>
+        <w:rPr>
+          <w:noProof/>
+        </w:rPr>
+        <w:fldChar w:fldCharType="end"/>
+      </w:r>
+    </w:p>
+    <w:p>
+      <w:pPr>
+        <w:pStyle w:val="TOC3"/>
+        <w:tabs>
+          <w:tab w:val="right" w:pos="9350"/>
+        </w:tabs>
+        <w:rPr>
+          <w:rFonts w:eastAsiaTheme="minorEastAsia"/>
+          <w:noProof/>
+          <w:lang w:val="es-ES"/>
+        </w:rPr>
+      </w:pPr>
+      <w:r>
+        <w:rPr>
+          <w:noProof/>
+        </w:rPr>
+        <w:t>Mantener pacientes</w:t>
+      </w:r>
+      <w:r>
+        <w:rPr>
+          <w:noProof/>
+        </w:rPr>
+        <w:tab/>
+      </w:r>
+      <w:r>
+        <w:rPr>
+          <w:noProof/>
+        </w:rPr>
+        <w:fldChar w:fldCharType="begin"/>
+      </w:r>
+      <w:r>
+        <w:rPr>
+          <w:noProof/>
+        </w:rPr>
+        <w:instrText xml:space="preserve"> PAGEREF _Toc467777176 \h </w:instrText>
+      </w:r>
+      <w:r>
+        <w:rPr>
+          <w:noProof/>
+        </w:rPr>
+      </w:r>
+      <w:r>
+        <w:rPr>
+          <w:noProof/>
+        </w:rPr>
+        <w:fldChar w:fldCharType="separate"/>
+      </w:r>
+      <w:r>
+        <w:rPr>
+          <w:noProof/>
+        </w:rPr>
+        <w:t>4</w:t>
+      </w:r>
+      <w:r>
+        <w:rPr>
+          <w:noProof/>
+        </w:rPr>
+        <w:fldChar w:fldCharType="end"/>
+      </w:r>
+    </w:p>
+    <w:p>
+      <w:pPr>
+        <w:pStyle w:val="TOC3"/>
+        <w:tabs>
+          <w:tab w:val="right" w:pos="9350"/>
+        </w:tabs>
+        <w:rPr>
+          <w:rFonts w:eastAsiaTheme="minorEastAsia"/>
+          <w:noProof/>
+          <w:lang w:val="es-ES"/>
+        </w:rPr>
+      </w:pPr>
+      <w:r>
+        <w:rPr>
+          <w:noProof/>
+        </w:rPr>
+        <w:t>Auditar caja</w:t>
+      </w:r>
+      <w:r>
+        <w:rPr>
+          <w:noProof/>
+        </w:rPr>
+        <w:tab/>
+      </w:r>
+      <w:r>
+        <w:rPr>
+          <w:noProof/>
+        </w:rPr>
+        <w:fldChar w:fldCharType="begin"/>
+      </w:r>
+      <w:r>
+        <w:rPr>
+          <w:noProof/>
+        </w:rPr>
+        <w:instrText xml:space="preserve"> PAGEREF _Toc467777177 \h </w:instrText>
+      </w:r>
+      <w:r>
+        <w:rPr>
+          <w:noProof/>
+        </w:rPr>
+      </w:r>
+      <w:r>
+        <w:rPr>
+          <w:noProof/>
+        </w:rPr>
+        <w:fldChar w:fldCharType="separate"/>
+      </w:r>
+      <w:r>
+        <w:rPr>
+          <w:noProof/>
+        </w:rPr>
+        <w:t>4</w:t>
+      </w:r>
+      <w:r>
+        <w:rPr>
+          <w:noProof/>
+        </w:rPr>
+        <w:fldChar w:fldCharType="end"/>
+      </w:r>
+    </w:p>
+    <w:p>
+      <w:pPr>
+        <w:pStyle w:val="TOC3"/>
+        <w:tabs>
+          <w:tab w:val="right" w:pos="9350"/>
+        </w:tabs>
+        <w:rPr>
+          <w:rFonts w:eastAsiaTheme="minorEastAsia"/>
+          <w:noProof/>
+          <w:lang w:val="es-ES"/>
+        </w:rPr>
+      </w:pPr>
+      <w:r>
+        <w:rPr>
+          <w:noProof/>
+        </w:rPr>
+        <w:t>Mantener prestaciones</w:t>
+      </w:r>
+      <w:r>
+        <w:rPr>
+          <w:noProof/>
+        </w:rPr>
+        <w:tab/>
+      </w:r>
+      <w:r>
+        <w:rPr>
+          <w:noProof/>
+        </w:rPr>
+        <w:fldChar w:fldCharType="begin"/>
+      </w:r>
+      <w:r>
+        <w:rPr>
+          <w:noProof/>
+        </w:rPr>
+        <w:instrText xml:space="preserve"> PAGEREF _Toc467777178 \h </w:instrText>
+      </w:r>
+      <w:r>
+        <w:rPr>
+          <w:noProof/>
+        </w:rPr>
+      </w:r>
+      <w:r>
+        <w:rPr>
+          <w:noProof/>
+        </w:rPr>
+        <w:fldChar w:fldCharType="separate"/>
+      </w:r>
+      <w:r>
+        <w:rPr>
+          <w:noProof/>
+        </w:rPr>
+        <w:t>4</w:t>
+      </w:r>
+      <w:r>
+        <w:rPr>
+          <w:noProof/>
+        </w:rPr>
+        <w:fldChar w:fldCharType="end"/>
+      </w:r>
+    </w:p>
+    <w:p>
+      <w:pPr>
+        <w:pStyle w:val="TOC3"/>
+        <w:tabs>
+          <w:tab w:val="right" w:pos="9350"/>
+        </w:tabs>
+        <w:rPr>
+          <w:rFonts w:eastAsiaTheme="minorEastAsia"/>
+          <w:noProof/>
+          <w:lang w:val="es-ES"/>
+        </w:rPr>
+      </w:pPr>
+      <w:r>
+        <w:rPr>
+          <w:noProof/>
+        </w:rPr>
+        <w:t>Mantener equipamiento</w:t>
+      </w:r>
+      <w:r>
+        <w:rPr>
+          <w:noProof/>
+        </w:rPr>
+        <w:tab/>
+      </w:r>
+      <w:r>
+        <w:rPr>
+          <w:noProof/>
+        </w:rPr>
+        <w:fldChar w:fldCharType="begin"/>
+      </w:r>
+      <w:r>
+        <w:rPr>
+          <w:noProof/>
+        </w:rPr>
+        <w:instrText xml:space="preserve"> PAGEREF _Toc467777179 \h </w:instrText>
+      </w:r>
+      <w:r>
+        <w:rPr>
+          <w:noProof/>
+        </w:rPr>
+      </w:r>
+      <w:r>
+        <w:rPr>
+          <w:noProof/>
+        </w:rPr>
+        <w:fldChar w:fldCharType="separate"/>
+      </w:r>
+      <w:r>
+        <w:rPr>
+          <w:noProof/>
+        </w:rPr>
+        <w:t>4</w:t>
+      </w:r>
+      <w:r>
+        <w:rPr>
+          <w:noProof/>
+        </w:rPr>
+        <w:fldChar w:fldCharType="end"/>
+      </w:r>
+    </w:p>
+    <w:p>
+      <w:pPr>
+        <w:pStyle w:val="TOC3"/>
+        <w:tabs>
+          <w:tab w:val="right" w:pos="9350"/>
+        </w:tabs>
+        <w:rPr>
+          <w:rFonts w:eastAsiaTheme="minorEastAsia"/>
+          <w:noProof/>
+          <w:lang w:val="es-ES"/>
+        </w:rPr>
+      </w:pPr>
+      <w:r>
+        <w:rPr>
+          <w:noProof/>
+        </w:rPr>
+        <w:t>Ver historial de pagos de los médicos</w:t>
+      </w:r>
+      <w:r>
+        <w:rPr>
+          <w:noProof/>
+        </w:rPr>
+        <w:tab/>
+      </w:r>
+      <w:r>
+        <w:rPr>
+          <w:noProof/>
+        </w:rPr>
+        <w:fldChar w:fldCharType="begin"/>
+      </w:r>
+      <w:r>
+        <w:rPr>
+          <w:noProof/>
+        </w:rPr>
+        <w:instrText xml:space="preserve"> PAGEREF _Toc467777180 \h </w:instrText>
+      </w:r>
+      <w:r>
+        <w:rPr>
+          <w:noProof/>
+        </w:rPr>
+      </w:r>
+      <w:r>
+        <w:rPr>
+          <w:noProof/>
+        </w:rPr>
+        <w:fldChar w:fldCharType="separate"/>
+      </w:r>
+      <w:r>
+        <w:rPr>
+          <w:noProof/>
+        </w:rPr>
+        <w:t>4</w:t>
+      </w:r>
+      <w:r>
+        <w:rPr>
+          <w:noProof/>
+        </w:rPr>
+        <w:fldChar w:fldCharType="end"/>
+      </w:r>
+    </w:p>
+    <w:p>
+      <w:pPr>
+        <w:pStyle w:val="TOC3"/>
+        <w:tabs>
+          <w:tab w:val="right" w:pos="9350"/>
+        </w:tabs>
+        <w:rPr>
+          <w:rFonts w:eastAsiaTheme="minorEastAsia"/>
+          <w:noProof/>
+          <w:lang w:val="es-ES"/>
+        </w:rPr>
+      </w:pPr>
+      <w:r>
+        <w:rPr>
+          <w:noProof/>
+        </w:rPr>
+        <w:t>Administración de horarios de personal médico</w:t>
+      </w:r>
+      <w:r>
+        <w:rPr>
+          <w:noProof/>
+        </w:rPr>
+        <w:tab/>
+      </w:r>
+      <w:r>
+        <w:rPr>
+          <w:noProof/>
+        </w:rPr>
+        <w:fldChar w:fldCharType="begin"/>
+      </w:r>
+      <w:r>
+        <w:rPr>
+          <w:noProof/>
+        </w:rPr>
+        <w:instrText xml:space="preserve"> PAGEREF _Toc467777181 \h </w:instrText>
+      </w:r>
+      <w:r>
+        <w:rPr>
+          <w:noProof/>
+        </w:rPr>
+      </w:r>
+      <w:r>
+        <w:rPr>
+          <w:noProof/>
+        </w:rPr>
+        <w:fldChar w:fldCharType="separate"/>
+      </w:r>
+      <w:r>
+        <w:rPr>
+          <w:noProof/>
+        </w:rPr>
+        <w:t>4</w:t>
+      </w:r>
+      <w:r>
+        <w:rPr>
+          <w:noProof/>
+        </w:rPr>
+        <w:fldChar w:fldCharType="end"/>
+      </w:r>
+    </w:p>
+    <w:p>
+      <w:pPr>
+        <w:pStyle w:val="TOC3"/>
+        <w:tabs>
+          <w:tab w:val="right" w:pos="9350"/>
+        </w:tabs>
+        <w:rPr>
+          <w:rFonts w:eastAsiaTheme="minorEastAsia"/>
+          <w:noProof/>
+          <w:lang w:val="es-ES"/>
+        </w:rPr>
+      </w:pPr>
+      <w:r>
+        <w:rPr>
+          <w:noProof/>
+        </w:rPr>
+        <w:t>Editar perfil</w:t>
+      </w:r>
+      <w:r>
+        <w:rPr>
+          <w:noProof/>
+        </w:rPr>
+        <w:tab/>
+      </w:r>
+      <w:r>
+        <w:rPr>
+          <w:noProof/>
+        </w:rPr>
+        <w:fldChar w:fldCharType="begin"/>
+      </w:r>
+      <w:r>
+        <w:rPr>
+          <w:noProof/>
+        </w:rPr>
+        <w:instrText xml:space="preserve"> PAGEREF _Toc467777182 \h </w:instrText>
+      </w:r>
+      <w:r>
+        <w:rPr>
+          <w:noProof/>
+        </w:rPr>
+      </w:r>
+      <w:r>
+        <w:rPr>
+          <w:noProof/>
+        </w:rPr>
+        <w:fldChar w:fldCharType="separate"/>
+      </w:r>
+      <w:r>
+        <w:rPr>
+          <w:noProof/>
+        </w:rPr>
+        <w:t>4</w:t>
+      </w:r>
+      <w:r>
+        <w:rPr>
+          <w:noProof/>
+        </w:rPr>
+        <w:fldChar w:fldCharType="end"/>
+      </w:r>
+    </w:p>
+    <w:p>
+      <w:pPr>
+        <w:pStyle w:val="TOC2"/>
+        <w:tabs>
+          <w:tab w:val="right" w:pos="9350"/>
+        </w:tabs>
+        <w:rPr>
+          <w:rFonts w:eastAsiaTheme="minorEastAsia"/>
+          <w:noProof/>
+          <w:lang w:val="es-ES"/>
+        </w:rPr>
+      </w:pPr>
+      <w:r>
+        <w:rPr>
+          <w:noProof/>
+        </w:rPr>
+        <w:t>Operadores</w:t>
+      </w:r>
+      <w:r>
+        <w:rPr>
+          <w:noProof/>
+        </w:rPr>
+        <w:tab/>
+      </w:r>
+      <w:r>
+        <w:rPr>
+          <w:noProof/>
+        </w:rPr>
+        <w:fldChar w:fldCharType="begin"/>
+      </w:r>
+      <w:r>
+        <w:rPr>
+          <w:noProof/>
+        </w:rPr>
+        <w:instrText xml:space="preserve"> PAGEREF _Toc467777183 \h </w:instrText>
+      </w:r>
+      <w:r>
+        <w:rPr>
+          <w:noProof/>
+        </w:rPr>
+      </w:r>
+      <w:r>
+        <w:rPr>
+          <w:noProof/>
+        </w:rPr>
+        <w:fldChar w:fldCharType="separate"/>
+      </w:r>
+      <w:r>
+        <w:rPr>
+          <w:noProof/>
+        </w:rPr>
+        <w:t>4</w:t>
+      </w:r>
+      <w:r>
+        <w:rPr>
+          <w:noProof/>
+        </w:rPr>
+        <w:fldChar w:fldCharType="end"/>
+      </w:r>
+    </w:p>
+    <w:p>
+      <w:pPr>
+        <w:pStyle w:val="TOC3"/>
+        <w:tabs>
+          <w:tab w:val="right" w:pos="9350"/>
+        </w:tabs>
+        <w:rPr>
+          <w:rFonts w:eastAsiaTheme="minorEastAsia"/>
+          <w:noProof/>
+          <w:lang w:val="es-ES"/>
+        </w:rPr>
+      </w:pPr>
+      <w:r>
+        <w:rPr>
+          <w:noProof/>
+        </w:rPr>
+        <w:t>Agendar atención</w:t>
+      </w:r>
+      <w:r>
+        <w:rPr>
+          <w:noProof/>
+        </w:rPr>
+        <w:tab/>
+      </w:r>
+      <w:r>
+        <w:rPr>
+          <w:noProof/>
+        </w:rPr>
+        <w:fldChar w:fldCharType="begin"/>
+      </w:r>
+      <w:r>
+        <w:rPr>
+          <w:noProof/>
+        </w:rPr>
+        <w:instrText xml:space="preserve"> PAGEREF _Toc467777184 \h </w:instrText>
+      </w:r>
+      <w:r>
+        <w:rPr>
+          <w:noProof/>
+        </w:rPr>
+      </w:r>
+      <w:r>
+        <w:rPr>
+          <w:noProof/>
+        </w:rPr>
+        <w:fldChar w:fldCharType="separate"/>
+      </w:r>
+      <w:r>
+        <w:rPr>
+          <w:noProof/>
+        </w:rPr>
+        <w:t>4</w:t>
+      </w:r>
+      <w:r>
+        <w:rPr>
+          <w:noProof/>
+        </w:rPr>
+        <w:fldChar w:fldCharType="end"/>
+      </w:r>
+    </w:p>
+    <w:p>
+      <w:pPr>
+        <w:pStyle w:val="TOC3"/>
+        <w:tabs>
+          <w:tab w:val="right" w:pos="9350"/>
+        </w:tabs>
+        <w:rPr>
+          <w:rFonts w:eastAsiaTheme="minorEastAsia"/>
+          <w:noProof/>
+          <w:lang w:val="es-ES"/>
+        </w:rPr>
+      </w:pPr>
+      <w:r>
+        <w:rPr>
+          <w:noProof/>
+        </w:rPr>
+        <w:t>Anular atención</w:t>
+      </w:r>
+      <w:r>
+        <w:rPr>
+          <w:noProof/>
+        </w:rPr>
+        <w:tab/>
+      </w:r>
+      <w:r>
+        <w:rPr>
+          <w:noProof/>
+        </w:rPr>
+        <w:fldChar w:fldCharType="begin"/>
+      </w:r>
+      <w:r>
+        <w:rPr>
+          <w:noProof/>
+        </w:rPr>
+        <w:instrText xml:space="preserve"> PAGEREF _Toc467777185 \h </w:instrText>
+      </w:r>
+      <w:r>
+        <w:rPr>
+          <w:noProof/>
+        </w:rPr>
+      </w:r>
+      <w:r>
+        <w:rPr>
+          <w:noProof/>
+        </w:rPr>
+        <w:fldChar w:fldCharType="separate"/>
+      </w:r>
+      <w:r>
+        <w:rPr>
+          <w:noProof/>
+        </w:rPr>
+        <w:t>4</w:t>
+      </w:r>
+      <w:r>
+        <w:rPr>
+          <w:noProof/>
+        </w:rPr>
+        <w:fldChar w:fldCharType="end"/>
+      </w:r>
+    </w:p>
+    <w:p>
+      <w:pPr>
+        <w:pStyle w:val="TOC3"/>
+        <w:tabs>
+          <w:tab w:val="right" w:pos="9350"/>
+        </w:tabs>
+        <w:rPr>
+          <w:rFonts w:eastAsiaTheme="minorEastAsia"/>
+          <w:noProof/>
+          <w:lang w:val="es-ES"/>
+        </w:rPr>
+      </w:pPr>
+      <w:r>
+        <w:rPr>
+          <w:noProof/>
+        </w:rPr>
+        <w:t>Crear paciente</w:t>
+      </w:r>
+      <w:r>
+        <w:rPr>
+          <w:noProof/>
+        </w:rPr>
+        <w:tab/>
+      </w:r>
+      <w:r>
+        <w:rPr>
+          <w:noProof/>
+        </w:rPr>
+        <w:fldChar w:fldCharType="begin"/>
+      </w:r>
+      <w:r>
+        <w:rPr>
+          <w:noProof/>
+        </w:rPr>
+        <w:instrText xml:space="preserve"> PAGEREF _Toc467777186 \h </w:instrText>
+      </w:r>
+      <w:r>
+        <w:rPr>
+          <w:noProof/>
+        </w:rPr>
+      </w:r>
+      <w:r>
+        <w:rPr>
+          <w:noProof/>
+        </w:rPr>
+        <w:fldChar w:fldCharType="separate"/>
+      </w:r>
+      <w:r>
+        <w:rPr>
+          <w:noProof/>
+        </w:rPr>
+        <w:t>4</w:t>
+      </w:r>
+      <w:r>
+        <w:rPr>
+          <w:noProof/>
+        </w:rPr>
+        <w:fldChar w:fldCharType="end"/>
+      </w:r>
+    </w:p>
+    <w:p>
+      <w:pPr>
+        <w:pStyle w:val="TOC3"/>
+        <w:tabs>
+          <w:tab w:val="right" w:pos="9350"/>
+        </w:tabs>
+        <w:rPr>
+          <w:rFonts w:eastAsiaTheme="minorEastAsia"/>
+          <w:noProof/>
+          <w:lang w:val="es-ES"/>
+        </w:rPr>
+      </w:pPr>
+      <w:r>
+        <w:rPr>
+          <w:noProof/>
+        </w:rPr>
+        <w:t>Ingresar paciente</w:t>
+      </w:r>
+      <w:r>
+        <w:rPr>
+          <w:noProof/>
+        </w:rPr>
+        <w:tab/>
+      </w:r>
+      <w:r>
+        <w:rPr>
+          <w:noProof/>
+        </w:rPr>
+        <w:fldChar w:fldCharType="begin"/>
+      </w:r>
+      <w:r>
+        <w:rPr>
+          <w:noProof/>
+        </w:rPr>
+        <w:instrText xml:space="preserve"> PAGEREF _Toc467777187 \h </w:instrText>
+      </w:r>
+      <w:r>
+        <w:rPr>
+          <w:noProof/>
+        </w:rPr>
+      </w:r>
+      <w:r>
+        <w:rPr>
+          <w:noProof/>
+        </w:rPr>
+        <w:fldChar w:fldCharType="separate"/>
+      </w:r>
+      <w:r>
+        <w:rPr>
+          <w:noProof/>
+        </w:rPr>
+        <w:t>4</w:t>
+      </w:r>
+      <w:r>
+        <w:rPr>
+          <w:noProof/>
+        </w:rPr>
+        <w:fldChar w:fldCharType="end"/>
+      </w:r>
+    </w:p>
+    <w:p>
+      <w:pPr>
+        <w:pStyle w:val="TOC3"/>
+        <w:tabs>
+          <w:tab w:val="right" w:pos="9350"/>
+        </w:tabs>
+        <w:rPr>
+          <w:rFonts w:eastAsiaTheme="minorEastAsia"/>
+          <w:noProof/>
+          <w:lang w:val="es-ES"/>
+        </w:rPr>
+      </w:pPr>
+      <w:r>
+        <w:rPr>
+          <w:noProof/>
+        </w:rPr>
+        <w:t>Abrir caja</w:t>
+      </w:r>
+      <w:r>
+        <w:rPr>
+          <w:noProof/>
+        </w:rPr>
+        <w:tab/>
+      </w:r>
+      <w:r>
+        <w:rPr>
+          <w:noProof/>
+        </w:rPr>
+        <w:fldChar w:fldCharType="begin"/>
+      </w:r>
+      <w:r>
+        <w:rPr>
+          <w:noProof/>
+        </w:rPr>
+        <w:instrText xml:space="preserve"> PAGEREF _Toc467777188 \h </w:instrText>
+      </w:r>
+      <w:r>
+        <w:rPr>
+          <w:noProof/>
+        </w:rPr>
+      </w:r>
+      <w:r>
+        <w:rPr>
+          <w:noProof/>
+        </w:rPr>
+        <w:fldChar w:fldCharType="separate"/>
+      </w:r>
+      <w:r>
+        <w:rPr>
+          <w:noProof/>
+        </w:rPr>
+        <w:t>4</w:t>
+      </w:r>
+      <w:r>
+        <w:rPr>
+          <w:noProof/>
+        </w:rPr>
+        <w:fldChar w:fldCharType="end"/>
+      </w:r>
+    </w:p>
+    <w:p>
+      <w:pPr>
+        <w:pStyle w:val="TOC3"/>
+        <w:tabs>
+          <w:tab w:val="right" w:pos="9350"/>
+        </w:tabs>
+        <w:rPr>
+          <w:rFonts w:eastAsiaTheme="minorEastAsia"/>
+          <w:noProof/>
+          <w:lang w:val="es-ES"/>
+        </w:rPr>
+      </w:pPr>
+      <w:r>
+        <w:rPr>
+          <w:noProof/>
+        </w:rPr>
+        <w:t>Cerrar caja</w:t>
+      </w:r>
+      <w:r>
+        <w:rPr>
+          <w:noProof/>
+        </w:rPr>
+        <w:tab/>
+      </w:r>
+      <w:r>
+        <w:rPr>
+          <w:noProof/>
+        </w:rPr>
+        <w:fldChar w:fldCharType="begin"/>
+      </w:r>
+      <w:r>
+        <w:rPr>
+          <w:noProof/>
+        </w:rPr>
+        <w:instrText xml:space="preserve"> PAGEREF _Toc467777189 \h </w:instrText>
+      </w:r>
+      <w:r>
+        <w:rPr>
+          <w:noProof/>
+        </w:rPr>
+      </w:r>
+      <w:r>
+        <w:rPr>
+          <w:noProof/>
+        </w:rPr>
+        <w:fldChar w:fldCharType="separate"/>
+      </w:r>
+      <w:r>
+        <w:rPr>
+          <w:noProof/>
+        </w:rPr>
+        <w:t>4</w:t>
+      </w:r>
+      <w:r>
+        <w:rPr>
+          <w:noProof/>
+        </w:rPr>
+        <w:fldChar w:fldCharType="end"/>
+      </w:r>
+    </w:p>
+    <w:p>
+      <w:pPr>
+        <w:pStyle w:val="TOC3"/>
+        <w:tabs>
+          <w:tab w:val="right" w:pos="9350"/>
+        </w:tabs>
+        <w:rPr>
+          <w:rFonts w:eastAsiaTheme="minorEastAsia"/>
+          <w:noProof/>
+          <w:lang w:val="es-ES"/>
+        </w:rPr>
+      </w:pPr>
+      <w:r>
+        <w:rPr>
+          <w:noProof/>
+        </w:rPr>
+        <w:t>Registrar pago</w:t>
+      </w:r>
+      <w:r>
+        <w:rPr>
+          <w:noProof/>
+        </w:rPr>
+        <w:tab/>
+      </w:r>
+      <w:r>
+        <w:rPr>
+          <w:noProof/>
+        </w:rPr>
+        <w:fldChar w:fldCharType="begin"/>
+      </w:r>
+      <w:r>
+        <w:rPr>
+          <w:noProof/>
+        </w:rPr>
+        <w:instrText xml:space="preserve"> PAGEREF _Toc467777190 \h </w:instrText>
+      </w:r>
+      <w:r>
+        <w:rPr>
+          <w:noProof/>
+        </w:rPr>
+      </w:r>
+      <w:r>
+        <w:rPr>
+          <w:noProof/>
+        </w:rPr>
+        <w:fldChar w:fldCharType="separate"/>
+      </w:r>
+      <w:r>
+        <w:rPr>
+          <w:noProof/>
+        </w:rPr>
+        <w:t>4</w:t>
+      </w:r>
+      <w:r>
+        <w:rPr>
+          <w:noProof/>
+        </w:rPr>
+        <w:fldChar w:fldCharType="end"/>
+      </w:r>
+    </w:p>
+    <w:p>
+      <w:pPr>
+        <w:pStyle w:val="TOC3"/>
+        <w:tabs>
+          <w:tab w:val="right" w:pos="9350"/>
+        </w:tabs>
+        <w:rPr>
+          <w:rFonts w:eastAsiaTheme="minorEastAsia"/>
+          <w:noProof/>
+          <w:lang w:val="en-US"/>
+        </w:rPr>
+      </w:pPr>
+      <w:r>
+        <w:rPr>
+          <w:noProof/>
+        </w:rPr>
+        <w:t>Anular pago</w:t>
+      </w:r>
+      <w:r>
+        <w:rPr>
+          <w:noProof/>
+        </w:rPr>
+        <w:tab/>
+      </w:r>
+      <w:r>
+        <w:rPr>
+          <w:noProof/>
+        </w:rPr>
+        <w:fldChar w:fldCharType="begin"/>
+      </w:r>
+      <w:r>
+        <w:rPr>
+          <w:noProof/>
+        </w:rPr>
+        <w:instrText xml:space="preserve"> PAGEREF _Toc467777191 \h </w:instrText>
+      </w:r>
+      <w:r>
+        <w:rPr>
+          <w:noProof/>
+        </w:rPr>
+      </w:r>
+      <w:r>
+        <w:rPr>
+          <w:noProof/>
+        </w:rPr>
+        <w:fldChar w:fldCharType="separate"/>
+      </w:r>
+      <w:r>
+        <w:rPr>
+          <w:noProof/>
+        </w:rPr>
+        <w:t>4</w:t>
+      </w:r>
+      <w:r>
+        <w:rPr>
+          <w:noProof/>
+        </w:rPr>
+        <w:fldChar w:fldCharType="end"/>
+      </w:r>
+    </w:p>
+    <w:p>
+      <w:pPr>
+        <w:pStyle w:val="TOC3"/>
+        <w:tabs>
+          <w:tab w:val="right" w:pos="9350"/>
+        </w:tabs>
+        <w:rPr>
+          <w:rFonts w:eastAsiaTheme="minorEastAsia"/>
+          <w:noProof/>
+          <w:lang w:val="es-ES"/>
+        </w:rPr>
+      </w:pPr>
+      <w:r>
+        <w:rPr>
+          <w:noProof/>
+        </w:rPr>
+        <w:t>Editar perfil</w:t>
+      </w:r>
+      <w:r>
+        <w:rPr>
+          <w:noProof/>
+        </w:rPr>
+        <w:tab/>
+      </w:r>
+      <w:r>
+        <w:rPr>
+          <w:noProof/>
+        </w:rPr>
+        <w:fldChar w:fldCharType="begin"/>
+      </w:r>
+      <w:r>
+        <w:rPr>
+          <w:noProof/>
+        </w:rPr>
+        <w:instrText xml:space="preserve"> PAGEREF _Toc467777192 \h </w:instrText>
+      </w:r>
+      <w:r>
+        <w:rPr>
+          <w:noProof/>
+        </w:rPr>
+      </w:r>
+      <w:r>
+        <w:rPr>
+          <w:noProof/>
+        </w:rPr>
+        <w:fldChar w:fldCharType="separate"/>
+      </w:r>
+      <w:r>
+        <w:rPr>
+          <w:noProof/>
+        </w:rPr>
+        <w:t>4</w:t>
+      </w:r>
+      <w:r>
+        <w:rPr>
+          <w:noProof/>
+        </w:rPr>
+        <w:fldChar w:fldCharType="end"/>
+      </w:r>
+    </w:p>
+    <w:p>
+      <w:pPr>
+        <w:pStyle w:val="TOC2"/>
+        <w:tabs>
+          <w:tab w:val="right" w:pos="9350"/>
+        </w:tabs>
+        <w:rPr>
+          <w:rFonts w:eastAsiaTheme="minorEastAsia"/>
+          <w:noProof/>
+          <w:lang w:val="es-ES"/>
+        </w:rPr>
+      </w:pPr>
+      <w:r>
+        <w:rPr>
+          <w:noProof/>
+        </w:rPr>
+        <w:t>Personal médico</w:t>
+      </w:r>
+      <w:r>
+        <w:rPr>
+          <w:noProof/>
+        </w:rPr>
+        <w:tab/>
+      </w:r>
+      <w:r>
+        <w:rPr>
+          <w:noProof/>
+        </w:rPr>
+        <w:fldChar w:fldCharType="begin"/>
+      </w:r>
+      <w:r>
+        <w:rPr>
+          <w:noProof/>
+        </w:rPr>
+        <w:instrText xml:space="preserve"> PAGEREF _Toc467777193 \h </w:instrText>
+      </w:r>
+      <w:r>
+        <w:rPr>
+          <w:noProof/>
+        </w:rPr>
+      </w:r>
+      <w:r>
+        <w:rPr>
+          <w:noProof/>
+        </w:rPr>
+        <w:fldChar w:fldCharType="separate"/>
+      </w:r>
+      <w:r>
+        <w:rPr>
+          <w:noProof/>
+        </w:rPr>
+        <w:t>4</w:t>
+      </w:r>
+      <w:r>
+        <w:rPr>
+          <w:noProof/>
+        </w:rPr>
+        <w:fldChar w:fldCharType="end"/>
+      </w:r>
+    </w:p>
+    <w:p>
+      <w:pPr>
+        <w:pStyle w:val="TOC3"/>
+        <w:tabs>
+          <w:tab w:val="right" w:pos="9350"/>
+        </w:tabs>
+        <w:rPr>
+          <w:rFonts w:eastAsiaTheme="minorEastAsia"/>
+          <w:noProof/>
+          <w:lang w:val="es-ES"/>
+        </w:rPr>
+      </w:pPr>
+      <w:r>
+        <w:rPr>
+          <w:noProof/>
+        </w:rPr>
+        <w:t>Revisar agenda diaria</w:t>
+      </w:r>
+      <w:r>
+        <w:rPr>
+          <w:noProof/>
+        </w:rPr>
+        <w:tab/>
+      </w:r>
+      <w:r>
+        <w:rPr>
+          <w:noProof/>
+        </w:rPr>
+        <w:fldChar w:fldCharType="begin"/>
+      </w:r>
+      <w:r>
+        <w:rPr>
+          <w:noProof/>
+        </w:rPr>
+        <w:instrText xml:space="preserve"> PAGEREF _Toc467777194 \h </w:instrText>
+      </w:r>
+      <w:r>
+        <w:rPr>
+          <w:noProof/>
+        </w:rPr>
+      </w:r>
+      <w:r>
+        <w:rPr>
+          <w:noProof/>
+        </w:rPr>
+        <w:fldChar w:fldCharType="separate"/>
+      </w:r>
+      <w:r>
+        <w:rPr>
+          <w:noProof/>
+        </w:rPr>
+        <w:t>4</w:t>
+      </w:r>
+      <w:r>
+        <w:rPr>
+          <w:noProof/>
+        </w:rPr>
+        <w:fldChar w:fldCharType="end"/>
+      </w:r>
+    </w:p>
+    <w:p>
+      <w:pPr>
+        <w:pStyle w:val="TOC3"/>
+        <w:tabs>
+          <w:tab w:val="right" w:pos="9350"/>
+        </w:tabs>
+        <w:rPr>
+          <w:rFonts w:eastAsiaTheme="minorEastAsia"/>
+          <w:noProof/>
+          <w:lang w:val="es-ES"/>
+        </w:rPr>
+      </w:pPr>
+      <w:r>
+        <w:rPr>
+          <w:noProof/>
+        </w:rPr>
+        <w:t>Cerrar atención</w:t>
+      </w:r>
+      <w:r>
+        <w:rPr>
+          <w:noProof/>
+        </w:rPr>
+        <w:tab/>
+      </w:r>
+      <w:r>
+        <w:rPr>
+          <w:noProof/>
+        </w:rPr>
+        <w:fldChar w:fldCharType="begin"/>
+      </w:r>
+      <w:r>
+        <w:rPr>
+          <w:noProof/>
+        </w:rPr>
+        <w:instrText xml:space="preserve"> PAGEREF _Toc467777195 \h </w:instrText>
+      </w:r>
+      <w:r>
+        <w:rPr>
+          <w:noProof/>
+        </w:rPr>
+      </w:r>
+      <w:r>
+        <w:rPr>
+          <w:noProof/>
+        </w:rPr>
+        <w:fldChar w:fldCharType="separate"/>
+      </w:r>
+      <w:r>
+        <w:rPr>
+          <w:noProof/>
+        </w:rPr>
+        <w:t>4</w:t>
+      </w:r>
+      <w:r>
+        <w:rPr>
+          <w:noProof/>
+        </w:rPr>
+        <w:fldChar w:fldCharType="end"/>
+      </w:r>
+    </w:p>
+    <w:p>
+      <w:pPr>
+        <w:pStyle w:val="TOC3"/>
+        <w:tabs>
+          <w:tab w:val="right" w:pos="9350"/>
+        </w:tabs>
+        <w:rPr>
+          <w:rFonts w:eastAsiaTheme="minorEastAsia"/>
+          <w:noProof/>
+          <w:lang w:val="es-ES"/>
+        </w:rPr>
+      </w:pPr>
+      <w:r>
+        <w:rPr>
+          <w:noProof/>
+        </w:rPr>
+        <w:t>Editar perfil</w:t>
+      </w:r>
+      <w:r>
+        <w:rPr>
+          <w:noProof/>
+        </w:rPr>
+        <w:tab/>
+      </w:r>
+      <w:r>
+        <w:rPr>
+          <w:noProof/>
+        </w:rPr>
+        <w:fldChar w:fldCharType="begin"/>
+      </w:r>
+      <w:r>
+        <w:rPr>
+          <w:noProof/>
+        </w:rPr>
+        <w:instrText xml:space="preserve"> PAGEREF _Toc467777196 \h </w:instrText>
+      </w:r>
+      <w:r>
+        <w:rPr>
+          <w:noProof/>
+        </w:rPr>
+      </w:r>
+      <w:r>
+        <w:rPr>
+          <w:noProof/>
+        </w:rPr>
+        <w:fldChar w:fldCharType="separate"/>
+      </w:r>
+      <w:r>
+        <w:rPr>
+          <w:noProof/>
+        </w:rPr>
+        <w:t>4</w:t>
+      </w:r>
+      <w:r>
+        <w:rPr>
+          <w:noProof/>
+        </w:rPr>
+        <w:fldChar w:fldCharType="end"/>
+      </w:r>
+    </w:p>
+    <w:p>
+      <w:pPr>
+        <w:pStyle w:val="TOC2"/>
+        <w:tabs>
+          <w:tab w:val="right" w:pos="9350"/>
+        </w:tabs>
+        <w:rPr>
+          <w:rFonts w:eastAsiaTheme="minorEastAsia"/>
+          <w:noProof/>
+          <w:lang w:val="es-ES"/>
+        </w:rPr>
+      </w:pPr>
+      <w:r>
+        <w:rPr>
+          <w:noProof/>
+        </w:rPr>
+        <w:t>Médico</w:t>
+      </w:r>
+      <w:r>
+        <w:rPr>
+          <w:noProof/>
+        </w:rPr>
+        <w:tab/>
+      </w:r>
+      <w:r>
+        <w:rPr>
+          <w:noProof/>
+        </w:rPr>
+        <w:fldChar w:fldCharType="begin"/>
+      </w:r>
+      <w:r>
+        <w:rPr>
+          <w:noProof/>
+        </w:rPr>
+        <w:instrText xml:space="preserve"> PAGEREF _Toc467777197 \h </w:instrText>
+      </w:r>
+      <w:r>
+        <w:rPr>
+          <w:noProof/>
+        </w:rPr>
+      </w:r>
+      <w:r>
+        <w:rPr>
+          <w:noProof/>
+        </w:rPr>
+        <w:fldChar w:fldCharType="separate"/>
+      </w:r>
+      <w:r>
+        <w:rPr>
+          <w:noProof/>
+        </w:rPr>
+        <w:t>4</w:t>
+      </w:r>
+      <w:r>
+        <w:rPr>
+          <w:noProof/>
+        </w:rPr>
+        <w:fldChar w:fldCharType="end"/>
+      </w:r>
+    </w:p>
+    <w:p>
+      <w:pPr>
+        <w:pStyle w:val="TOC3"/>
+        <w:tabs>
+          <w:tab w:val="right" w:pos="9350"/>
+        </w:tabs>
+        <w:rPr>
+          <w:rFonts w:eastAsiaTheme="minorEastAsia"/>
+          <w:noProof/>
+          <w:lang w:val="es-ES"/>
+        </w:rPr>
+      </w:pPr>
+      <w:r>
+        <w:rPr>
+          <w:noProof/>
+        </w:rPr>
+        <w:t>Editar cuenta bancaria</w:t>
+      </w:r>
+      <w:r>
+        <w:rPr>
+          <w:noProof/>
+        </w:rPr>
+        <w:tab/>
+      </w:r>
+      <w:r>
+        <w:rPr>
+          <w:noProof/>
+        </w:rPr>
+        <w:fldChar w:fldCharType="begin"/>
+      </w:r>
+      <w:r>
+        <w:rPr>
+          <w:noProof/>
+        </w:rPr>
+        <w:instrText xml:space="preserve"> PAGEREF _Toc467777198 \h </w:instrText>
+      </w:r>
+      <w:r>
+        <w:rPr>
+          <w:noProof/>
+        </w:rPr>
+      </w:r>
+      <w:r>
+        <w:rPr>
+          <w:noProof/>
+        </w:rPr>
+        <w:fldChar w:fldCharType="separate"/>
+      </w:r>
+      <w:r>
+        <w:rPr>
+          <w:noProof/>
+        </w:rPr>
+        <w:t>4</w:t>
+      </w:r>
+      <w:r>
+        <w:rPr>
+          <w:noProof/>
+        </w:rPr>
+        <w:fldChar w:fldCharType="end"/>
+      </w:r>
+    </w:p>
+    <w:p>
+      <w:pPr>
+        <w:pStyle w:val="TOC3"/>
+        <w:tabs>
+          <w:tab w:val="right" w:pos="9350"/>
+        </w:tabs>
+        <w:rPr>
+          <w:rFonts w:eastAsiaTheme="minorEastAsia"/>
+          <w:noProof/>
+          <w:lang w:val="es-ES"/>
+        </w:rPr>
+      </w:pPr>
+      <w:r>
+        <w:rPr>
+          <w:noProof/>
+        </w:rPr>
+        <w:t>Ver ficha médica</w:t>
+      </w:r>
+      <w:r>
+        <w:rPr>
+          <w:noProof/>
+        </w:rPr>
+        <w:tab/>
+      </w:r>
+      <w:r>
+        <w:rPr>
+          <w:noProof/>
+        </w:rPr>
+        <w:fldChar w:fldCharType="begin"/>
+      </w:r>
+      <w:r>
+        <w:rPr>
+          <w:noProof/>
+        </w:rPr>
+        <w:instrText xml:space="preserve"> PAGEREF _Toc467777199 \h </w:instrText>
+      </w:r>
+      <w:r>
+        <w:rPr>
+          <w:noProof/>
+        </w:rPr>
+      </w:r>
+      <w:r>
+        <w:rPr>
+          <w:noProof/>
+        </w:rPr>
+        <w:fldChar w:fldCharType="separate"/>
+      </w:r>
+      <w:r>
+        <w:rPr>
+          <w:noProof/>
+        </w:rPr>
+        <w:t>4</w:t>
+      </w:r>
+      <w:r>
+        <w:rPr>
+          <w:noProof/>
+        </w:rPr>
+        <w:fldChar w:fldCharType="end"/>
+      </w:r>
+    </w:p>
+    <w:p>
+      <w:pPr>
+        <w:pStyle w:val="TOC3"/>
+        <w:tabs>
+          <w:tab w:val="right" w:pos="9350"/>
+        </w:tabs>
+        <w:rPr>
+          <w:rFonts w:eastAsiaTheme="minorEastAsia"/>
+          <w:noProof/>
+          <w:lang w:val="es-ES"/>
+        </w:rPr>
+      </w:pPr>
+      <w:r>
+        <w:rPr>
+          <w:noProof/>
+        </w:rPr>
+        <w:t>Actualizar ficha médica</w:t>
+      </w:r>
+      <w:r>
+        <w:rPr>
+          <w:noProof/>
+        </w:rPr>
+        <w:tab/>
+      </w:r>
+      <w:r>
+        <w:rPr>
+          <w:noProof/>
+        </w:rPr>
+        <w:fldChar w:fldCharType="begin"/>
+      </w:r>
+      <w:r>
+        <w:rPr>
+          <w:noProof/>
+        </w:rPr>
+        <w:instrText xml:space="preserve"> PAGEREF _Toc467777200 \h </w:instrText>
+      </w:r>
+      <w:r>
+        <w:rPr>
+          <w:noProof/>
+        </w:rPr>
+      </w:r>
+      <w:r>
+        <w:rPr>
+          <w:noProof/>
+        </w:rPr>
+        <w:fldChar w:fldCharType="separate"/>
+      </w:r>
+      <w:r>
+        <w:rPr>
+          <w:noProof/>
+        </w:rPr>
+        <w:t>4</w:t>
+      </w:r>
+      <w:r>
+        <w:rPr>
+          <w:noProof/>
+        </w:rPr>
+        <w:fldChar w:fldCharType="end"/>
+      </w:r>
+    </w:p>
+    <w:p>
+      <w:pPr>
+        <w:pStyle w:val="TOC3"/>
+        <w:tabs>
+          <w:tab w:val="right" w:pos="9350"/>
+        </w:tabs>
+        <w:rPr>
+          <w:rFonts w:eastAsiaTheme="minorEastAsia"/>
+          <w:noProof/>
+          <w:lang w:val="es-ES"/>
+        </w:rPr>
+      </w:pPr>
+      <w:r>
+        <w:rPr>
+          <w:noProof/>
+        </w:rPr>
+        <w:t>Derivar</w:t>
+      </w:r>
+      <w:r>
+        <w:rPr>
+          <w:noProof/>
+        </w:rPr>
+        <w:tab/>
+      </w:r>
+      <w:r>
+        <w:rPr>
+          <w:noProof/>
+        </w:rPr>
+        <w:fldChar w:fldCharType="begin"/>
+      </w:r>
+      <w:r>
+        <w:rPr>
+          <w:noProof/>
+        </w:rPr>
+        <w:instrText xml:space="preserve"> PAGEREF _Toc467777201 \h </w:instrText>
+      </w:r>
+      <w:r>
+        <w:rPr>
+          <w:noProof/>
+        </w:rPr>
+      </w:r>
+      <w:r>
+        <w:rPr>
+          <w:noProof/>
+        </w:rPr>
+        <w:fldChar w:fldCharType="separate"/>
+      </w:r>
+      <w:r>
+        <w:rPr>
+          <w:noProof/>
+        </w:rPr>
+        <w:t>4</w:t>
+      </w:r>
+      <w:r>
+        <w:rPr>
+          <w:noProof/>
+        </w:rPr>
+        <w:fldChar w:fldCharType="end"/>
+      </w:r>
+    </w:p>
+    <w:p>
+      <w:pPr>
+        <w:pStyle w:val="TOC2"/>
+        <w:tabs>
+          <w:tab w:val="right" w:pos="9350"/>
+        </w:tabs>
+        <w:rPr>
+          <w:rFonts w:eastAsiaTheme="minorEastAsia"/>
+          <w:noProof/>
+          <w:lang w:val="es-ES"/>
+        </w:rPr>
+      </w:pPr>
+      <w:r>
+        <w:rPr>
+          <w:noProof/>
+        </w:rPr>
+        <w:t>Enfermero</w:t>
+      </w:r>
+      <w:r>
+        <w:rPr>
+          <w:noProof/>
+        </w:rPr>
+        <w:tab/>
+      </w:r>
+      <w:r>
+        <w:rPr>
+          <w:noProof/>
+        </w:rPr>
+        <w:fldChar w:fldCharType="begin"/>
+      </w:r>
+      <w:r>
+        <w:rPr>
+          <w:noProof/>
+        </w:rPr>
+        <w:instrText xml:space="preserve"> PAGEREF _Toc467777202 \h </w:instrText>
+      </w:r>
+      <w:r>
+        <w:rPr>
+          <w:noProof/>
+        </w:rPr>
+      </w:r>
+      <w:r>
+        <w:rPr>
+          <w:noProof/>
+        </w:rPr>
+        <w:fldChar w:fldCharType="separate"/>
+      </w:r>
+      <w:r>
+        <w:rPr>
+          <w:noProof/>
+        </w:rPr>
+        <w:t>4</w:t>
+      </w:r>
+      <w:r>
+        <w:rPr>
+          <w:noProof/>
+        </w:rPr>
+        <w:fldChar w:fldCharType="end"/>
+      </w:r>
+    </w:p>
+    <w:p>
+      <w:pPr>
+        <w:pStyle w:val="TOC3"/>
+        <w:tabs>
+          <w:tab w:val="right" w:pos="9350"/>
+        </w:tabs>
+        <w:rPr>
+          <w:rFonts w:eastAsiaTheme="minorEastAsia"/>
+          <w:noProof/>
+          <w:lang w:val="es-ES"/>
+        </w:rPr>
+      </w:pPr>
+      <w:r>
+        <w:rPr>
+          <w:noProof/>
+        </w:rPr>
+        <w:t>Abrir orden de análisis</w:t>
+      </w:r>
+      <w:r>
+        <w:rPr>
+          <w:noProof/>
+        </w:rPr>
+        <w:tab/>
+      </w:r>
+      <w:r>
+        <w:rPr>
+          <w:noProof/>
+        </w:rPr>
+        <w:fldChar w:fldCharType="begin"/>
+      </w:r>
+      <w:r>
+        <w:rPr>
+          <w:noProof/>
+        </w:rPr>
+        <w:instrText xml:space="preserve"> PAGEREF _Toc467777203 \h </w:instrText>
+      </w:r>
+      <w:r>
+        <w:rPr>
+          <w:noProof/>
+        </w:rPr>
+      </w:r>
+      <w:r>
+        <w:rPr>
+          <w:noProof/>
+        </w:rPr>
+        <w:fldChar w:fldCharType="separate"/>
+      </w:r>
+      <w:r>
+        <w:rPr>
+          <w:noProof/>
+        </w:rPr>
+        <w:t>4</w:t>
+      </w:r>
+      <w:r>
+        <w:rPr>
+          <w:noProof/>
+        </w:rPr>
+        <w:fldChar w:fldCharType="end"/>
+      </w:r>
+    </w:p>
+    <w:p>
+      <w:pPr>
+        <w:pStyle w:val="TOC3"/>
+        <w:tabs>
+          <w:tab w:val="right" w:pos="9350"/>
+        </w:tabs>
+        <w:rPr>
+          <w:rFonts w:eastAsiaTheme="minorEastAsia"/>
+          <w:noProof/>
+          <w:lang w:val="es-ES"/>
+        </w:rPr>
+      </w:pPr>
+      <w:r>
+        <w:rPr>
+          <w:noProof/>
+        </w:rPr>
+        <w:t>Cerrar orden de análisis</w:t>
+      </w:r>
+      <w:r>
+        <w:rPr>
+          <w:noProof/>
+        </w:rPr>
+        <w:tab/>
+      </w:r>
+      <w:r>
+        <w:rPr>
+          <w:noProof/>
+        </w:rPr>
+        <w:fldChar w:fldCharType="begin"/>
+      </w:r>
+      <w:r>
+        <w:rPr>
+          <w:noProof/>
+        </w:rPr>
+        <w:instrText xml:space="preserve"> PAGEREF _Toc467777204 \h </w:instrText>
+      </w:r>
+      <w:r>
+        <w:rPr>
+          <w:noProof/>
+        </w:rPr>
+      </w:r>
+      <w:r>
+        <w:rPr>
+          <w:noProof/>
+        </w:rPr>
+        <w:fldChar w:fldCharType="separate"/>
+      </w:r>
+      <w:r>
+        <w:rPr>
+          <w:noProof/>
+        </w:rPr>
+        <w:t>4</w:t>
+      </w:r>
+      <w:r>
+        <w:rPr>
+          <w:noProof/>
+        </w:rPr>
+        <w:fldChar w:fldCharType="end"/>
+      </w:r>
+    </w:p>
+    <w:p>
+      <w:pPr>
+        <w:pStyle w:val="TOC3"/>
+        <w:tabs>
+          <w:tab w:val="right" w:pos="9350"/>
+        </w:tabs>
+        <w:rPr>
+          <w:rFonts w:eastAsiaTheme="minorEastAsia"/>
+          <w:noProof/>
+          <w:lang w:val="es-ES"/>
+        </w:rPr>
+      </w:pPr>
+      <w:r>
+        <w:rPr>
+          <w:noProof/>
+        </w:rPr>
+        <w:t>Subir archivo de resultados</w:t>
+      </w:r>
+      <w:r>
+        <w:rPr>
+          <w:noProof/>
+        </w:rPr>
+        <w:tab/>
+      </w:r>
+      <w:r>
+        <w:rPr>
+          <w:noProof/>
+        </w:rPr>
+        <w:fldChar w:fldCharType="begin"/>
+      </w:r>
+      <w:r>
+        <w:rPr>
+          <w:noProof/>
+        </w:rPr>
+        <w:instrText xml:space="preserve"> PAGEREF _Toc467777205 \h </w:instrText>
+      </w:r>
+      <w:r>
+        <w:rPr>
+          <w:noProof/>
+        </w:rPr>
+      </w:r>
+      <w:r>
+        <w:rPr>
+          <w:noProof/>
+        </w:rPr>
+        <w:fldChar w:fldCharType="separate"/>
+      </w:r>
+      <w:r>
+        <w:rPr>
+          <w:noProof/>
+        </w:rPr>
+        <w:t>4</w:t>
+      </w:r>
+      <w:r>
+        <w:rPr>
+          <w:noProof/>
+        </w:rPr>
+        <w:fldChar w:fldCharType="end"/>
+      </w:r>
+    </w:p>
+    <w:p>
+      <w:pPr>
+        <w:pStyle w:val="TOC3"/>
+        <w:tabs>
+          <w:tab w:val="right" w:pos="9350"/>
+        </w:tabs>
+        <w:rPr>
+          <w:rFonts w:eastAsiaTheme="minorEastAsia"/>
+          <w:noProof/>
+          <w:lang w:val="es-ES"/>
+        </w:rPr>
+      </w:pPr>
+      <w:r>
+        <w:rPr>
+          <w:noProof/>
+        </w:rPr>
+        <w:t>Muestras por analizar</w:t>
+      </w:r>
+      <w:r>
+        <w:rPr>
+          <w:noProof/>
+        </w:rPr>
+        <w:tab/>
+      </w:r>
+      <w:r>
+        <w:rPr>
+          <w:noProof/>
+        </w:rPr>
+        <w:fldChar w:fldCharType="begin"/>
+      </w:r>
+      <w:r>
+        <w:rPr>
+          <w:noProof/>
+        </w:rPr>
+        <w:instrText xml:space="preserve"> PAGEREF _Toc467777206 \h </w:instrText>
+      </w:r>
+      <w:r>
+        <w:rPr>
+          <w:noProof/>
+        </w:rPr>
+      </w:r>
+      <w:r>
+        <w:rPr>
+          <w:noProof/>
+        </w:rPr>
+        <w:fldChar w:fldCharType="separate"/>
+      </w:r>
+      <w:r>
+        <w:rPr>
+          <w:noProof/>
+        </w:rPr>
+        <w:t>4</w:t>
+      </w:r>
+      <w:r>
+        <w:rPr>
+          <w:noProof/>
+        </w:rPr>
+        <w:fldChar w:fldCharType="end"/>
+      </w:r>
+    </w:p>
+    <w:p>
+      <w:pPr>
+        <w:pStyle w:val="TOC2"/>
+        <w:tabs>
+          <w:tab w:val="right" w:pos="9350"/>
+        </w:tabs>
+        <w:rPr>
+          <w:rFonts w:eastAsiaTheme="minorEastAsia"/>
+          <w:noProof/>
+          <w:lang w:val="es-ES"/>
+        </w:rPr>
+      </w:pPr>
+      <w:r>
+        <w:rPr>
+          <w:noProof/>
+        </w:rPr>
+        <w:t>Tecnólogo</w:t>
+      </w:r>
+      <w:r>
+        <w:rPr>
+          <w:noProof/>
+        </w:rPr>
+        <w:tab/>
+      </w:r>
+      <w:r>
+        <w:rPr>
+          <w:noProof/>
+        </w:rPr>
+        <w:fldChar w:fldCharType="begin"/>
+      </w:r>
+      <w:r>
+        <w:rPr>
+          <w:noProof/>
+        </w:rPr>
+        <w:instrText xml:space="preserve"> PAGEREF _Toc467777207 \h </w:instrText>
+      </w:r>
+      <w:r>
+        <w:rPr>
+          <w:noProof/>
+        </w:rPr>
+      </w:r>
+      <w:r>
+        <w:rPr>
+          <w:noProof/>
+        </w:rPr>
+        <w:fldChar w:fldCharType="separate"/>
+      </w:r>
+      <w:r>
+        <w:rPr>
+          <w:noProof/>
+        </w:rPr>
+        <w:t>4</w:t>
+      </w:r>
+      <w:r>
+        <w:rPr>
+          <w:noProof/>
+        </w:rPr>
+        <w:fldChar w:fldCharType="end"/>
+      </w:r>
+    </w:p>
+    <w:p>
+      <w:pPr>
+        <w:pStyle w:val="TOC3"/>
+        <w:tabs>
+          <w:tab w:val="right" w:pos="9350"/>
+        </w:tabs>
+        <w:rPr>
+          <w:rFonts w:eastAsiaTheme="minorEastAsia"/>
+          <w:noProof/>
+          <w:lang w:val="es-ES"/>
+        </w:rPr>
+      </w:pPr>
+      <w:r>
+        <w:rPr>
+          <w:noProof/>
+        </w:rPr>
+        <w:t>Subir archivo de resultado</w:t>
+      </w:r>
+      <w:r>
+        <w:rPr>
+          <w:noProof/>
+        </w:rPr>
+        <w:tab/>
+      </w:r>
+      <w:r>
+        <w:rPr>
+          <w:noProof/>
+        </w:rPr>
+        <w:fldChar w:fldCharType="begin"/>
+      </w:r>
+      <w:r>
+        <w:rPr>
+          <w:noProof/>
+        </w:rPr>
+        <w:instrText xml:space="preserve"> PAGEREF _Toc467777208 \h </w:instrText>
+      </w:r>
+      <w:r>
+        <w:rPr>
+          <w:noProof/>
+        </w:rPr>
+      </w:r>
+      <w:r>
+        <w:rPr>
+          <w:noProof/>
+        </w:rPr>
+        <w:fldChar w:fldCharType="separate"/>
+      </w:r>
+      <w:r>
+        <w:rPr>
+          <w:noProof/>
+        </w:rPr>
+        <w:t>4</w:t>
+      </w:r>
+      <w:r>
+        <w:rPr>
+          <w:noProof/>
+        </w:rPr>
+        <w:fldChar w:fldCharType="end"/>
+      </w:r>
+    </w:p>
+    <w:p>
+      <w:r>
+        <w:fldChar w:fldCharType="end"/>
+      </w:r>
+      <w:bookmarkStart w:id="1" w:name="_GoBack"/>
+      <w:bookmarkEnd w:id="1"/>
+    </w:p>
+    <w:p>
+      <w:pPr>
+        <w:rPr>
+          <w:rFonts w:asciiTheme="majorHAnsi" w:eastAsiaTheme="majorEastAsia" w:hAnsiTheme="majorHAnsi" w:cstheme="majorBidi"/>
+          <w:spacing w:val="-10"/>
+          <w:kern w:val="28"/>
+          <w:sz w:val="56"/>
+          <w:szCs w:val="56"/>
+        </w:rPr>
+      </w:pPr>
+      <w:r>
+        <w:br w:type="page"/>
+      </w:r>
+    </w:p>
+    <w:p>
+      <w:pPr>
+        <w:pStyle w:val="Heading1"/>
+      </w:pPr>
+      <w:bookmarkStart w:id="2" w:name="_Toc467777172"/>
+      <w:r>
+        <w:t>Implantación del sistema</w:t>
+      </w:r>
+      <w:bookmarkEnd w:id="2"/>
+    </w:p>
+    <w:p>
+      <w:r>
+        <w:t>(</w:t>
+      </w:r>
+      <w:proofErr w:type="gramStart"/>
+      <w:r>
+        <w:t>todas los procesos disponibles</w:t>
+      </w:r>
+      <w:proofErr w:type="gramEnd"/>
+      <w:r>
+        <w:t xml:space="preserve"> para la primera </w:t>
       </w:r>
       <w:r>
         <w:t>utilización del sistema</w:t>
@@ -48,6 +2378,7 @@
       <w:pPr>
         <w:pStyle w:val="Heading1"/>
       </w:pPr>
+      <w:bookmarkStart w:id="3" w:name="_Toc467777173"/>
       <w:r>
         <w:t>Procesos</w:t>
       </w:r>
@@ -57,297 +2388,366 @@
       <w:r>
         <w:t>por tipo de usuario</w:t>
       </w:r>
+      <w:bookmarkEnd w:id="3"/>
     </w:p>
     <w:p>
       <w:pPr>
         <w:pStyle w:val="Heading2"/>
       </w:pPr>
+      <w:bookmarkStart w:id="4" w:name="_Toc467777174"/>
       <w:r>
         <w:t>Jefes de operadores</w:t>
       </w:r>
+      <w:bookmarkEnd w:id="4"/>
     </w:p>
     <w:p>
       <w:pPr>
         <w:pStyle w:val="Heading3"/>
       </w:pPr>
+      <w:bookmarkStart w:id="5" w:name="_Toc467777175"/>
       <w:r>
         <w:t>Mantener personal</w:t>
       </w:r>
+      <w:bookmarkEnd w:id="5"/>
     </w:p>
     <w:p>
       <w:pPr>
         <w:pStyle w:val="Heading3"/>
       </w:pPr>
+      <w:bookmarkStart w:id="6" w:name="_Toc467777176"/>
       <w:r>
         <w:t xml:space="preserve">Mantener </w:t>
       </w:r>
       <w:r>
         <w:t>pacientes</w:t>
       </w:r>
+      <w:bookmarkEnd w:id="6"/>
     </w:p>
     <w:p>
       <w:pPr>
         <w:pStyle w:val="Heading3"/>
       </w:pPr>
+      <w:bookmarkStart w:id="7" w:name="_Toc467777177"/>
       <w:r>
         <w:t>Auditar caja</w:t>
       </w:r>
+      <w:bookmarkEnd w:id="7"/>
     </w:p>
     <w:p>
       <w:pPr>
         <w:pStyle w:val="Heading3"/>
       </w:pPr>
+      <w:bookmarkStart w:id="8" w:name="_Toc467777178"/>
       <w:r>
         <w:t>Mantener prestaciones</w:t>
       </w:r>
+      <w:bookmarkEnd w:id="8"/>
     </w:p>
     <w:p>
       <w:pPr>
         <w:pStyle w:val="Heading3"/>
       </w:pPr>
+      <w:bookmarkStart w:id="9" w:name="_Toc467777179"/>
       <w:r>
         <w:t xml:space="preserve">Mantener </w:t>
       </w:r>
       <w:r>
         <w:t>equipamiento</w:t>
       </w:r>
+      <w:bookmarkEnd w:id="9"/>
     </w:p>
     <w:p>
       <w:pPr>
         <w:pStyle w:val="Heading3"/>
       </w:pPr>
+      <w:bookmarkStart w:id="10" w:name="_Toc467777180"/>
       <w:r>
         <w:t>Ver historial de pagos de los médicos</w:t>
       </w:r>
+      <w:bookmarkEnd w:id="10"/>
     </w:p>
     <w:p>
       <w:pPr>
         <w:pStyle w:val="Heading3"/>
       </w:pPr>
+      <w:bookmarkStart w:id="11" w:name="_Toc467777181"/>
       <w:r>
         <w:t>Administración de horarios de personal médico</w:t>
       </w:r>
+      <w:bookmarkEnd w:id="11"/>
     </w:p>
     <w:p>
       <w:pPr>
         <w:pStyle w:val="Heading3"/>
       </w:pPr>
+      <w:bookmarkStart w:id="12" w:name="_Toc467777182"/>
       <w:r>
         <w:t>Editar perfil</w:t>
       </w:r>
+      <w:bookmarkEnd w:id="12"/>
     </w:p>
     <w:p>
       <w:pPr>
         <w:pStyle w:val="Heading2"/>
       </w:pPr>
+      <w:bookmarkStart w:id="13" w:name="_Toc467777183"/>
       <w:r>
         <w:t>Operadores</w:t>
       </w:r>
+      <w:bookmarkEnd w:id="13"/>
     </w:p>
     <w:p>
       <w:pPr>
         <w:pStyle w:val="Heading3"/>
       </w:pPr>
+      <w:bookmarkStart w:id="14" w:name="_Toc467777184"/>
       <w:r>
         <w:t>Agendar atención</w:t>
       </w:r>
+      <w:bookmarkEnd w:id="14"/>
     </w:p>
     <w:p>
       <w:pPr>
         <w:pStyle w:val="Heading3"/>
       </w:pPr>
+      <w:bookmarkStart w:id="15" w:name="_Toc467777185"/>
       <w:r>
         <w:t>Anular atención</w:t>
       </w:r>
+      <w:bookmarkEnd w:id="15"/>
     </w:p>
     <w:p>
       <w:pPr>
         <w:pStyle w:val="Heading3"/>
       </w:pPr>
+      <w:bookmarkStart w:id="16" w:name="_Toc467777186"/>
       <w:r>
         <w:t>Crear paciente</w:t>
       </w:r>
+      <w:bookmarkEnd w:id="16"/>
     </w:p>
     <w:p>
       <w:pPr>
         <w:pStyle w:val="Heading3"/>
       </w:pPr>
+      <w:bookmarkStart w:id="17" w:name="_Toc467777187"/>
       <w:r>
         <w:t>Ingresar paciente</w:t>
       </w:r>
+      <w:bookmarkEnd w:id="17"/>
     </w:p>
     <w:p>
       <w:pPr>
         <w:pStyle w:val="Heading3"/>
       </w:pPr>
+      <w:bookmarkStart w:id="18" w:name="_Toc467777188"/>
       <w:r>
         <w:t>Abrir caja</w:t>
       </w:r>
+      <w:bookmarkEnd w:id="18"/>
     </w:p>
     <w:p>
       <w:pPr>
         <w:pStyle w:val="Heading3"/>
       </w:pPr>
+      <w:bookmarkStart w:id="19" w:name="_Toc467777189"/>
       <w:r>
         <w:t>Cerrar caja</w:t>
       </w:r>
+      <w:bookmarkEnd w:id="19"/>
     </w:p>
     <w:p>
       <w:pPr>
         <w:pStyle w:val="Heading3"/>
       </w:pPr>
+      <w:bookmarkStart w:id="20" w:name="_Toc467777190"/>
       <w:r>
         <w:t>Registrar pago</w:t>
       </w:r>
+      <w:bookmarkEnd w:id="20"/>
     </w:p>
     <w:p>
       <w:pPr>
         <w:pStyle w:val="Heading3"/>
       </w:pPr>
+      <w:bookmarkStart w:id="21" w:name="_Toc467777191"/>
       <w:r>
         <w:t>Anular pago</w:t>
       </w:r>
+      <w:bookmarkEnd w:id="21"/>
     </w:p>
     <w:p>
       <w:pPr>
         <w:pStyle w:val="Heading3"/>
       </w:pPr>
+      <w:bookmarkStart w:id="22" w:name="_Toc467777192"/>
       <w:r>
         <w:t>Editar perfil</w:t>
       </w:r>
+      <w:bookmarkEnd w:id="22"/>
     </w:p>
     <w:p>
       <w:pPr>
         <w:pStyle w:val="Heading2"/>
       </w:pPr>
+      <w:bookmarkStart w:id="23" w:name="_Toc467777193"/>
       <w:r>
         <w:t>Personal médico</w:t>
       </w:r>
+      <w:bookmarkEnd w:id="23"/>
     </w:p>
     <w:p>
       <w:pPr>
         <w:pStyle w:val="Heading3"/>
       </w:pPr>
+      <w:bookmarkStart w:id="24" w:name="_Toc467777194"/>
       <w:r>
         <w:t>Revisar agenda diaria</w:t>
       </w:r>
+      <w:bookmarkEnd w:id="24"/>
     </w:p>
     <w:p>
       <w:pPr>
         <w:pStyle w:val="Heading3"/>
       </w:pPr>
+      <w:bookmarkStart w:id="25" w:name="_Toc467777195"/>
       <w:r>
         <w:t>Cerrar atención</w:t>
       </w:r>
+      <w:bookmarkEnd w:id="25"/>
     </w:p>
     <w:p>
       <w:pPr>
         <w:pStyle w:val="Heading3"/>
       </w:pPr>
+      <w:bookmarkStart w:id="26" w:name="_Toc467777196"/>
       <w:r>
         <w:t>Editar perfil</w:t>
       </w:r>
+      <w:bookmarkEnd w:id="26"/>
     </w:p>
     <w:p>
       <w:pPr>
         <w:pStyle w:val="Heading2"/>
       </w:pPr>
+      <w:bookmarkStart w:id="27" w:name="_Toc467777197"/>
       <w:r>
         <w:t>Médico</w:t>
       </w:r>
+      <w:bookmarkEnd w:id="27"/>
     </w:p>
     <w:p>
       <w:pPr>
         <w:pStyle w:val="Heading3"/>
       </w:pPr>
+      <w:bookmarkStart w:id="28" w:name="_Toc467777198"/>
       <w:r>
         <w:t>Editar cuenta bancaria</w:t>
       </w:r>
+      <w:bookmarkEnd w:id="28"/>
     </w:p>
     <w:p>
       <w:pPr>
         <w:pStyle w:val="Heading3"/>
       </w:pPr>
+      <w:bookmarkStart w:id="29" w:name="_Toc467777199"/>
       <w:r>
         <w:t>Ver ficha médica</w:t>
       </w:r>
+      <w:bookmarkEnd w:id="29"/>
     </w:p>
     <w:p>
       <w:pPr>
         <w:pStyle w:val="Heading3"/>
       </w:pPr>
+      <w:bookmarkStart w:id="30" w:name="_Toc467777200"/>
       <w:r>
         <w:t>Actualizar</w:t>
       </w:r>
-      <w:bookmarkStart w:id="0" w:name="_GoBack"/>
-      <w:bookmarkEnd w:id="0"/>
       <w:r>
         <w:t xml:space="preserve"> ficha médica</w:t>
       </w:r>
+      <w:bookmarkEnd w:id="30"/>
     </w:p>
     <w:p>
       <w:pPr>
         <w:pStyle w:val="Heading3"/>
       </w:pPr>
+      <w:bookmarkStart w:id="31" w:name="_Toc467777201"/>
       <w:r>
         <w:t>Derivar</w:t>
       </w:r>
+      <w:bookmarkEnd w:id="31"/>
     </w:p>
     <w:p>
       <w:pPr>
         <w:pStyle w:val="Heading2"/>
       </w:pPr>
+      <w:bookmarkStart w:id="32" w:name="_Toc467777202"/>
       <w:r>
         <w:t>Enfermero</w:t>
       </w:r>
+      <w:bookmarkEnd w:id="32"/>
     </w:p>
     <w:p>
       <w:pPr>
         <w:pStyle w:val="Heading3"/>
       </w:pPr>
+      <w:bookmarkStart w:id="33" w:name="_Toc467777203"/>
       <w:r>
         <w:t>Abrir orden de análisis</w:t>
       </w:r>
+      <w:bookmarkEnd w:id="33"/>
     </w:p>
     <w:p>
       <w:pPr>
         <w:pStyle w:val="Heading3"/>
       </w:pPr>
+      <w:bookmarkStart w:id="34" w:name="_Toc467777204"/>
       <w:r>
         <w:t>Cerrar orden de análisis</w:t>
       </w:r>
+      <w:bookmarkEnd w:id="34"/>
     </w:p>
     <w:p>
       <w:pPr>
         <w:pStyle w:val="Heading3"/>
       </w:pPr>
+      <w:bookmarkStart w:id="35" w:name="_Toc467777205"/>
       <w:r>
         <w:t>Subir archivo de resultados</w:t>
       </w:r>
+      <w:bookmarkEnd w:id="35"/>
     </w:p>
     <w:p>
       <w:pPr>
         <w:pStyle w:val="Heading3"/>
       </w:pPr>
+      <w:bookmarkStart w:id="36" w:name="_Toc467777206"/>
       <w:r>
         <w:t>Muestras por analizar</w:t>
       </w:r>
+      <w:bookmarkEnd w:id="36"/>
     </w:p>
     <w:p>
       <w:pPr>
         <w:pStyle w:val="Heading2"/>
       </w:pPr>
+      <w:bookmarkStart w:id="37" w:name="_Toc467777207"/>
       <w:r>
         <w:t>Tecnólogo</w:t>
       </w:r>
+      <w:bookmarkEnd w:id="37"/>
     </w:p>
     <w:p>
       <w:pPr>
         <w:pStyle w:val="Heading3"/>
       </w:pPr>
+      <w:bookmarkStart w:id="38" w:name="_Toc467777208"/>
       <w:r>
         <w:t>Subir archivo de resultado</w:t>
       </w:r>
+      <w:bookmarkEnd w:id="38"/>
     </w:p>
     <w:sectPr>
       <w:pgSz w:w="12240" w:h="15840"/>
@@ -927,6 +3327,111 @@
       <w:lang w:val="es-ES_tradnl"/>
     </w:rPr>
   </w:style>
+  <w:style w:type="paragraph" w:styleId="TOC1">
+    <w:name w:val="toc 1"/>
+    <w:basedOn w:val="Normal"/>
+    <w:next w:val="Normal"/>
+    <w:autoRedefine/>
+    <w:uiPriority w:val="39"/>
+    <w:unhideWhenUsed/>
+    <w:rsid w:val="00762416"/>
+  </w:style>
+  <w:style w:type="paragraph" w:styleId="TOC2">
+    <w:name w:val="toc 2"/>
+    <w:basedOn w:val="Normal"/>
+    <w:next w:val="Normal"/>
+    <w:autoRedefine/>
+    <w:uiPriority w:val="39"/>
+    <w:unhideWhenUsed/>
+    <w:rsid w:val="00762416"/>
+    <w:pPr>
+      <w:ind w:left="240"/>
+    </w:pPr>
+  </w:style>
+  <w:style w:type="paragraph" w:styleId="TOC3">
+    <w:name w:val="toc 3"/>
+    <w:basedOn w:val="Normal"/>
+    <w:next w:val="Normal"/>
+    <w:autoRedefine/>
+    <w:uiPriority w:val="39"/>
+    <w:unhideWhenUsed/>
+    <w:rsid w:val="00762416"/>
+    <w:pPr>
+      <w:ind w:left="480"/>
+    </w:pPr>
+  </w:style>
+  <w:style w:type="paragraph" w:styleId="TOC4">
+    <w:name w:val="toc 4"/>
+    <w:basedOn w:val="Normal"/>
+    <w:next w:val="Normal"/>
+    <w:autoRedefine/>
+    <w:uiPriority w:val="39"/>
+    <w:unhideWhenUsed/>
+    <w:rsid w:val="00762416"/>
+    <w:pPr>
+      <w:ind w:left="720"/>
+    </w:pPr>
+  </w:style>
+  <w:style w:type="paragraph" w:styleId="TOC5">
+    <w:name w:val="toc 5"/>
+    <w:basedOn w:val="Normal"/>
+    <w:next w:val="Normal"/>
+    <w:autoRedefine/>
+    <w:uiPriority w:val="39"/>
+    <w:unhideWhenUsed/>
+    <w:rsid w:val="00762416"/>
+    <w:pPr>
+      <w:ind w:left="960"/>
+    </w:pPr>
+  </w:style>
+  <w:style w:type="paragraph" w:styleId="TOC6">
+    <w:name w:val="toc 6"/>
+    <w:basedOn w:val="Normal"/>
+    <w:next w:val="Normal"/>
+    <w:autoRedefine/>
+    <w:uiPriority w:val="39"/>
+    <w:unhideWhenUsed/>
+    <w:rsid w:val="00762416"/>
+    <w:pPr>
+      <w:ind w:left="1200"/>
+    </w:pPr>
+  </w:style>
+  <w:style w:type="paragraph" w:styleId="TOC7">
+    <w:name w:val="toc 7"/>
+    <w:basedOn w:val="Normal"/>
+    <w:next w:val="Normal"/>
+    <w:autoRedefine/>
+    <w:uiPriority w:val="39"/>
+    <w:unhideWhenUsed/>
+    <w:rsid w:val="00762416"/>
+    <w:pPr>
+      <w:ind w:left="1440"/>
+    </w:pPr>
+  </w:style>
+  <w:style w:type="paragraph" w:styleId="TOC8">
+    <w:name w:val="toc 8"/>
+    <w:basedOn w:val="Normal"/>
+    <w:next w:val="Normal"/>
+    <w:autoRedefine/>
+    <w:uiPriority w:val="39"/>
+    <w:unhideWhenUsed/>
+    <w:rsid w:val="00762416"/>
+    <w:pPr>
+      <w:ind w:left="1680"/>
+    </w:pPr>
+  </w:style>
+  <w:style w:type="paragraph" w:styleId="TOC9">
+    <w:name w:val="toc 9"/>
+    <w:basedOn w:val="Normal"/>
+    <w:next w:val="Normal"/>
+    <w:autoRedefine/>
+    <w:uiPriority w:val="39"/>
+    <w:unhideWhenUsed/>
+    <w:rsid w:val="00762416"/>
+    <w:pPr>
+      <w:ind w:left="1920"/>
+    </w:pPr>
+  </w:style>
 </w:styles>
 </file>
 

</xml_diff>

<commit_message>
Funciones jefe de operadores
</commit_message>
<xml_diff>
--- a/docs/guia-de-usuario.docx
+++ b/docs/guia-de-usuario.docx
@@ -1259,7 +1259,7 @@
         <w:rPr>
           <w:rFonts w:eastAsiaTheme="minorEastAsia"/>
           <w:noProof/>
-          <w:lang w:val="en-US"/>
+          <w:lang w:val="es-ES"/>
         </w:rPr>
       </w:pPr>
       <w:r>
@@ -2489,6 +2489,7 @@
       </w:r>
       <w:bookmarkEnd w:id="1"/>
     </w:p>
+    <w:p/>
     <w:p>
       <w:pPr>
         <w:pStyle w:val="Heading2"/>
@@ -2510,6 +2511,7 @@
         <w:t xml:space="preserve"> del sistema que tiene como responsabilidad supervisar al resto de los usuarios del sistema.</w:t>
       </w:r>
     </w:p>
+    <w:p/>
     <w:p>
       <w:pPr>
         <w:pStyle w:val="Heading3"/>
@@ -2527,84 +2529,379 @@
       <w:r>
         <w:t>zar a los miembros del personal.</w:t>
       </w:r>
-      <w:bookmarkStart w:id="4" w:name="_GoBack"/>
+    </w:p>
+    <w:p>
+      <w:r>
+        <w:t>Para acceder a esta ventana, debe dirigirse a: Mantenedores &gt; Personal.</w:t>
+      </w:r>
+    </w:p>
+    <w:p/>
+    <w:p>
+      <w:pPr>
+        <w:pStyle w:val="ListParagraph"/>
+        <w:numPr>
+          <w:ilvl w:val="0"/>
+          <w:numId w:val="3"/>
+        </w:numPr>
+      </w:pPr>
+      <w:r>
+        <w:t>Para crear un nuevo personal</w:t>
+      </w:r>
+      <w:r>
+        <w:t>:  haga click en “nuevo personal”</w:t>
+      </w:r>
+      <w:r>
+        <w:t>, llene el formulario con los datos requeridos y haga click en “</w:t>
+      </w:r>
+      <w:r>
+        <w:t>registrar</w:t>
+      </w:r>
+      <w:r>
+        <w:t>”.</w:t>
+      </w:r>
+    </w:p>
+    <w:p>
+      <w:pPr>
+        <w:pStyle w:val="ListParagraph"/>
+        <w:numPr>
+          <w:ilvl w:val="0"/>
+          <w:numId w:val="3"/>
+        </w:numPr>
+      </w:pPr>
+      <w:r>
+        <w:t>Para editar la ficha de un miembro del personal, escriba el rut del personal, luego haga click en “cargar datos”. Edite los datos requeridos y haga click en “guardar cambios”.</w:t>
+      </w:r>
+    </w:p>
+    <w:p>
+      <w:pPr>
+        <w:pStyle w:val="ListParagraph"/>
+        <w:numPr>
+          <w:ilvl w:val="0"/>
+          <w:numId w:val="3"/>
+        </w:numPr>
+      </w:pPr>
+      <w:r>
+        <w:t>Para eliminar una ficha de personal del sistema, ingrese el rut del personal a borrar, haga click en “cargar datos” y luego click en “Eliminar.</w:t>
+      </w:r>
+    </w:p>
+    <w:p/>
+    <w:p/>
+    <w:p>
+      <w:pPr>
+        <w:pStyle w:val="Heading3"/>
+      </w:pPr>
+      <w:bookmarkStart w:id="4" w:name="_Toc467777178"/>
+      <w:r>
+        <w:t>Mantener prestaciones</w:t>
+      </w:r>
       <w:bookmarkEnd w:id="4"/>
     </w:p>
     <w:p>
+      <w:r>
+        <w:t>El jefe de operadores puede crear, borrar y actualizar las distintas prestaciones del centro médico.</w:t>
+      </w:r>
+    </w:p>
+    <w:p>
+      <w:r>
+        <w:t>Para acceder a esta ventana, debe dirigirse a: Mantenedores &gt; Prestación.</w:t>
+      </w:r>
+    </w:p>
+    <w:p/>
+    <w:p>
+      <w:pPr>
+        <w:pStyle w:val="ListParagraph"/>
+        <w:numPr>
+          <w:ilvl w:val="0"/>
+          <w:numId w:val="3"/>
+        </w:numPr>
+      </w:pPr>
+      <w:r>
+        <w:t>Para crear una nueva prestación:  haga click en “nueva prestación”, llene el formulario con los datos requeridos y haga click en “registrar”.</w:t>
+      </w:r>
+    </w:p>
+    <w:p>
+      <w:pPr>
+        <w:pStyle w:val="ListParagraph"/>
+        <w:numPr>
+          <w:ilvl w:val="0"/>
+          <w:numId w:val="3"/>
+        </w:numPr>
+      </w:pPr>
+      <w:r>
+        <w:t>Para editar una prestación, selecciónela de la lista o escriba el código de prestación, y presione el botón correspondiente para cargar la prestación en el sistema. Escoja los insumos necesarios para efectuar la prestación seleccionándolos y dejándolos en la caja derecha. Con todos los cambios hechos, haga click en “guardar cambios.”</w:t>
+      </w:r>
+    </w:p>
+    <w:p>
+      <w:pPr>
+        <w:pStyle w:val="ListParagraph"/>
+        <w:numPr>
+          <w:ilvl w:val="0"/>
+          <w:numId w:val="3"/>
+        </w:numPr>
+      </w:pPr>
+      <w:r>
+        <w:t>Para eliminar una prestación, cargue la prestación en la ventana desde la lista o usando el código de la prestación, y haga click en “eliminar”.</w:t>
+      </w:r>
+    </w:p>
+    <w:p/>
+    <w:p>
       <w:pPr>
         <w:pStyle w:val="Heading3"/>
       </w:pPr>
       <w:bookmarkStart w:id="5" w:name="_Toc467777176"/>
       <w:r>
-        <w:t xml:space="preserve">Mantener </w:t>
-      </w:r>
-      <w:r>
-        <w:t>pacientes</w:t>
+        <w:t>Mantener pacientes</w:t>
       </w:r>
       <w:bookmarkEnd w:id="5"/>
     </w:p>
     <w:p>
+      <w:r>
+        <w:t xml:space="preserve">El jefe de operadores puede crear, borrar y actualizar </w:t>
+      </w:r>
+      <w:r>
+        <w:t>a los pacientes registrados en el sistema.</w:t>
+      </w:r>
+    </w:p>
+    <w:p>
+      <w:r>
+        <w:t xml:space="preserve">Para acceder a esta ventana, debe dirigirse a: Mantenedores &gt; </w:t>
+      </w:r>
+      <w:r>
+        <w:t>Pacientes</w:t>
+      </w:r>
+      <w:r>
+        <w:t>.</w:t>
+      </w:r>
+    </w:p>
+    <w:p/>
+    <w:p>
+      <w:pPr>
+        <w:pStyle w:val="ListParagraph"/>
+        <w:numPr>
+          <w:ilvl w:val="0"/>
+          <w:numId w:val="3"/>
+        </w:numPr>
+      </w:pPr>
+      <w:r>
+        <w:t xml:space="preserve">Para crear </w:t>
+      </w:r>
+      <w:r>
+        <w:t>un</w:t>
+      </w:r>
+      <w:r>
+        <w:t xml:space="preserve"> </w:t>
+      </w:r>
+      <w:r>
+        <w:t>nuevo paciente</w:t>
+      </w:r>
+      <w:r>
+        <w:t>:  haga click en “</w:t>
+      </w:r>
+      <w:r>
+        <w:t>nuevo paciente</w:t>
+      </w:r>
+      <w:r>
+        <w:t>”, llene el formulario con los datos requeridos y haga click en “registrar”.</w:t>
+      </w:r>
+    </w:p>
+    <w:p>
+      <w:pPr>
+        <w:pStyle w:val="ListParagraph"/>
+        <w:numPr>
+          <w:ilvl w:val="0"/>
+          <w:numId w:val="3"/>
+        </w:numPr>
+      </w:pPr>
+      <w:r>
+        <w:t xml:space="preserve">Para editar </w:t>
+      </w:r>
+      <w:r>
+        <w:t>un paciente</w:t>
+      </w:r>
+      <w:r>
+        <w:t xml:space="preserve">, </w:t>
+      </w:r>
+      <w:r>
+        <w:t>escriba el rut del paciente haga click en “cargar paciente”. Edite los campos necesarios y haga click en “guardar cambios”.</w:t>
+      </w:r>
+    </w:p>
+    <w:p>
+      <w:pPr>
+        <w:pStyle w:val="ListParagraph"/>
+        <w:numPr>
+          <w:ilvl w:val="0"/>
+          <w:numId w:val="3"/>
+        </w:numPr>
+      </w:pPr>
+      <w:r>
+        <w:t>Para eliminar un paciente, cargue el paciente ingresando su rut, click en “cargar paciente” y haga click en “eliminar”.</w:t>
+      </w:r>
+    </w:p>
+    <w:p/>
+    <w:p/>
+    <w:p/>
+    <w:p>
       <w:pPr>
         <w:pStyle w:val="Heading3"/>
       </w:pPr>
-      <w:bookmarkStart w:id="6" w:name="_Toc467777177"/>
+      <w:bookmarkStart w:id="6" w:name="_Toc467777179"/>
+      <w:r>
+        <w:t>Mantener equipamiento</w:t>
+      </w:r>
+      <w:bookmarkEnd w:id="6"/>
+    </w:p>
+    <w:p>
+      <w:r>
+        <w:t xml:space="preserve">El </w:t>
+      </w:r>
+      <w:r>
+        <w:t xml:space="preserve">jefe de operadores puede crear </w:t>
+      </w:r>
+      <w:r>
+        <w:t xml:space="preserve">y actualizar a </w:t>
+      </w:r>
+      <w:r>
+        <w:t xml:space="preserve">el inventario de equipo médico </w:t>
+      </w:r>
+      <w:r>
+        <w:t>en el sistema.</w:t>
+      </w:r>
+    </w:p>
+    <w:p>
+      <w:r>
+        <w:t xml:space="preserve">Para acceder a esta ventana, debe dirigirse a: Mantenedores &gt; </w:t>
+      </w:r>
+      <w:r>
+        <w:t>Equipo</w:t>
+      </w:r>
+      <w:r>
+        <w:t>.</w:t>
+      </w:r>
+    </w:p>
+    <w:p/>
+    <w:p>
+      <w:pPr>
+        <w:pStyle w:val="ListParagraph"/>
+        <w:numPr>
+          <w:ilvl w:val="0"/>
+          <w:numId w:val="3"/>
+        </w:numPr>
+      </w:pPr>
+      <w:r>
+        <w:t xml:space="preserve">Para crear un nuevo </w:t>
+      </w:r>
+      <w:r>
+        <w:t>equipo</w:t>
+      </w:r>
+      <w:r>
+        <w:t xml:space="preserve">:  haga click en “nuevo </w:t>
+      </w:r>
+      <w:r>
+        <w:t>equipo</w:t>
+      </w:r>
+      <w:r>
+        <w:t>”, llene el formulario con los datos requeridos y haga click en “registrar”.</w:t>
+      </w:r>
+    </w:p>
+    <w:p>
+      <w:pPr>
+        <w:pStyle w:val="ListParagraph"/>
+        <w:numPr>
+          <w:ilvl w:val="0"/>
+          <w:numId w:val="3"/>
+        </w:numPr>
+      </w:pPr>
+      <w:r>
+        <w:t xml:space="preserve">Para editar un </w:t>
+      </w:r>
+      <w:r>
+        <w:t>equipo</w:t>
+      </w:r>
+      <w:r>
+        <w:t>, escriba el rut del paciente haga click en “cargar paciente”. Edite los campos necesarios y haga click en “guardar cambios”.</w:t>
+      </w:r>
+    </w:p>
+    <w:p/>
+    <w:p>
+      <w:pPr>
+        <w:pStyle w:val="Heading3"/>
+      </w:pPr>
+      <w:bookmarkStart w:id="7" w:name="_Toc467777177"/>
       <w:r>
         <w:t>Auditar caja</w:t>
       </w:r>
-      <w:bookmarkEnd w:id="6"/>
-    </w:p>
+      <w:bookmarkEnd w:id="7"/>
+    </w:p>
+    <w:p>
+      <w:r>
+        <w:t xml:space="preserve">El </w:t>
+      </w:r>
+      <w:r>
+        <w:t>jefe de operador</w:t>
+      </w:r>
+      <w:r>
+        <w:t>es</w:t>
+      </w:r>
+      <w:r>
+        <w:t xml:space="preserve"> </w:t>
+      </w:r>
+      <w:r>
+        <w:t>puede ver el detalle de cada caja registrada por los operadores. Para esto, hacer click en “Reporte caja”, seleccionar una fecha en especificada, luego cargar los operadores. Si hay operadores que hicieron caja durante ese dia, seleccionar uno y luego hacer click en “Generar reporte”.</w:t>
+      </w:r>
+    </w:p>
+    <w:p/>
     <w:p>
       <w:pPr>
         <w:pStyle w:val="Heading3"/>
       </w:pPr>
-      <w:bookmarkStart w:id="7" w:name="_Toc467777178"/>
-      <w:r>
-        <w:t>Mantener prestaciones</w:t>
-      </w:r>
-      <w:bookmarkEnd w:id="7"/>
-    </w:p>
+      <w:bookmarkStart w:id="8" w:name="_Toc467777180"/>
+      <w:r>
+        <w:t>Ver historial de pagos de los médicos</w:t>
+      </w:r>
+      <w:bookmarkEnd w:id="8"/>
+    </w:p>
+    <w:p>
+      <w:r>
+        <w:t xml:space="preserve">El operador puede ver el historial de los </w:t>
+      </w:r>
+      <w:r>
+        <w:t>pagos hechos a los médicos mes a mes. Click en “Log pagos honorarios”, seleccionar el mes a revisar y hacer click en “buscar”.</w:t>
+      </w:r>
+    </w:p>
+    <w:p/>
     <w:p>
       <w:pPr>
         <w:pStyle w:val="Heading3"/>
       </w:pPr>
-      <w:bookmarkStart w:id="8" w:name="_Toc467777179"/>
-      <w:r>
-        <w:t xml:space="preserve">Mantener </w:t>
-      </w:r>
-      <w:r>
-        <w:t>equipamiento</w:t>
-      </w:r>
-      <w:bookmarkEnd w:id="8"/>
-    </w:p>
+      <w:bookmarkStart w:id="9" w:name="_Toc467777181"/>
+      <w:r>
+        <w:t>Administración de horarios de personal médico</w:t>
+      </w:r>
+      <w:bookmarkEnd w:id="9"/>
+    </w:p>
+    <w:p>
+      <w:r>
+        <w:t>El jefe de operadores puede editar los horarios de trabajo del personal médico. Para esto: hacer click en “Horarios personal”, buscar el personal médico por rut, seleccionar los horarios disponibles y ponerlos en la columna de botones asignados. Finalmente, click a “guardar cambios”.</w:t>
+      </w:r>
+      <w:bookmarkStart w:id="10" w:name="_GoBack"/>
+      <w:bookmarkEnd w:id="10"/>
+    </w:p>
+    <w:p/>
     <w:p>
       <w:pPr>
         <w:pStyle w:val="Heading3"/>
       </w:pPr>
-      <w:bookmarkStart w:id="9" w:name="_Toc467777180"/>
-      <w:r>
-        <w:t>Ver historial de pagos de los médicos</w:t>
-      </w:r>
-      <w:bookmarkEnd w:id="9"/>
-    </w:p>
-    <w:p>
-      <w:pPr>
-        <w:pStyle w:val="Heading3"/>
-      </w:pPr>
-      <w:bookmarkStart w:id="10" w:name="_Toc467777181"/>
-      <w:r>
-        <w:t>Administración de horarios de personal médico</w:t>
-      </w:r>
-      <w:bookmarkEnd w:id="10"/>
-    </w:p>
-    <w:p>
-      <w:pPr>
-        <w:pStyle w:val="Heading3"/>
-      </w:pPr>
       <w:bookmarkStart w:id="11" w:name="_Toc467777182"/>
       <w:r>
         <w:t>Editar perfil</w:t>
       </w:r>
       <w:bookmarkEnd w:id="11"/>
+    </w:p>
+    <w:p>
+      <w:bookmarkStart w:id="12" w:name="_Toc467777183"/>
+      <w:r>
+        <w:t>Para editar la contraseña o el mail, click en “Opciones de Cuenta”, editar el campo deseado y hacer click en el botón correspondiente.</w:t>
+      </w:r>
     </w:p>
     <w:p>
       <w:pPr>
@@ -2615,7 +2912,6 @@
           <w:szCs w:val="26"/>
         </w:rPr>
       </w:pPr>
-      <w:bookmarkStart w:id="12" w:name="_Toc467777183"/>
     </w:p>
     <w:p>
       <w:pPr>
@@ -2626,6 +2922,7 @@
       </w:r>
       <w:bookmarkEnd w:id="12"/>
     </w:p>
+    <w:p/>
     <w:p>
       <w:pPr>
         <w:pStyle w:val="Heading3"/>
@@ -3156,11 +3453,127 @@
       </w:rPr>
     </w:lvl>
   </w:abstractNum>
+  <w:abstractNum w:abstractNumId="2">
+    <w:nsid w:val="4B8F7031"/>
+    <w:multiLevelType w:val="hybridMultilevel"/>
+    <w:tmpl w:val="D2CECC16"/>
+    <w:lvl w:ilvl="0" w:tplc="04090001">
+      <w:start w:val="1"/>
+      <w:numFmt w:val="bullet"/>
+      <w:lvlText w:val=""/>
+      <w:lvlJc w:val="left"/>
+      <w:pPr>
+        <w:ind w:left="720" w:hanging="360"/>
+      </w:pPr>
+      <w:rPr>
+        <w:rFonts w:ascii="Symbol" w:hAnsi="Symbol" w:hint="default"/>
+      </w:rPr>
+    </w:lvl>
+    <w:lvl w:ilvl="1" w:tplc="04090003" w:tentative="1">
+      <w:start w:val="1"/>
+      <w:numFmt w:val="bullet"/>
+      <w:lvlText w:val="o"/>
+      <w:lvlJc w:val="left"/>
+      <w:pPr>
+        <w:ind w:left="1440" w:hanging="360"/>
+      </w:pPr>
+      <w:rPr>
+        <w:rFonts w:ascii="Courier New" w:hAnsi="Courier New" w:cs="Courier New" w:hint="default"/>
+      </w:rPr>
+    </w:lvl>
+    <w:lvl w:ilvl="2" w:tplc="04090005" w:tentative="1">
+      <w:start w:val="1"/>
+      <w:numFmt w:val="bullet"/>
+      <w:lvlText w:val=""/>
+      <w:lvlJc w:val="left"/>
+      <w:pPr>
+        <w:ind w:left="2160" w:hanging="360"/>
+      </w:pPr>
+      <w:rPr>
+        <w:rFonts w:ascii="Wingdings" w:hAnsi="Wingdings" w:hint="default"/>
+      </w:rPr>
+    </w:lvl>
+    <w:lvl w:ilvl="3" w:tplc="04090001" w:tentative="1">
+      <w:start w:val="1"/>
+      <w:numFmt w:val="bullet"/>
+      <w:lvlText w:val=""/>
+      <w:lvlJc w:val="left"/>
+      <w:pPr>
+        <w:ind w:left="2880" w:hanging="360"/>
+      </w:pPr>
+      <w:rPr>
+        <w:rFonts w:ascii="Symbol" w:hAnsi="Symbol" w:hint="default"/>
+      </w:rPr>
+    </w:lvl>
+    <w:lvl w:ilvl="4" w:tplc="04090003" w:tentative="1">
+      <w:start w:val="1"/>
+      <w:numFmt w:val="bullet"/>
+      <w:lvlText w:val="o"/>
+      <w:lvlJc w:val="left"/>
+      <w:pPr>
+        <w:ind w:left="3600" w:hanging="360"/>
+      </w:pPr>
+      <w:rPr>
+        <w:rFonts w:ascii="Courier New" w:hAnsi="Courier New" w:cs="Courier New" w:hint="default"/>
+      </w:rPr>
+    </w:lvl>
+    <w:lvl w:ilvl="5" w:tplc="04090005" w:tentative="1">
+      <w:start w:val="1"/>
+      <w:numFmt w:val="bullet"/>
+      <w:lvlText w:val=""/>
+      <w:lvlJc w:val="left"/>
+      <w:pPr>
+        <w:ind w:left="4320" w:hanging="360"/>
+      </w:pPr>
+      <w:rPr>
+        <w:rFonts w:ascii="Wingdings" w:hAnsi="Wingdings" w:hint="default"/>
+      </w:rPr>
+    </w:lvl>
+    <w:lvl w:ilvl="6" w:tplc="04090001" w:tentative="1">
+      <w:start w:val="1"/>
+      <w:numFmt w:val="bullet"/>
+      <w:lvlText w:val=""/>
+      <w:lvlJc w:val="left"/>
+      <w:pPr>
+        <w:ind w:left="5040" w:hanging="360"/>
+      </w:pPr>
+      <w:rPr>
+        <w:rFonts w:ascii="Symbol" w:hAnsi="Symbol" w:hint="default"/>
+      </w:rPr>
+    </w:lvl>
+    <w:lvl w:ilvl="7" w:tplc="04090003" w:tentative="1">
+      <w:start w:val="1"/>
+      <w:numFmt w:val="bullet"/>
+      <w:lvlText w:val="o"/>
+      <w:lvlJc w:val="left"/>
+      <w:pPr>
+        <w:ind w:left="5760" w:hanging="360"/>
+      </w:pPr>
+      <w:rPr>
+        <w:rFonts w:ascii="Courier New" w:hAnsi="Courier New" w:cs="Courier New" w:hint="default"/>
+      </w:rPr>
+    </w:lvl>
+    <w:lvl w:ilvl="8" w:tplc="04090005" w:tentative="1">
+      <w:start w:val="1"/>
+      <w:numFmt w:val="bullet"/>
+      <w:lvlText w:val=""/>
+      <w:lvlJc w:val="left"/>
+      <w:pPr>
+        <w:ind w:left="6480" w:hanging="360"/>
+      </w:pPr>
+      <w:rPr>
+        <w:rFonts w:ascii="Wingdings" w:hAnsi="Wingdings" w:hint="default"/>
+      </w:rPr>
+    </w:lvl>
+  </w:abstractNum>
   <w:num w:numId="1">
     <w:abstractNumId w:val="0"/>
   </w:num>
   <w:num w:numId="2">
     <w:abstractNumId w:val="1"/>
+  </w:num>
+  <w:num w:numId="3">
+    <w:abstractNumId w:val="2"/>
   </w:num>
 </w:numbering>
 </file>

</xml_diff>

<commit_message>
Guía de usuario para médicos
</commit_message>
<xml_diff>
--- a/docs/guia-de-usuario.docx
+++ b/docs/guia-de-usuario.docx
@@ -34,7 +34,7 @@
       <w:pPr>
         <w:pStyle w:val="Heading1"/>
       </w:pPr>
-      <w:bookmarkStart w:id="0" w:name="_Toc467777171"/>
+      <w:bookmarkStart w:id="0" w:name="_Toc467864494"/>
       <w:r>
         <w:lastRenderedPageBreak/>
         <w:t>Tabla de contenidos</w:t>
@@ -84,7 +84,7 @@
         <w:rPr>
           <w:noProof/>
         </w:rPr>
-        <w:instrText xml:space="preserve"> PAGEREF _Toc467777171 \h </w:instrText>
+        <w:instrText xml:space="preserve"> PAGEREF _Toc467864494 \h </w:instrText>
       </w:r>
       <w:r>
         <w:rPr>
@@ -126,7 +126,7 @@
         <w:rPr>
           <w:noProof/>
         </w:rPr>
-        <w:t>Implantación del sistema</w:t>
+        <w:t>WebApp</w:t>
       </w:r>
       <w:r>
         <w:rPr>
@@ -144,7 +144,7 @@
         <w:rPr>
           <w:noProof/>
         </w:rPr>
-        <w:instrText xml:space="preserve"> PAGEREF _Toc467777172 \h </w:instrText>
+        <w:instrText xml:space="preserve"> PAGEREF _Toc467864495 \h </w:instrText>
       </w:r>
       <w:r>
         <w:rPr>
@@ -204,7 +204,7 @@
         <w:rPr>
           <w:noProof/>
         </w:rPr>
-        <w:instrText xml:space="preserve"> PAGEREF _Toc467777173 \h </w:instrText>
+        <w:instrText xml:space="preserve"> PAGEREF _Toc467864496 \h </w:instrText>
       </w:r>
       <w:r>
         <w:rPr>
@@ -264,7 +264,7 @@
         <w:rPr>
           <w:noProof/>
         </w:rPr>
-        <w:instrText xml:space="preserve"> PAGEREF _Toc467777174 \h </w:instrText>
+        <w:instrText xml:space="preserve"> PAGEREF _Toc467864497 \h </w:instrText>
       </w:r>
       <w:r>
         <w:rPr>
@@ -324,7 +324,7 @@
         <w:rPr>
           <w:noProof/>
         </w:rPr>
-        <w:instrText xml:space="preserve"> PAGEREF _Toc467777175 \h </w:instrText>
+        <w:instrText xml:space="preserve"> PAGEREF _Toc467864498 \h </w:instrText>
       </w:r>
       <w:r>
         <w:rPr>
@@ -366,7 +366,7 @@
         <w:rPr>
           <w:noProof/>
         </w:rPr>
-        <w:t>Mantener pacientes</w:t>
+        <w:t>Mantener prestaciones</w:t>
       </w:r>
       <w:r>
         <w:rPr>
@@ -384,7 +384,7 @@
         <w:rPr>
           <w:noProof/>
         </w:rPr>
-        <w:instrText xml:space="preserve"> PAGEREF _Toc467777176 \h </w:instrText>
+        <w:instrText xml:space="preserve"> PAGEREF _Toc467864499 \h </w:instrText>
       </w:r>
       <w:r>
         <w:rPr>
@@ -426,7 +426,7 @@
         <w:rPr>
           <w:noProof/>
         </w:rPr>
-        <w:t>Auditar caja</w:t>
+        <w:t>Mantener pacientes</w:t>
       </w:r>
       <w:r>
         <w:rPr>
@@ -444,7 +444,7 @@
         <w:rPr>
           <w:noProof/>
         </w:rPr>
-        <w:instrText xml:space="preserve"> PAGEREF _Toc467777177 \h </w:instrText>
+        <w:instrText xml:space="preserve"> PAGEREF _Toc467864500 \h </w:instrText>
       </w:r>
       <w:r>
         <w:rPr>
@@ -486,7 +486,7 @@
         <w:rPr>
           <w:noProof/>
         </w:rPr>
-        <w:t>Mantener prestaciones</w:t>
+        <w:t>Mantener equipamiento</w:t>
       </w:r>
       <w:r>
         <w:rPr>
@@ -504,7 +504,7 @@
         <w:rPr>
           <w:noProof/>
         </w:rPr>
-        <w:instrText xml:space="preserve"> PAGEREF _Toc467777178 \h </w:instrText>
+        <w:instrText xml:space="preserve"> PAGEREF _Toc467864501 \h </w:instrText>
       </w:r>
       <w:r>
         <w:rPr>
@@ -521,7 +521,7 @@
         <w:rPr>
           <w:noProof/>
         </w:rPr>
-        <w:t>4</w:t>
+        <w:t>5</w:t>
       </w:r>
       <w:r>
         <w:rPr>
@@ -546,7 +546,7 @@
         <w:rPr>
           <w:noProof/>
         </w:rPr>
-        <w:t>Mantener equipamiento</w:t>
+        <w:t>Auditar caja</w:t>
       </w:r>
       <w:r>
         <w:rPr>
@@ -564,7 +564,7 @@
         <w:rPr>
           <w:noProof/>
         </w:rPr>
-        <w:instrText xml:space="preserve"> PAGEREF _Toc467777179 \h </w:instrText>
+        <w:instrText xml:space="preserve"> PAGEREF _Toc467864502 \h </w:instrText>
       </w:r>
       <w:r>
         <w:rPr>
@@ -581,7 +581,7 @@
         <w:rPr>
           <w:noProof/>
         </w:rPr>
-        <w:t>4</w:t>
+        <w:t>5</w:t>
       </w:r>
       <w:r>
         <w:rPr>
@@ -624,7 +624,7 @@
         <w:rPr>
           <w:noProof/>
         </w:rPr>
-        <w:instrText xml:space="preserve"> PAGEREF _Toc467777180 \h </w:instrText>
+        <w:instrText xml:space="preserve"> PAGEREF _Toc467864503 \h </w:instrText>
       </w:r>
       <w:r>
         <w:rPr>
@@ -641,7 +641,7 @@
         <w:rPr>
           <w:noProof/>
         </w:rPr>
-        <w:t>4</w:t>
+        <w:t>5</w:t>
       </w:r>
       <w:r>
         <w:rPr>
@@ -684,7 +684,7 @@
         <w:rPr>
           <w:noProof/>
         </w:rPr>
-        <w:instrText xml:space="preserve"> PAGEREF _Toc467777181 \h </w:instrText>
+        <w:instrText xml:space="preserve"> PAGEREF _Toc467864504 \h </w:instrText>
       </w:r>
       <w:r>
         <w:rPr>
@@ -701,7 +701,7 @@
         <w:rPr>
           <w:noProof/>
         </w:rPr>
-        <w:t>4</w:t>
+        <w:t>5</w:t>
       </w:r>
       <w:r>
         <w:rPr>
@@ -744,7 +744,7 @@
         <w:rPr>
           <w:noProof/>
         </w:rPr>
-        <w:instrText xml:space="preserve"> PAGEREF _Toc467777182 \h </w:instrText>
+        <w:instrText xml:space="preserve"> PAGEREF _Toc467864505 \h </w:instrText>
       </w:r>
       <w:r>
         <w:rPr>
@@ -761,7 +761,7 @@
         <w:rPr>
           <w:noProof/>
         </w:rPr>
-        <w:t>4</w:t>
+        <w:t>5</w:t>
       </w:r>
       <w:r>
         <w:rPr>
@@ -804,7 +804,7 @@
         <w:rPr>
           <w:noProof/>
         </w:rPr>
-        <w:instrText xml:space="preserve"> PAGEREF _Toc467777183 \h </w:instrText>
+        <w:instrText xml:space="preserve"> PAGEREF _Toc467864506 \h </w:instrText>
       </w:r>
       <w:r>
         <w:rPr>
@@ -821,7 +821,7 @@
         <w:rPr>
           <w:noProof/>
         </w:rPr>
-        <w:t>4</w:t>
+        <w:t>6</w:t>
       </w:r>
       <w:r>
         <w:rPr>
@@ -846,7 +846,7 @@
         <w:rPr>
           <w:noProof/>
         </w:rPr>
-        <w:t>Agendar atención</w:t>
+        <w:t>Abrir caja</w:t>
       </w:r>
       <w:r>
         <w:rPr>
@@ -864,7 +864,7 @@
         <w:rPr>
           <w:noProof/>
         </w:rPr>
-        <w:instrText xml:space="preserve"> PAGEREF _Toc467777184 \h </w:instrText>
+        <w:instrText xml:space="preserve"> PAGEREF _Toc467864507 \h </w:instrText>
       </w:r>
       <w:r>
         <w:rPr>
@@ -881,7 +881,7 @@
         <w:rPr>
           <w:noProof/>
         </w:rPr>
-        <w:t>4</w:t>
+        <w:t>6</w:t>
       </w:r>
       <w:r>
         <w:rPr>
@@ -906,7 +906,7 @@
         <w:rPr>
           <w:noProof/>
         </w:rPr>
-        <w:t>Anular atención</w:t>
+        <w:t>Cerrar caja</w:t>
       </w:r>
       <w:r>
         <w:rPr>
@@ -924,7 +924,7 @@
         <w:rPr>
           <w:noProof/>
         </w:rPr>
-        <w:instrText xml:space="preserve"> PAGEREF _Toc467777185 \h </w:instrText>
+        <w:instrText xml:space="preserve"> PAGEREF _Toc467864508 \h </w:instrText>
       </w:r>
       <w:r>
         <w:rPr>
@@ -941,7 +941,7 @@
         <w:rPr>
           <w:noProof/>
         </w:rPr>
-        <w:t>4</w:t>
+        <w:t>6</w:t>
       </w:r>
       <w:r>
         <w:rPr>
@@ -966,7 +966,7 @@
         <w:rPr>
           <w:noProof/>
         </w:rPr>
-        <w:t>Crear paciente</w:t>
+        <w:t>Agendar atención</w:t>
       </w:r>
       <w:r>
         <w:rPr>
@@ -984,7 +984,7 @@
         <w:rPr>
           <w:noProof/>
         </w:rPr>
-        <w:instrText xml:space="preserve"> PAGEREF _Toc467777186 \h </w:instrText>
+        <w:instrText xml:space="preserve"> PAGEREF _Toc467864509 \h </w:instrText>
       </w:r>
       <w:r>
         <w:rPr>
@@ -1001,7 +1001,7 @@
         <w:rPr>
           <w:noProof/>
         </w:rPr>
-        <w:t>4</w:t>
+        <w:t>6</w:t>
       </w:r>
       <w:r>
         <w:rPr>
@@ -1026,7 +1026,7 @@
         <w:rPr>
           <w:noProof/>
         </w:rPr>
-        <w:t>Ingresar paciente</w:t>
+        <w:t>Anular atención</w:t>
       </w:r>
       <w:r>
         <w:rPr>
@@ -1044,7 +1044,7 @@
         <w:rPr>
           <w:noProof/>
         </w:rPr>
-        <w:instrText xml:space="preserve"> PAGEREF _Toc467777187 \h </w:instrText>
+        <w:instrText xml:space="preserve"> PAGEREF _Toc467864510 \h </w:instrText>
       </w:r>
       <w:r>
         <w:rPr>
@@ -1061,7 +1061,7 @@
         <w:rPr>
           <w:noProof/>
         </w:rPr>
-        <w:t>4</w:t>
+        <w:t>6</w:t>
       </w:r>
       <w:r>
         <w:rPr>
@@ -1086,7 +1086,7 @@
         <w:rPr>
           <w:noProof/>
         </w:rPr>
-        <w:t>Abrir caja</w:t>
+        <w:t>Crear paciente</w:t>
       </w:r>
       <w:r>
         <w:rPr>
@@ -1104,7 +1104,7 @@
         <w:rPr>
           <w:noProof/>
         </w:rPr>
-        <w:instrText xml:space="preserve"> PAGEREF _Toc467777188 \h </w:instrText>
+        <w:instrText xml:space="preserve"> PAGEREF _Toc467864511 \h </w:instrText>
       </w:r>
       <w:r>
         <w:rPr>
@@ -1121,7 +1121,7 @@
         <w:rPr>
           <w:noProof/>
         </w:rPr>
-        <w:t>4</w:t>
+        <w:t>6</w:t>
       </w:r>
       <w:r>
         <w:rPr>
@@ -1146,7 +1146,7 @@
         <w:rPr>
           <w:noProof/>
         </w:rPr>
-        <w:t>Cerrar caja</w:t>
+        <w:t>Ingresar paciente</w:t>
       </w:r>
       <w:r>
         <w:rPr>
@@ -1164,7 +1164,7 @@
         <w:rPr>
           <w:noProof/>
         </w:rPr>
-        <w:instrText xml:space="preserve"> PAGEREF _Toc467777189 \h </w:instrText>
+        <w:instrText xml:space="preserve"> PAGEREF _Toc467864512 \h </w:instrText>
       </w:r>
       <w:r>
         <w:rPr>
@@ -1181,7 +1181,7 @@
         <w:rPr>
           <w:noProof/>
         </w:rPr>
-        <w:t>4</w:t>
+        <w:t>6</w:t>
       </w:r>
       <w:r>
         <w:rPr>
@@ -1206,7 +1206,7 @@
         <w:rPr>
           <w:noProof/>
         </w:rPr>
-        <w:t>Registrar pago</w:t>
+        <w:t>Anular atención</w:t>
       </w:r>
       <w:r>
         <w:rPr>
@@ -1224,7 +1224,7 @@
         <w:rPr>
           <w:noProof/>
         </w:rPr>
-        <w:instrText xml:space="preserve"> PAGEREF _Toc467777190 \h </w:instrText>
+        <w:instrText xml:space="preserve"> PAGEREF _Toc467864513 \h </w:instrText>
       </w:r>
       <w:r>
         <w:rPr>
@@ -1241,7 +1241,7 @@
         <w:rPr>
           <w:noProof/>
         </w:rPr>
-        <w:t>4</w:t>
+        <w:t>7</w:t>
       </w:r>
       <w:r>
         <w:rPr>
@@ -1266,7 +1266,7 @@
         <w:rPr>
           <w:noProof/>
         </w:rPr>
-        <w:t>Anular pago</w:t>
+        <w:t>Editar perfil</w:t>
       </w:r>
       <w:r>
         <w:rPr>
@@ -1284,7 +1284,7 @@
         <w:rPr>
           <w:noProof/>
         </w:rPr>
-        <w:instrText xml:space="preserve"> PAGEREF _Toc467777191 \h </w:instrText>
+        <w:instrText xml:space="preserve"> PAGEREF _Toc467864514 \h </w:instrText>
       </w:r>
       <w:r>
         <w:rPr>
@@ -1301,7 +1301,67 @@
         <w:rPr>
           <w:noProof/>
         </w:rPr>
-        <w:t>4</w:t>
+        <w:t>7</w:t>
+      </w:r>
+      <w:r>
+        <w:rPr>
+          <w:noProof/>
+        </w:rPr>
+        <w:fldChar w:fldCharType="end"/>
+      </w:r>
+    </w:p>
+    <w:p>
+      <w:pPr>
+        <w:pStyle w:val="TOC2"/>
+        <w:tabs>
+          <w:tab w:val="right" w:pos="9350"/>
+        </w:tabs>
+        <w:rPr>
+          <w:rFonts w:eastAsiaTheme="minorEastAsia"/>
+          <w:noProof/>
+          <w:lang w:val="es-ES"/>
+        </w:rPr>
+      </w:pPr>
+      <w:r>
+        <w:rPr>
+          <w:noProof/>
+        </w:rPr>
+        <w:t>Personal médico</w:t>
+      </w:r>
+      <w:r>
+        <w:rPr>
+          <w:noProof/>
+        </w:rPr>
+        <w:tab/>
+      </w:r>
+      <w:r>
+        <w:rPr>
+          <w:noProof/>
+        </w:rPr>
+        <w:fldChar w:fldCharType="begin"/>
+      </w:r>
+      <w:r>
+        <w:rPr>
+          <w:noProof/>
+        </w:rPr>
+        <w:instrText xml:space="preserve"> PAGEREF _Toc467864515 \h </w:instrText>
+      </w:r>
+      <w:r>
+        <w:rPr>
+          <w:noProof/>
+        </w:rPr>
+      </w:r>
+      <w:r>
+        <w:rPr>
+          <w:noProof/>
+        </w:rPr>
+        <w:fldChar w:fldCharType="separate"/>
+      </w:r>
+      <w:r>
+        <w:rPr>
+          <w:noProof/>
+        </w:rPr>
+        <w:t>7</w:t>
       </w:r>
       <w:r>
         <w:rPr>
@@ -1326,6 +1386,126 @@
         <w:rPr>
           <w:noProof/>
         </w:rPr>
+        <w:t>Revisar agenda diaria</w:t>
+      </w:r>
+      <w:r>
+        <w:rPr>
+          <w:noProof/>
+        </w:rPr>
+        <w:tab/>
+      </w:r>
+      <w:r>
+        <w:rPr>
+          <w:noProof/>
+        </w:rPr>
+        <w:fldChar w:fldCharType="begin"/>
+      </w:r>
+      <w:r>
+        <w:rPr>
+          <w:noProof/>
+        </w:rPr>
+        <w:instrText xml:space="preserve"> PAGEREF _Toc467864516 \h </w:instrText>
+      </w:r>
+      <w:r>
+        <w:rPr>
+          <w:noProof/>
+        </w:rPr>
+      </w:r>
+      <w:r>
+        <w:rPr>
+          <w:noProof/>
+        </w:rPr>
+        <w:fldChar w:fldCharType="separate"/>
+      </w:r>
+      <w:r>
+        <w:rPr>
+          <w:noProof/>
+        </w:rPr>
+        <w:t>7</w:t>
+      </w:r>
+      <w:r>
+        <w:rPr>
+          <w:noProof/>
+        </w:rPr>
+        <w:fldChar w:fldCharType="end"/>
+      </w:r>
+    </w:p>
+    <w:p>
+      <w:pPr>
+        <w:pStyle w:val="TOC3"/>
+        <w:tabs>
+          <w:tab w:val="right" w:pos="9350"/>
+        </w:tabs>
+        <w:rPr>
+          <w:rFonts w:eastAsiaTheme="minorEastAsia"/>
+          <w:noProof/>
+          <w:lang w:val="es-ES"/>
+        </w:rPr>
+      </w:pPr>
+      <w:r>
+        <w:rPr>
+          <w:noProof/>
+        </w:rPr>
+        <w:t>Cerrar atención</w:t>
+      </w:r>
+      <w:r>
+        <w:rPr>
+          <w:noProof/>
+        </w:rPr>
+        <w:tab/>
+      </w:r>
+      <w:r>
+        <w:rPr>
+          <w:noProof/>
+        </w:rPr>
+        <w:fldChar w:fldCharType="begin"/>
+      </w:r>
+      <w:r>
+        <w:rPr>
+          <w:noProof/>
+        </w:rPr>
+        <w:instrText xml:space="preserve"> PAGEREF _Toc467864517 \h </w:instrText>
+      </w:r>
+      <w:r>
+        <w:rPr>
+          <w:noProof/>
+        </w:rPr>
+      </w:r>
+      <w:r>
+        <w:rPr>
+          <w:noProof/>
+        </w:rPr>
+        <w:fldChar w:fldCharType="separate"/>
+      </w:r>
+      <w:r>
+        <w:rPr>
+          <w:noProof/>
+        </w:rPr>
+        <w:t>7</w:t>
+      </w:r>
+      <w:r>
+        <w:rPr>
+          <w:noProof/>
+        </w:rPr>
+        <w:fldChar w:fldCharType="end"/>
+      </w:r>
+    </w:p>
+    <w:p>
+      <w:pPr>
+        <w:pStyle w:val="TOC3"/>
+        <w:tabs>
+          <w:tab w:val="right" w:pos="9350"/>
+        </w:tabs>
+        <w:rPr>
+          <w:rFonts w:eastAsiaTheme="minorEastAsia"/>
+          <w:noProof/>
+          <w:lang w:val="es-ES"/>
+        </w:rPr>
+      </w:pPr>
+      <w:r>
+        <w:rPr>
+          <w:noProof/>
+        </w:rPr>
         <w:t>Editar perfil</w:t>
       </w:r>
       <w:r>
@@ -1344,7 +1524,7 @@
         <w:rPr>
           <w:noProof/>
         </w:rPr>
-        <w:instrText xml:space="preserve"> PAGEREF _Toc467777192 \h </w:instrText>
+        <w:instrText xml:space="preserve"> PAGEREF _Toc467864518 \h </w:instrText>
       </w:r>
       <w:r>
         <w:rPr>
@@ -1361,7 +1541,7 @@
         <w:rPr>
           <w:noProof/>
         </w:rPr>
-        <w:t>4</w:t>
+        <w:t>7</w:t>
       </w:r>
       <w:r>
         <w:rPr>
@@ -1386,7 +1566,7 @@
         <w:rPr>
           <w:noProof/>
         </w:rPr>
-        <w:t>Personal médico</w:t>
+        <w:t>Médico</w:t>
       </w:r>
       <w:r>
         <w:rPr>
@@ -1404,7 +1584,7 @@
         <w:rPr>
           <w:noProof/>
         </w:rPr>
-        <w:instrText xml:space="preserve"> PAGEREF _Toc467777193 \h </w:instrText>
+        <w:instrText xml:space="preserve"> PAGEREF _Toc467864519 \h </w:instrText>
       </w:r>
       <w:r>
         <w:rPr>
@@ -1421,7 +1601,7 @@
         <w:rPr>
           <w:noProof/>
         </w:rPr>
-        <w:t>4</w:t>
+        <w:t>7</w:t>
       </w:r>
       <w:r>
         <w:rPr>
@@ -1446,7 +1626,7 @@
         <w:rPr>
           <w:noProof/>
         </w:rPr>
-        <w:t>Revisar agenda diaria</w:t>
+        <w:t>Editar cuenta bancaria</w:t>
       </w:r>
       <w:r>
         <w:rPr>
@@ -1464,7 +1644,7 @@
         <w:rPr>
           <w:noProof/>
         </w:rPr>
-        <w:instrText xml:space="preserve"> PAGEREF _Toc467777194 \h </w:instrText>
+        <w:instrText xml:space="preserve"> PAGEREF _Toc467864520 \h </w:instrText>
       </w:r>
       <w:r>
         <w:rPr>
@@ -1481,7 +1661,7 @@
         <w:rPr>
           <w:noProof/>
         </w:rPr>
-        <w:t>4</w:t>
+        <w:t>7</w:t>
       </w:r>
       <w:r>
         <w:rPr>
@@ -1506,7 +1686,7 @@
         <w:rPr>
           <w:noProof/>
         </w:rPr>
-        <w:t>Cerrar atención</w:t>
+        <w:t>Ver ficha médica</w:t>
       </w:r>
       <w:r>
         <w:rPr>
@@ -1524,7 +1704,7 @@
         <w:rPr>
           <w:noProof/>
         </w:rPr>
-        <w:instrText xml:space="preserve"> PAGEREF _Toc467777195 \h </w:instrText>
+        <w:instrText xml:space="preserve"> PAGEREF _Toc467864521 \h </w:instrText>
       </w:r>
       <w:r>
         <w:rPr>
@@ -1541,7 +1721,7 @@
         <w:rPr>
           <w:noProof/>
         </w:rPr>
-        <w:t>4</w:t>
+        <w:t>7</w:t>
       </w:r>
       <w:r>
         <w:rPr>
@@ -1566,7 +1746,7 @@
         <w:rPr>
           <w:noProof/>
         </w:rPr>
-        <w:t>Editar perfil</w:t>
+        <w:t>Actualizar ficha médica</w:t>
       </w:r>
       <w:r>
         <w:rPr>
@@ -1584,7 +1764,7 @@
         <w:rPr>
           <w:noProof/>
         </w:rPr>
-        <w:instrText xml:space="preserve"> PAGEREF _Toc467777196 \h </w:instrText>
+        <w:instrText xml:space="preserve"> PAGEREF _Toc467864522 \h </w:instrText>
       </w:r>
       <w:r>
         <w:rPr>
@@ -1601,7 +1781,67 @@
         <w:rPr>
           <w:noProof/>
         </w:rPr>
-        <w:t>4</w:t>
+        <w:t>7</w:t>
+      </w:r>
+      <w:r>
+        <w:rPr>
+          <w:noProof/>
+        </w:rPr>
+        <w:fldChar w:fldCharType="end"/>
+      </w:r>
+    </w:p>
+    <w:p>
+      <w:pPr>
+        <w:pStyle w:val="TOC3"/>
+        <w:tabs>
+          <w:tab w:val="right" w:pos="9350"/>
+        </w:tabs>
+        <w:rPr>
+          <w:rFonts w:eastAsiaTheme="minorEastAsia"/>
+          <w:noProof/>
+          <w:lang w:val="es-ES"/>
+        </w:rPr>
+      </w:pPr>
+      <w:r>
+        <w:rPr>
+          <w:noProof/>
+        </w:rPr>
+        <w:t>Derivar</w:t>
+      </w:r>
+      <w:r>
+        <w:rPr>
+          <w:noProof/>
+        </w:rPr>
+        <w:tab/>
+      </w:r>
+      <w:r>
+        <w:rPr>
+          <w:noProof/>
+        </w:rPr>
+        <w:fldChar w:fldCharType="begin"/>
+      </w:r>
+      <w:r>
+        <w:rPr>
+          <w:noProof/>
+        </w:rPr>
+        <w:instrText xml:space="preserve"> PAGEREF _Toc467864523 \h </w:instrText>
+      </w:r>
+      <w:r>
+        <w:rPr>
+          <w:noProof/>
+        </w:rPr>
+      </w:r>
+      <w:r>
+        <w:rPr>
+          <w:noProof/>
+        </w:rPr>
+        <w:fldChar w:fldCharType="separate"/>
+      </w:r>
+      <w:r>
+        <w:rPr>
+          <w:noProof/>
+        </w:rPr>
+        <w:t>7</w:t>
       </w:r>
       <w:r>
         <w:rPr>
@@ -1626,7 +1866,7 @@
         <w:rPr>
           <w:noProof/>
         </w:rPr>
-        <w:t>Médico</w:t>
+        <w:t>Enfermero</w:t>
       </w:r>
       <w:r>
         <w:rPr>
@@ -1644,7 +1884,7 @@
         <w:rPr>
           <w:noProof/>
         </w:rPr>
-        <w:instrText xml:space="preserve"> PAGEREF _Toc467777197 \h </w:instrText>
+        <w:instrText xml:space="preserve"> PAGEREF _Toc467864524 \h </w:instrText>
       </w:r>
       <w:r>
         <w:rPr>
@@ -1661,7 +1901,7 @@
         <w:rPr>
           <w:noProof/>
         </w:rPr>
-        <w:t>4</w:t>
+        <w:t>7</w:t>
       </w:r>
       <w:r>
         <w:rPr>
@@ -1686,7 +1926,7 @@
         <w:rPr>
           <w:noProof/>
         </w:rPr>
-        <w:t>Editar cuenta bancaria</w:t>
+        <w:t>Abrir orden de análisis</w:t>
       </w:r>
       <w:r>
         <w:rPr>
@@ -1704,7 +1944,7 @@
         <w:rPr>
           <w:noProof/>
         </w:rPr>
-        <w:instrText xml:space="preserve"> PAGEREF _Toc467777198 \h </w:instrText>
+        <w:instrText xml:space="preserve"> PAGEREF _Toc467864525 \h </w:instrText>
       </w:r>
       <w:r>
         <w:rPr>
@@ -1721,7 +1961,7 @@
         <w:rPr>
           <w:noProof/>
         </w:rPr>
-        <w:t>4</w:t>
+        <w:t>7</w:t>
       </w:r>
       <w:r>
         <w:rPr>
@@ -1746,7 +1986,7 @@
         <w:rPr>
           <w:noProof/>
         </w:rPr>
-        <w:t>Ver ficha médica</w:t>
+        <w:t>Cerrar orden de análisis</w:t>
       </w:r>
       <w:r>
         <w:rPr>
@@ -1764,7 +2004,7 @@
         <w:rPr>
           <w:noProof/>
         </w:rPr>
-        <w:instrText xml:space="preserve"> PAGEREF _Toc467777199 \h </w:instrText>
+        <w:instrText xml:space="preserve"> PAGEREF _Toc467864526 \h </w:instrText>
       </w:r>
       <w:r>
         <w:rPr>
@@ -1781,7 +2021,7 @@
         <w:rPr>
           <w:noProof/>
         </w:rPr>
-        <w:t>4</w:t>
+        <w:t>7</w:t>
       </w:r>
       <w:r>
         <w:rPr>
@@ -1806,7 +2046,7 @@
         <w:rPr>
           <w:noProof/>
         </w:rPr>
-        <w:t>Actualizar ficha médica</w:t>
+        <w:t>Subir archivo de resultados</w:t>
       </w:r>
       <w:r>
         <w:rPr>
@@ -1824,7 +2064,7 @@
         <w:rPr>
           <w:noProof/>
         </w:rPr>
-        <w:instrText xml:space="preserve"> PAGEREF _Toc467777200 \h </w:instrText>
+        <w:instrText xml:space="preserve"> PAGEREF _Toc467864527 \h </w:instrText>
       </w:r>
       <w:r>
         <w:rPr>
@@ -1841,7 +2081,7 @@
         <w:rPr>
           <w:noProof/>
         </w:rPr>
-        <w:t>4</w:t>
+        <w:t>7</w:t>
       </w:r>
       <w:r>
         <w:rPr>
@@ -1866,7 +2106,7 @@
         <w:rPr>
           <w:noProof/>
         </w:rPr>
-        <w:t>Derivar</w:t>
+        <w:t>Muestras por analizar</w:t>
       </w:r>
       <w:r>
         <w:rPr>
@@ -1884,7 +2124,7 @@
         <w:rPr>
           <w:noProof/>
         </w:rPr>
-        <w:instrText xml:space="preserve"> PAGEREF _Toc467777201 \h </w:instrText>
+        <w:instrText xml:space="preserve"> PAGEREF _Toc467864528 \h </w:instrText>
       </w:r>
       <w:r>
         <w:rPr>
@@ -1901,7 +2141,7 @@
         <w:rPr>
           <w:noProof/>
         </w:rPr>
-        <w:t>4</w:t>
+        <w:t>7</w:t>
       </w:r>
       <w:r>
         <w:rPr>
@@ -1926,7 +2166,7 @@
         <w:rPr>
           <w:noProof/>
         </w:rPr>
-        <w:t>Enfermero</w:t>
+        <w:t>Tecnólogo</w:t>
       </w:r>
       <w:r>
         <w:rPr>
@@ -1944,7 +2184,7 @@
         <w:rPr>
           <w:noProof/>
         </w:rPr>
-        <w:instrText xml:space="preserve"> PAGEREF _Toc467777202 \h </w:instrText>
+        <w:instrText xml:space="preserve"> PAGEREF _Toc467864529 \h </w:instrText>
       </w:r>
       <w:r>
         <w:rPr>
@@ -1961,7 +2201,7 @@
         <w:rPr>
           <w:noProof/>
         </w:rPr>
-        <w:t>4</w:t>
+        <w:t>7</w:t>
       </w:r>
       <w:r>
         <w:rPr>
@@ -1986,7 +2226,7 @@
         <w:rPr>
           <w:noProof/>
         </w:rPr>
-        <w:t>Abrir orden de análisis</w:t>
+        <w:t>Subir archivo de resultados</w:t>
       </w:r>
       <w:r>
         <w:rPr>
@@ -2004,7 +2244,7 @@
         <w:rPr>
           <w:noProof/>
         </w:rPr>
-        <w:instrText xml:space="preserve"> PAGEREF _Toc467777203 \h </w:instrText>
+        <w:instrText xml:space="preserve"> PAGEREF _Toc467864530 \h </w:instrText>
       </w:r>
       <w:r>
         <w:rPr>
@@ -2021,307 +2261,7 @@
         <w:rPr>
           <w:noProof/>
         </w:rPr>
-        <w:t>4</w:t>
-      </w:r>
-      <w:r>
-        <w:rPr>
-          <w:noProof/>
-        </w:rPr>
-        <w:fldChar w:fldCharType="end"/>
-      </w:r>
-    </w:p>
-    <w:p>
-      <w:pPr>
-        <w:pStyle w:val="TOC3"/>
-        <w:tabs>
-          <w:tab w:val="right" w:pos="9350"/>
-        </w:tabs>
-        <w:rPr>
-          <w:rFonts w:eastAsiaTheme="minorEastAsia"/>
-          <w:noProof/>
-          <w:lang w:val="es-ES"/>
-        </w:rPr>
-      </w:pPr>
-      <w:r>
-        <w:rPr>
-          <w:noProof/>
-        </w:rPr>
-        <w:t>Cerrar orden de análisis</w:t>
-      </w:r>
-      <w:r>
-        <w:rPr>
-          <w:noProof/>
-        </w:rPr>
-        <w:tab/>
-      </w:r>
-      <w:r>
-        <w:rPr>
-          <w:noProof/>
-        </w:rPr>
-        <w:fldChar w:fldCharType="begin"/>
-      </w:r>
-      <w:r>
-        <w:rPr>
-          <w:noProof/>
-        </w:rPr>
-        <w:instrText xml:space="preserve"> PAGEREF _Toc467777204 \h </w:instrText>
-      </w:r>
-      <w:r>
-        <w:rPr>
-          <w:noProof/>
-        </w:rPr>
-      </w:r>
-      <w:r>
-        <w:rPr>
-          <w:noProof/>
-        </w:rPr>
-        <w:fldChar w:fldCharType="separate"/>
-      </w:r>
-      <w:r>
-        <w:rPr>
-          <w:noProof/>
-        </w:rPr>
-        <w:t>4</w:t>
-      </w:r>
-      <w:r>
-        <w:rPr>
-          <w:noProof/>
-        </w:rPr>
-        <w:fldChar w:fldCharType="end"/>
-      </w:r>
-    </w:p>
-    <w:p>
-      <w:pPr>
-        <w:pStyle w:val="TOC3"/>
-        <w:tabs>
-          <w:tab w:val="right" w:pos="9350"/>
-        </w:tabs>
-        <w:rPr>
-          <w:rFonts w:eastAsiaTheme="minorEastAsia"/>
-          <w:noProof/>
-          <w:lang w:val="es-ES"/>
-        </w:rPr>
-      </w:pPr>
-      <w:r>
-        <w:rPr>
-          <w:noProof/>
-        </w:rPr>
-        <w:t>Subir archivo de resultados</w:t>
-      </w:r>
-      <w:r>
-        <w:rPr>
-          <w:noProof/>
-        </w:rPr>
-        <w:tab/>
-      </w:r>
-      <w:r>
-        <w:rPr>
-          <w:noProof/>
-        </w:rPr>
-        <w:fldChar w:fldCharType="begin"/>
-      </w:r>
-      <w:r>
-        <w:rPr>
-          <w:noProof/>
-        </w:rPr>
-        <w:instrText xml:space="preserve"> PAGEREF _Toc467777205 \h </w:instrText>
-      </w:r>
-      <w:r>
-        <w:rPr>
-          <w:noProof/>
-        </w:rPr>
-      </w:r>
-      <w:r>
-        <w:rPr>
-          <w:noProof/>
-        </w:rPr>
-        <w:fldChar w:fldCharType="separate"/>
-      </w:r>
-      <w:r>
-        <w:rPr>
-          <w:noProof/>
-        </w:rPr>
-        <w:t>4</w:t>
-      </w:r>
-      <w:r>
-        <w:rPr>
-          <w:noProof/>
-        </w:rPr>
-        <w:fldChar w:fldCharType="end"/>
-      </w:r>
-    </w:p>
-    <w:p>
-      <w:pPr>
-        <w:pStyle w:val="TOC3"/>
-        <w:tabs>
-          <w:tab w:val="right" w:pos="9350"/>
-        </w:tabs>
-        <w:rPr>
-          <w:rFonts w:eastAsiaTheme="minorEastAsia"/>
-          <w:noProof/>
-          <w:lang w:val="es-ES"/>
-        </w:rPr>
-      </w:pPr>
-      <w:r>
-        <w:rPr>
-          <w:noProof/>
-        </w:rPr>
-        <w:t>Muestras por analizar</w:t>
-      </w:r>
-      <w:r>
-        <w:rPr>
-          <w:noProof/>
-        </w:rPr>
-        <w:tab/>
-      </w:r>
-      <w:r>
-        <w:rPr>
-          <w:noProof/>
-        </w:rPr>
-        <w:fldChar w:fldCharType="begin"/>
-      </w:r>
-      <w:r>
-        <w:rPr>
-          <w:noProof/>
-        </w:rPr>
-        <w:instrText xml:space="preserve"> PAGEREF _Toc467777206 \h </w:instrText>
-      </w:r>
-      <w:r>
-        <w:rPr>
-          <w:noProof/>
-        </w:rPr>
-      </w:r>
-      <w:r>
-        <w:rPr>
-          <w:noProof/>
-        </w:rPr>
-        <w:fldChar w:fldCharType="separate"/>
-      </w:r>
-      <w:r>
-        <w:rPr>
-          <w:noProof/>
-        </w:rPr>
-        <w:t>4</w:t>
-      </w:r>
-      <w:r>
-        <w:rPr>
-          <w:noProof/>
-        </w:rPr>
-        <w:fldChar w:fldCharType="end"/>
-      </w:r>
-    </w:p>
-    <w:p>
-      <w:pPr>
-        <w:pStyle w:val="TOC2"/>
-        <w:tabs>
-          <w:tab w:val="right" w:pos="9350"/>
-        </w:tabs>
-        <w:rPr>
-          <w:rFonts w:eastAsiaTheme="minorEastAsia"/>
-          <w:noProof/>
-          <w:lang w:val="es-ES"/>
-        </w:rPr>
-      </w:pPr>
-      <w:r>
-        <w:rPr>
-          <w:noProof/>
-        </w:rPr>
-        <w:t>Tecnólogo</w:t>
-      </w:r>
-      <w:r>
-        <w:rPr>
-          <w:noProof/>
-        </w:rPr>
-        <w:tab/>
-      </w:r>
-      <w:r>
-        <w:rPr>
-          <w:noProof/>
-        </w:rPr>
-        <w:fldChar w:fldCharType="begin"/>
-      </w:r>
-      <w:r>
-        <w:rPr>
-          <w:noProof/>
-        </w:rPr>
-        <w:instrText xml:space="preserve"> PAGEREF _Toc467777207 \h </w:instrText>
-      </w:r>
-      <w:r>
-        <w:rPr>
-          <w:noProof/>
-        </w:rPr>
-      </w:r>
-      <w:r>
-        <w:rPr>
-          <w:noProof/>
-        </w:rPr>
-        <w:fldChar w:fldCharType="separate"/>
-      </w:r>
-      <w:r>
-        <w:rPr>
-          <w:noProof/>
-        </w:rPr>
-        <w:t>4</w:t>
-      </w:r>
-      <w:r>
-        <w:rPr>
-          <w:noProof/>
-        </w:rPr>
-        <w:fldChar w:fldCharType="end"/>
-      </w:r>
-    </w:p>
-    <w:p>
-      <w:pPr>
-        <w:pStyle w:val="TOC3"/>
-        <w:tabs>
-          <w:tab w:val="right" w:pos="9350"/>
-        </w:tabs>
-        <w:rPr>
-          <w:rFonts w:eastAsiaTheme="minorEastAsia"/>
-          <w:noProof/>
-          <w:lang w:val="es-ES"/>
-        </w:rPr>
-      </w:pPr>
-      <w:r>
-        <w:rPr>
-          <w:noProof/>
-        </w:rPr>
-        <w:t>Subir archivo de resultado</w:t>
-      </w:r>
-      <w:r>
-        <w:rPr>
-          <w:noProof/>
-        </w:rPr>
-        <w:tab/>
-      </w:r>
-      <w:r>
-        <w:rPr>
-          <w:noProof/>
-        </w:rPr>
-        <w:fldChar w:fldCharType="begin"/>
-      </w:r>
-      <w:r>
-        <w:rPr>
-          <w:noProof/>
-        </w:rPr>
-        <w:instrText xml:space="preserve"> PAGEREF _Toc467777208 \h </w:instrText>
-      </w:r>
-      <w:r>
-        <w:rPr>
-          <w:noProof/>
-        </w:rPr>
-      </w:r>
-      <w:r>
-        <w:rPr>
-          <w:noProof/>
-        </w:rPr>
-        <w:fldChar w:fldCharType="separate"/>
-      </w:r>
-      <w:r>
-        <w:rPr>
-          <w:noProof/>
-        </w:rPr>
-        <w:t>4</w:t>
+        <w:t>7</w:t>
       </w:r>
       <w:r>
         <w:rPr>
@@ -2353,9 +2293,11 @@
       <w:pPr>
         <w:pStyle w:val="Heading1"/>
       </w:pPr>
+      <w:bookmarkStart w:id="1" w:name="_Toc467864495"/>
       <w:r>
         <w:t>WebApp</w:t>
       </w:r>
+      <w:bookmarkEnd w:id="1"/>
     </w:p>
     <w:p>
       <w:r>
@@ -2477,7 +2419,7 @@
       <w:pPr>
         <w:pStyle w:val="Heading1"/>
       </w:pPr>
-      <w:bookmarkStart w:id="1" w:name="_Toc467777173"/>
+      <w:bookmarkStart w:id="2" w:name="_Toc467864496"/>
       <w:r>
         <w:t>Procesos</w:t>
       </w:r>
@@ -2487,18 +2429,18 @@
       <w:r>
         <w:t>por tipo de usuario</w:t>
       </w:r>
-      <w:bookmarkEnd w:id="1"/>
+      <w:bookmarkEnd w:id="2"/>
     </w:p>
     <w:p/>
     <w:p>
       <w:pPr>
         <w:pStyle w:val="Heading2"/>
       </w:pPr>
-      <w:bookmarkStart w:id="2" w:name="_Toc467777174"/>
+      <w:bookmarkStart w:id="3" w:name="_Toc467864497"/>
       <w:r>
         <w:t>Jefes de operadores</w:t>
       </w:r>
-      <w:bookmarkEnd w:id="2"/>
+      <w:bookmarkEnd w:id="3"/>
     </w:p>
     <w:p>
       <w:r>
@@ -2516,11 +2458,11 @@
       <w:pPr>
         <w:pStyle w:val="Heading3"/>
       </w:pPr>
-      <w:bookmarkStart w:id="3" w:name="_Toc467777175"/>
+      <w:bookmarkStart w:id="4" w:name="_Toc467864498"/>
       <w:r>
         <w:t>Mantener personal</w:t>
       </w:r>
-      <w:bookmarkEnd w:id="3"/>
+      <w:bookmarkEnd w:id="4"/>
     </w:p>
     <w:p>
       <w:r>
@@ -2589,11 +2531,11 @@
       <w:pPr>
         <w:pStyle w:val="Heading3"/>
       </w:pPr>
-      <w:bookmarkStart w:id="4" w:name="_Toc467777178"/>
+      <w:bookmarkStart w:id="5" w:name="_Toc467864499"/>
       <w:r>
         <w:t>Mantener prestaciones</w:t>
       </w:r>
-      <w:bookmarkEnd w:id="4"/>
+      <w:bookmarkEnd w:id="5"/>
     </w:p>
     <w:p>
       <w:r>
@@ -2647,11 +2589,11 @@
       <w:pPr>
         <w:pStyle w:val="Heading3"/>
       </w:pPr>
-      <w:bookmarkStart w:id="5" w:name="_Toc467777176"/>
+      <w:bookmarkStart w:id="6" w:name="_Toc467864500"/>
       <w:r>
         <w:t>Mantener pacientes</w:t>
       </w:r>
-      <w:bookmarkEnd w:id="5"/>
+      <w:bookmarkEnd w:id="6"/>
     </w:p>
     <w:p>
       <w:r>
@@ -2743,11 +2685,11 @@
       <w:pPr>
         <w:pStyle w:val="Heading3"/>
       </w:pPr>
-      <w:bookmarkStart w:id="6" w:name="_Toc467777179"/>
+      <w:bookmarkStart w:id="7" w:name="_Toc467864501"/>
       <w:r>
         <w:t>Mantener equipamiento</w:t>
       </w:r>
-      <w:bookmarkEnd w:id="6"/>
+      <w:bookmarkEnd w:id="7"/>
     </w:p>
     <w:p>
       <w:r>
@@ -2825,11 +2767,11 @@
       <w:pPr>
         <w:pStyle w:val="Heading3"/>
       </w:pPr>
-      <w:bookmarkStart w:id="7" w:name="_Toc467777177"/>
+      <w:bookmarkStart w:id="8" w:name="_Toc467864502"/>
       <w:r>
         <w:t>Auditar caja</w:t>
       </w:r>
-      <w:bookmarkEnd w:id="7"/>
+      <w:bookmarkEnd w:id="8"/>
     </w:p>
     <w:p>
       <w:r>
@@ -2853,11 +2795,11 @@
       <w:pPr>
         <w:pStyle w:val="Heading3"/>
       </w:pPr>
-      <w:bookmarkStart w:id="8" w:name="_Toc467777180"/>
+      <w:bookmarkStart w:id="9" w:name="_Toc467864503"/>
       <w:r>
         <w:t>Ver historial de pagos de los médicos</w:t>
       </w:r>
-      <w:bookmarkEnd w:id="8"/>
+      <w:bookmarkEnd w:id="9"/>
     </w:p>
     <w:p>
       <w:r>
@@ -2872,11 +2814,11 @@
       <w:pPr>
         <w:pStyle w:val="Heading3"/>
       </w:pPr>
-      <w:bookmarkStart w:id="9" w:name="_Toc467777181"/>
+      <w:bookmarkStart w:id="10" w:name="_Toc467864504"/>
       <w:r>
         <w:t>Administración de horarios de personal médico</w:t>
       </w:r>
-      <w:bookmarkEnd w:id="9"/>
+      <w:bookmarkEnd w:id="10"/>
     </w:p>
     <w:p>
       <w:r>
@@ -2888,14 +2830,13 @@
       <w:pPr>
         <w:pStyle w:val="Heading3"/>
       </w:pPr>
-      <w:bookmarkStart w:id="10" w:name="_Toc467777182"/>
+      <w:bookmarkStart w:id="11" w:name="_Toc467864505"/>
       <w:r>
         <w:t>Editar perfil</w:t>
       </w:r>
-      <w:bookmarkEnd w:id="10"/>
-    </w:p>
-    <w:p>
-      <w:bookmarkStart w:id="11" w:name="_Toc467777183"/>
+      <w:bookmarkEnd w:id="11"/>
+    </w:p>
+    <w:p>
       <w:r>
         <w:t>Para editar la contraseña o el mail, click en “Opciones de Cuenta”, editar el campo deseado y hacer click en el botón correspondiente.</w:t>
       </w:r>
@@ -2927,10 +2868,11 @@
       <w:pPr>
         <w:pStyle w:val="Heading2"/>
       </w:pPr>
+      <w:bookmarkStart w:id="12" w:name="_Toc467864506"/>
       <w:r>
         <w:t>Operadores</w:t>
       </w:r>
-      <w:bookmarkEnd w:id="11"/>
+      <w:bookmarkEnd w:id="12"/>
     </w:p>
     <w:p>
       <w:r>
@@ -2942,11 +2884,11 @@
       <w:pPr>
         <w:pStyle w:val="Heading3"/>
       </w:pPr>
-      <w:bookmarkStart w:id="12" w:name="_Toc467777188"/>
+      <w:bookmarkStart w:id="13" w:name="_Toc467864507"/>
       <w:r>
         <w:t>Abrir caja</w:t>
       </w:r>
-      <w:bookmarkEnd w:id="12"/>
+      <w:bookmarkEnd w:id="13"/>
     </w:p>
     <w:p>
       <w:r>
@@ -2963,11 +2905,11 @@
       <w:pPr>
         <w:pStyle w:val="Heading3"/>
       </w:pPr>
-      <w:bookmarkStart w:id="13" w:name="_Toc467777189"/>
+      <w:bookmarkStart w:id="14" w:name="_Toc467864508"/>
       <w:r>
         <w:t>Cerrar caja</w:t>
       </w:r>
-      <w:bookmarkEnd w:id="13"/>
+      <w:bookmarkEnd w:id="14"/>
     </w:p>
     <w:p>
       <w:r>
@@ -2993,11 +2935,11 @@
       <w:pPr>
         <w:pStyle w:val="Heading3"/>
       </w:pPr>
-      <w:bookmarkStart w:id="14" w:name="_Toc467777184"/>
+      <w:bookmarkStart w:id="15" w:name="_Toc467864509"/>
       <w:r>
         <w:t>Agendar atención</w:t>
       </w:r>
-      <w:bookmarkEnd w:id="14"/>
+      <w:bookmarkEnd w:id="15"/>
     </w:p>
     <w:p>
       <w:r>
@@ -3024,11 +2966,11 @@
       <w:pPr>
         <w:pStyle w:val="Heading3"/>
       </w:pPr>
-      <w:bookmarkStart w:id="15" w:name="_Toc467777185"/>
+      <w:bookmarkStart w:id="16" w:name="_Toc467864510"/>
       <w:r>
         <w:t>Anular atención</w:t>
       </w:r>
-      <w:bookmarkEnd w:id="15"/>
+      <w:bookmarkEnd w:id="16"/>
     </w:p>
     <w:p>
       <w:r>
@@ -3051,11 +2993,11 @@
       <w:pPr>
         <w:pStyle w:val="Heading3"/>
       </w:pPr>
-      <w:bookmarkStart w:id="16" w:name="_Toc467777186"/>
+      <w:bookmarkStart w:id="17" w:name="_Toc467864511"/>
       <w:r>
         <w:t>Crear paciente</w:t>
       </w:r>
-      <w:bookmarkEnd w:id="16"/>
+      <w:bookmarkEnd w:id="17"/>
     </w:p>
     <w:p>
       <w:r>
@@ -3072,11 +3014,11 @@
       <w:pPr>
         <w:pStyle w:val="Heading3"/>
       </w:pPr>
-      <w:bookmarkStart w:id="17" w:name="_Toc467777187"/>
+      <w:bookmarkStart w:id="18" w:name="_Toc467864512"/>
       <w:r>
         <w:t>Ingresar paciente</w:t>
       </w:r>
-      <w:bookmarkEnd w:id="17"/>
+      <w:bookmarkEnd w:id="18"/>
     </w:p>
     <w:p>
       <w:r>
@@ -3102,14 +3044,14 @@
       <w:pPr>
         <w:pStyle w:val="Heading3"/>
       </w:pPr>
-      <w:bookmarkStart w:id="18" w:name="_Toc467777191"/>
+      <w:bookmarkStart w:id="19" w:name="_Toc467864513"/>
       <w:r>
         <w:t xml:space="preserve">Anular </w:t>
       </w:r>
-      <w:bookmarkEnd w:id="18"/>
       <w:r>
         <w:t>atención</w:t>
       </w:r>
+      <w:bookmarkEnd w:id="19"/>
     </w:p>
     <w:p>
       <w:r>
@@ -3124,18 +3066,16 @@
       <w:pPr>
         <w:pStyle w:val="Heading3"/>
       </w:pPr>
-      <w:bookmarkStart w:id="19" w:name="_Toc467777192"/>
+      <w:bookmarkStart w:id="20" w:name="_Toc467864514"/>
       <w:r>
         <w:t>Editar perfil</w:t>
       </w:r>
-      <w:bookmarkEnd w:id="19"/>
+      <w:bookmarkEnd w:id="20"/>
     </w:p>
     <w:p>
       <w:r>
         <w:t>El operador puede editar su propia contraseña y correo ingresando en la ventana “Opciones de cuenta”, editando los campos deseados y dando click al botón correspondiente.</w:t>
       </w:r>
-      <w:bookmarkStart w:id="20" w:name="_GoBack"/>
-      <w:bookmarkEnd w:id="20"/>
     </w:p>
     <w:p>
       <w:pPr>
@@ -3146,46 +3086,6 @@
           <w:szCs w:val="26"/>
         </w:rPr>
       </w:pPr>
-      <w:bookmarkStart w:id="21" w:name="_Toc467777193"/>
-    </w:p>
-    <w:p>
-      <w:pPr>
-        <w:pStyle w:val="Heading2"/>
-      </w:pPr>
-      <w:r>
-        <w:t>Personal médico</w:t>
-      </w:r>
-      <w:bookmarkEnd w:id="21"/>
-    </w:p>
-    <w:p>
-      <w:pPr>
-        <w:pStyle w:val="Heading3"/>
-      </w:pPr>
-      <w:bookmarkStart w:id="22" w:name="_Toc467777194"/>
-      <w:r>
-        <w:t>Revisar agenda diaria</w:t>
-      </w:r>
-      <w:bookmarkEnd w:id="22"/>
-    </w:p>
-    <w:p>
-      <w:pPr>
-        <w:pStyle w:val="Heading3"/>
-      </w:pPr>
-      <w:bookmarkStart w:id="23" w:name="_Toc467777195"/>
-      <w:r>
-        <w:t>Cerrar atención</w:t>
-      </w:r>
-      <w:bookmarkEnd w:id="23"/>
-    </w:p>
-    <w:p>
-      <w:pPr>
-        <w:pStyle w:val="Heading3"/>
-      </w:pPr>
-      <w:bookmarkStart w:id="24" w:name="_Toc467777196"/>
-      <w:r>
-        <w:t>Editar perfil</w:t>
-      </w:r>
-      <w:bookmarkEnd w:id="24"/>
     </w:p>
     <w:p>
       <w:pPr>
@@ -3196,59 +3096,6 @@
           <w:szCs w:val="26"/>
         </w:rPr>
       </w:pPr>
-      <w:bookmarkStart w:id="25" w:name="_Toc467777197"/>
-    </w:p>
-    <w:p>
-      <w:pPr>
-        <w:pStyle w:val="Heading2"/>
-      </w:pPr>
-      <w:r>
-        <w:t>Médico</w:t>
-      </w:r>
-      <w:bookmarkEnd w:id="25"/>
-    </w:p>
-    <w:p>
-      <w:pPr>
-        <w:pStyle w:val="Heading3"/>
-      </w:pPr>
-      <w:bookmarkStart w:id="26" w:name="_Toc467777198"/>
-      <w:r>
-        <w:t>Editar cuenta bancaria</w:t>
-      </w:r>
-      <w:bookmarkEnd w:id="26"/>
-    </w:p>
-    <w:p>
-      <w:pPr>
-        <w:pStyle w:val="Heading3"/>
-      </w:pPr>
-      <w:bookmarkStart w:id="27" w:name="_Toc467777199"/>
-      <w:r>
-        <w:t>Ver ficha médica</w:t>
-      </w:r>
-      <w:bookmarkEnd w:id="27"/>
-    </w:p>
-    <w:p>
-      <w:pPr>
-        <w:pStyle w:val="Heading3"/>
-      </w:pPr>
-      <w:bookmarkStart w:id="28" w:name="_Toc467777200"/>
-      <w:r>
-        <w:t>Actualizar</w:t>
-      </w:r>
-      <w:r>
-        <w:t xml:space="preserve"> ficha médica</w:t>
-      </w:r>
-      <w:bookmarkEnd w:id="28"/>
-    </w:p>
-    <w:p>
-      <w:pPr>
-        <w:pStyle w:val="Heading3"/>
-      </w:pPr>
-      <w:bookmarkStart w:id="29" w:name="_Toc467777201"/>
-      <w:r>
-        <w:t>Derivar</w:t>
-      </w:r>
-      <w:bookmarkEnd w:id="29"/>
     </w:p>
     <w:p>
       <w:pPr>
@@ -3259,24 +3106,154 @@
           <w:szCs w:val="26"/>
         </w:rPr>
       </w:pPr>
-      <w:bookmarkStart w:id="30" w:name="_Toc467777202"/>
     </w:p>
     <w:p>
       <w:pPr>
         <w:pStyle w:val="Heading2"/>
       </w:pPr>
+      <w:bookmarkStart w:id="21" w:name="_Toc467864519"/>
+      <w:r>
+        <w:t>Médico</w:t>
+      </w:r>
+      <w:bookmarkEnd w:id="21"/>
+    </w:p>
+    <w:p>
+      <w:pPr>
+        <w:pStyle w:val="Heading3"/>
+      </w:pPr>
+      <w:bookmarkStart w:id="22" w:name="_Toc467864516"/>
+      <w:r>
+        <w:t>Revisar agenda diaria</w:t>
+      </w:r>
+      <w:bookmarkEnd w:id="22"/>
+    </w:p>
+    <w:p>
+      <w:r>
+        <w:t>Permite al personal médico revisar agenda de atenciones del día actual. Para ingresar, sencillamente hacer click en “Agenda diaria”.</w:t>
+      </w:r>
+    </w:p>
+    <w:p/>
+    <w:p>
+      <w:pPr>
+        <w:pStyle w:val="Heading3"/>
+      </w:pPr>
+      <w:bookmarkStart w:id="23" w:name="_Toc467864517"/>
+      <w:r>
+        <w:t>Cerrar atención</w:t>
+      </w:r>
+      <w:bookmarkEnd w:id="23"/>
+    </w:p>
+    <w:p>
+      <w:r>
+        <w:t>Para marcar una atención como cerrada, simplemente ingresar a “Consultas &gt; cerrar atención”, llenar el formulario y hacer click en “crear resultado”.</w:t>
+      </w:r>
+    </w:p>
+    <w:p>
+      <w:r>
+        <w:t xml:space="preserve"> </w:t>
+      </w:r>
+    </w:p>
+    <w:p>
+      <w:pPr>
+        <w:pStyle w:val="Heading3"/>
+      </w:pPr>
+      <w:bookmarkStart w:id="24" w:name="_Toc467864518"/>
+      <w:r>
+        <w:t>Editar perfil</w:t>
+      </w:r>
+      <w:bookmarkEnd w:id="24"/>
+    </w:p>
+    <w:p>
+      <w:r>
+        <w:t>Los médicos pueden editar su mail, contraseña e información bancaria haciendo click en “Opciones de cuenta”.</w:t>
+      </w:r>
+    </w:p>
+    <w:p/>
+    <w:p>
+      <w:pPr>
+        <w:pStyle w:val="Heading3"/>
+      </w:pPr>
+      <w:bookmarkStart w:id="25" w:name="_Toc467864521"/>
+      <w:r>
+        <w:t>Ver ficha médica</w:t>
+      </w:r>
+      <w:bookmarkEnd w:id="25"/>
+    </w:p>
+    <w:p>
+      <w:r>
+        <w:t>El médico puede ver la ficha médica de cualquier paciente ingresando en “Ficha médica &gt; Ver ficha médica”</w:t>
+      </w:r>
+      <w:r>
+        <w:t xml:space="preserve">, ingresar el rut del paciente </w:t>
+      </w:r>
+      <w:r>
+        <w:t>y click en “buscar”.</w:t>
+      </w:r>
+    </w:p>
+    <w:p/>
+    <w:p>
+      <w:pPr>
+        <w:pStyle w:val="Heading3"/>
+      </w:pPr>
+      <w:bookmarkStart w:id="26" w:name="_Toc467864522"/>
+      <w:r>
+        <w:t>Actualizar</w:t>
+      </w:r>
+      <w:r>
+        <w:t xml:space="preserve"> ficha médica</w:t>
+      </w:r>
+      <w:bookmarkEnd w:id="26"/>
+    </w:p>
+    <w:p>
+      <w:r>
+        <w:t>Para actualizar una ficha médica, hacer click en “Fichas médicas &gt; Actualizar fichas médicas“, buscar al paciente por rut y agregar una entrada a la ficha.</w:t>
+      </w:r>
+    </w:p>
+    <w:p/>
+    <w:p>
+      <w:pPr>
+        <w:pStyle w:val="Heading3"/>
+      </w:pPr>
+      <w:bookmarkStart w:id="27" w:name="_Toc467864523"/>
+      <w:r>
+        <w:t>Derivar</w:t>
+      </w:r>
+      <w:bookmarkEnd w:id="27"/>
+    </w:p>
+    <w:p>
+      <w:r>
+        <w:t>En el caso que un médico necesite derivar al paciente a otro profesional, debe hacer click en “Consultas &gt; Derivar consulta médica”, donde puede agendar directamente una atención para el paciente ingresando su rut.</w:t>
+      </w:r>
+      <w:bookmarkStart w:id="28" w:name="_GoBack"/>
+      <w:bookmarkEnd w:id="28"/>
+    </w:p>
+    <w:p>
+      <w:pPr>
+        <w:pStyle w:val="Heading2"/>
+      </w:pPr>
+      <w:bookmarkStart w:id="29" w:name="_Toc467864524"/>
       <w:r>
         <w:t>Enfermero</w:t>
       </w:r>
+      <w:bookmarkEnd w:id="29"/>
+    </w:p>
+    <w:p>
+      <w:pPr>
+        <w:pStyle w:val="Heading3"/>
+      </w:pPr>
+      <w:bookmarkStart w:id="30" w:name="_Toc467864525"/>
+      <w:r>
+        <w:t>Abrir orden de análisis</w:t>
+      </w:r>
       <w:bookmarkEnd w:id="30"/>
     </w:p>
     <w:p>
       <w:pPr>
         <w:pStyle w:val="Heading3"/>
       </w:pPr>
-      <w:bookmarkStart w:id="31" w:name="_Toc467777203"/>
-      <w:r>
-        <w:t>Abrir orden de análisis</w:t>
+      <w:bookmarkStart w:id="31" w:name="_Toc467864526"/>
+      <w:r>
+        <w:t>Cerrar orden de análisis</w:t>
       </w:r>
       <w:bookmarkEnd w:id="31"/>
     </w:p>
@@ -3284,9 +3261,9 @@
       <w:pPr>
         <w:pStyle w:val="Heading3"/>
       </w:pPr>
-      <w:bookmarkStart w:id="32" w:name="_Toc467777204"/>
-      <w:r>
-        <w:t>Cerrar orden de análisis</w:t>
+      <w:bookmarkStart w:id="32" w:name="_Toc467864527"/>
+      <w:r>
+        <w:t>Subir archivo de resultados</w:t>
       </w:r>
       <w:bookmarkEnd w:id="32"/>
     </w:p>
@@ -3294,21 +3271,11 @@
       <w:pPr>
         <w:pStyle w:val="Heading3"/>
       </w:pPr>
-      <w:bookmarkStart w:id="33" w:name="_Toc467777205"/>
-      <w:r>
-        <w:t>Subir archivo de resultados</w:t>
+      <w:bookmarkStart w:id="33" w:name="_Toc467864528"/>
+      <w:r>
+        <w:t>Muestras por analizar</w:t>
       </w:r>
       <w:bookmarkEnd w:id="33"/>
-    </w:p>
-    <w:p>
-      <w:pPr>
-        <w:pStyle w:val="Heading3"/>
-      </w:pPr>
-      <w:bookmarkStart w:id="34" w:name="_Toc467777206"/>
-      <w:r>
-        <w:t>Muestras por analizar</w:t>
-      </w:r>
-      <w:bookmarkEnd w:id="34"/>
     </w:p>
     <w:p>
       <w:pPr>
@@ -3319,24 +3286,26 @@
           <w:szCs w:val="26"/>
         </w:rPr>
       </w:pPr>
-      <w:bookmarkStart w:id="35" w:name="_Toc467777207"/>
     </w:p>
     <w:p>
       <w:pPr>
         <w:pStyle w:val="Heading2"/>
       </w:pPr>
+      <w:bookmarkStart w:id="34" w:name="_Toc467864529"/>
       <w:r>
         <w:t>Tecnólogo</w:t>
       </w:r>
+      <w:bookmarkEnd w:id="34"/>
+    </w:p>
+    <w:p>
+      <w:pPr>
+        <w:pStyle w:val="Heading3"/>
+      </w:pPr>
+      <w:bookmarkStart w:id="35" w:name="_Toc467864530"/>
+      <w:r>
+        <w:t>Subir archivo de resultados</w:t>
+      </w:r>
       <w:bookmarkEnd w:id="35"/>
-    </w:p>
-    <w:p>
-      <w:pPr>
-        <w:pStyle w:val="Heading3"/>
-      </w:pPr>
-      <w:r>
-        <w:t>Subir archivo de resultados</w:t>
-      </w:r>
     </w:p>
     <w:p/>
     <w:sectPr>

</xml_diff>

<commit_message>
Guía de usuario enfermero y tecnólogo
</commit_message>
<xml_diff>
--- a/docs/guia-de-usuario.docx
+++ b/docs/guia-de-usuario.docx
@@ -2295,6 +2295,7 @@
       </w:pPr>
       <w:bookmarkStart w:id="1" w:name="_Toc467864495"/>
       <w:r>
+        <w:lastRenderedPageBreak/>
         <w:t>WebApp</w:t>
       </w:r>
       <w:bookmarkEnd w:id="1"/>
@@ -2421,6 +2422,7 @@
       </w:pPr>
       <w:bookmarkStart w:id="2" w:name="_Toc467864496"/>
       <w:r>
+        <w:lastRenderedPageBreak/>
         <w:t>Procesos</w:t>
       </w:r>
       <w:r>
@@ -2511,7 +2513,13 @@
         </w:numPr>
       </w:pPr>
       <w:r>
-        <w:t>Para editar la ficha de un miembro del personal, escriba el rut del personal, luego haga click en “cargar datos”. Edite los datos requeridos y haga click en “guardar cambios”.</w:t>
+        <w:t xml:space="preserve">Para editar la ficha de un miembro del personal, escriba el </w:t>
+      </w:r>
+      <w:r>
+        <w:t>Rut</w:t>
+      </w:r>
+      <w:r>
+        <w:t xml:space="preserve"> del personal, luego haga click en “cargar datos”. Edite los datos requeridos y haga click en “guardar cambios”.</w:t>
       </w:r>
     </w:p>
     <w:p>
@@ -2523,7 +2531,13 @@
         </w:numPr>
       </w:pPr>
       <w:r>
-        <w:t>Para eliminar una ficha de personal del sistema, ingrese el rut del personal a borrar, haga click en “cargar datos” y luego click en “Eliminar.</w:t>
+        <w:t xml:space="preserve">Para eliminar una ficha de personal del sistema, ingrese el </w:t>
+      </w:r>
+      <w:r>
+        <w:t>Rut</w:t>
+      </w:r>
+      <w:r>
+        <w:t xml:space="preserve"> del personal a borrar, haga click en “cargar datos” y luego click en “Eliminar.</w:t>
       </w:r>
     </w:p>
     <w:p/>
@@ -2663,7 +2677,13 @@
         <w:t xml:space="preserve">, </w:t>
       </w:r>
       <w:r>
-        <w:t>escriba el rut del paciente haga click en “cargar paciente”. Edite los campos necesarios y haga click en “guardar cambios”.</w:t>
+        <w:t xml:space="preserve">escriba el </w:t>
+      </w:r>
+      <w:r>
+        <w:t>Rut</w:t>
+      </w:r>
+      <w:r>
+        <w:t xml:space="preserve"> del paciente haga click en “cargar paciente”. Edite los campos necesarios y haga click en “guardar cambios”.</w:t>
       </w:r>
     </w:p>
     <w:p>
@@ -2675,7 +2695,13 @@
         </w:numPr>
       </w:pPr>
       <w:r>
-        <w:t>Para eliminar un paciente, cargue el paciente ingresando su rut, click en “cargar paciente” y haga click en “eliminar”.</w:t>
+        <w:t xml:space="preserve">Para eliminar un paciente, cargue el paciente ingresando su </w:t>
+      </w:r>
+      <w:r>
+        <w:t>Rut</w:t>
+      </w:r>
+      <w:r>
+        <w:t>, click en “cargar paciente” y haga click en “eliminar”.</w:t>
       </w:r>
     </w:p>
     <w:p/>
@@ -2759,7 +2785,13 @@
         <w:t>equipo</w:t>
       </w:r>
       <w:r>
-        <w:t>, escriba el rut del paciente haga click en “cargar paciente”. Edite los campos necesarios y haga click en “guardar cambios”.</w:t>
+        <w:t xml:space="preserve">, escriba el </w:t>
+      </w:r>
+      <w:r>
+        <w:t>Rut</w:t>
+      </w:r>
+      <w:r>
+        <w:t xml:space="preserve"> del paciente haga click en “cargar paciente”. Edite los campos necesarios y haga click en “guardar cambios”.</w:t>
       </w:r>
     </w:p>
     <w:p/>
@@ -2787,7 +2819,13 @@
         <w:t xml:space="preserve"> </w:t>
       </w:r>
       <w:r>
-        <w:t>puede ver el detalle de cada caja registrada por los operadores. Para esto, hacer click en “Reporte caja”, seleccionar una fecha en especificada, luego cargar los operadores. Si hay operadores que hicieron caja durante ese dia, seleccionar uno y luego hacer click en “Generar reporte”.</w:t>
+        <w:t xml:space="preserve">puede ver el detalle de cada caja registrada por los operadores. Para esto, hacer click en “Reporte caja”, seleccionar una fecha en especificada, luego cargar los operadores. Si hay operadores que hicieron caja durante ese </w:t>
+      </w:r>
+      <w:r>
+        <w:t>día</w:t>
+      </w:r>
+      <w:r>
+        <w:t>, seleccionar uno y luego hacer click en “Generar reporte”.</w:t>
       </w:r>
     </w:p>
     <w:p/>
@@ -2822,7 +2860,13 @@
     </w:p>
     <w:p>
       <w:r>
-        <w:t>El jefe de operadores puede editar los horarios de trabajo del personal médico. Para esto: hacer click en “Horarios personal”, buscar el personal médico por rut, seleccionar los horarios disponibles y ponerlos en la columna de botones asignados. Finalmente, click a “guardar cambios”.</w:t>
+        <w:t xml:space="preserve">El jefe de operadores puede editar los horarios de trabajo del personal médico. Para esto: hacer click en “Horarios personal”, buscar el personal médico por </w:t>
+      </w:r>
+      <w:r>
+        <w:t>Rut</w:t>
+      </w:r>
+      <w:r>
+        <w:t>, seleccionar los horarios disponibles y ponerlos en la columna de botones asignados. Finalmente, click a “guardar cambios”.</w:t>
       </w:r>
     </w:p>
     <w:p/>
@@ -2870,6 +2914,7 @@
       </w:pPr>
       <w:bookmarkStart w:id="12" w:name="_Toc467864506"/>
       <w:r>
+        <w:lastRenderedPageBreak/>
         <w:t>Operadores</w:t>
       </w:r>
       <w:bookmarkEnd w:id="12"/>
@@ -2913,10 +2958,7 @@
     </w:p>
     <w:p>
       <w:r>
-        <w:t xml:space="preserve">Al final de su jornada de trabajo, el operador </w:t>
-      </w:r>
-      <w:r>
-        <w:t xml:space="preserve">debe cerrar su caja. Para hacer esto, dirigirse a “Caja &gt; cerrar caja”. </w:t>
+        <w:t xml:space="preserve">Al final de su jornada de trabajo, el operador debe cerrar su caja. Para hacer esto, dirigirse a “Caja &gt; cerrar caja”. </w:t>
       </w:r>
     </w:p>
     <w:p>
@@ -2926,7 +2968,13 @@
     </w:p>
     <w:p>
       <w:r>
-        <w:t>En caso de que el dinero en la caja al final del cierre no coincida con el dinero incial mas las ventas, el sistema le enviará una notificación por mail de forma automática a todos los usuarios jefes de operadores.</w:t>
+        <w:t xml:space="preserve">En caso de que el dinero en la caja al final del cierre no coincida con el dinero </w:t>
+      </w:r>
+      <w:r>
+        <w:t>inicial</w:t>
+      </w:r>
+      <w:r>
+        <w:t xml:space="preserve"> mas las ventas, el sistema le enviará una notificación por mail de forma automática a todos los usuarios jefes de operadores.</w:t>
       </w:r>
     </w:p>
     <w:p/>
@@ -3001,7 +3049,13 @@
     </w:p>
     <w:p>
       <w:r>
-        <w:t>En el caso de que el paciente desee agendar una atención pero no se encuentre dentro del sistema, el paciente se puede dirigir a “Crear paciente”, llenar los campos correspondientes y hacer click en crear.</w:t>
+        <w:t xml:space="preserve">En el caso de que el paciente desee agendar una </w:t>
+      </w:r>
+      <w:r>
+        <w:t>atención,</w:t>
+      </w:r>
+      <w:r>
+        <w:t xml:space="preserve"> pero no se encuentre dentro del sistema, el paciente se puede dirigir a “Crear paciente”, llenar los campos correspondientes y hacer click en crear.</w:t>
       </w:r>
     </w:p>
     <w:p>
@@ -3022,7 +3076,17 @@
     </w:p>
     <w:p>
       <w:r>
-        <w:t>Al momento que un paciente se presenta en el centro médico y llega la hora de su atención, el operador debe “ingresar” al paciente entrando al menú “Ingresar paciente”. Ahí debe buscarlo por rut para confirmar su hora</w:t>
+        <w:t xml:space="preserve">Al momento que un paciente se presenta en el centro médico y llega la hora de su atención, el operador debe “ingresar” al paciente entrando al menú “Ingresar paciente”. Ahí debe buscarlo </w:t>
+      </w:r>
+      <w:r>
+        <w:lastRenderedPageBreak/>
+        <w:t xml:space="preserve">por </w:t>
+      </w:r>
+      <w:r>
+        <w:t>Rut</w:t>
+      </w:r>
+      <w:r>
+        <w:t xml:space="preserve"> para confirmar su hora</w:t>
       </w:r>
       <w:r>
         <w:t xml:space="preserve"> y la tarifa a pagar</w:t>
@@ -3058,7 +3122,13 @@
         <w:t xml:space="preserve">En el caso de que un paciente quiera anular una </w:t>
       </w:r>
       <w:r>
-        <w:t>atención, el operador debe entrar en “Agendamiento &gt; Anular hora”, buscar el paciente en cuestión por rut, seleccionar la atención por anular y si sale una cantidad de dinero por devolver, devolvérselo físicamente. Llenar el campo “Razón” por el motivo de la anulación y dar click a “Anular atención”.</w:t>
+        <w:t xml:space="preserve">atención, el operador debe entrar en “Agendamiento &gt; Anular hora”, buscar el paciente en cuestión por </w:t>
+      </w:r>
+      <w:r>
+        <w:t>Rut</w:t>
+      </w:r>
+      <w:r>
+        <w:t>, seleccionar la atención por anular y si sale una cantidad de dinero por devolver, devolvérselo físicamente. Llenar el campo “Razón” por el motivo de la anulación y dar click a “Anular atención”.</w:t>
       </w:r>
     </w:p>
     <w:p/>
@@ -3184,7 +3254,13 @@
         <w:t>El médico puede ver la ficha médica de cualquier paciente ingresando en “Ficha médica &gt; Ver ficha médica”</w:t>
       </w:r>
       <w:r>
-        <w:t xml:space="preserve">, ingresar el rut del paciente </w:t>
+        <w:t xml:space="preserve">, ingresar el </w:t>
+      </w:r>
+      <w:r>
+        <w:t>Rut</w:t>
+      </w:r>
+      <w:r>
+        <w:t xml:space="preserve"> del paciente </w:t>
       </w:r>
       <w:r>
         <w:t>y click en “buscar”.</w:t>
@@ -3206,7 +3282,19 @@
     </w:p>
     <w:p>
       <w:r>
-        <w:t>Para actualizar una ficha médica, hacer click en “Fichas médicas &gt; Actualizar fichas médicas“, buscar al paciente por rut y agregar una entrada a la ficha.</w:t>
+        <w:t xml:space="preserve">Para actualizar una ficha médica, hacer click en “Fichas médicas &gt; Actualizar fichas </w:t>
+      </w:r>
+      <w:r>
+        <w:t>médicas “</w:t>
+      </w:r>
+      <w:r>
+        <w:t xml:space="preserve">, buscar al paciente por </w:t>
+      </w:r>
+      <w:r>
+        <w:t>Rut</w:t>
+      </w:r>
+      <w:r>
+        <w:t xml:space="preserve"> y agregar una entrada a la ficha.</w:t>
       </w:r>
     </w:p>
     <w:p/>
@@ -3222,60 +3310,88 @@
     </w:p>
     <w:p>
       <w:r>
-        <w:t>En el caso que un médico necesite derivar al paciente a otro profesional, debe hacer click en “Consultas &gt; Derivar consulta médica”, donde puede agendar directamente una atención para el paciente ingresando su rut.</w:t>
-      </w:r>
-      <w:bookmarkStart w:id="28" w:name="_GoBack"/>
+        <w:t xml:space="preserve">En el caso que un médico necesite derivar al paciente a otro profesional, debe hacer click en “Consultas &gt; Derivar consulta médica”, donde puede agendar directamente una atención para el paciente ingresando su </w:t>
+      </w:r>
+      <w:r>
+        <w:t>Rut</w:t>
+      </w:r>
+      <w:r>
+        <w:t>.</w:t>
+      </w:r>
+    </w:p>
+    <w:p>
+      <w:pPr>
+        <w:pStyle w:val="Heading2"/>
+      </w:pPr>
+      <w:bookmarkStart w:id="28" w:name="_Toc467864524"/>
+      <w:r>
+        <w:lastRenderedPageBreak/>
+        <w:t>Enfermero</w:t>
+      </w:r>
       <w:bookmarkEnd w:id="28"/>
     </w:p>
     <w:p>
       <w:pPr>
-        <w:pStyle w:val="Heading2"/>
-      </w:pPr>
-      <w:bookmarkStart w:id="29" w:name="_Toc467864524"/>
-      <w:r>
-        <w:t>Enfermero</w:t>
+        <w:pStyle w:val="Heading3"/>
+      </w:pPr>
+      <w:bookmarkStart w:id="29" w:name="_Toc467864525"/>
+      <w:r>
+        <w:t>Abrir orden de análisis</w:t>
       </w:r>
       <w:bookmarkEnd w:id="29"/>
     </w:p>
     <w:p>
+      <w:r>
+        <w:t>Después de haber ejecutado un examen de laboratorio, el enfermero puede abrir una orden de análisis. Para esto se dirige a “Orden de análisis &gt; Abrir orden”.</w:t>
+      </w:r>
+    </w:p>
+    <w:p>
+      <w:r>
+        <w:t>Se selecciona una de las atenciones pendientes y dar click en “Abrir orden de análisis”.</w:t>
+      </w:r>
+    </w:p>
+    <w:p>
+      <w:r>
+        <w:t xml:space="preserve"> </w:t>
+      </w:r>
+    </w:p>
+    <w:p>
       <w:pPr>
         <w:pStyle w:val="Heading3"/>
       </w:pPr>
-      <w:bookmarkStart w:id="30" w:name="_Toc467864525"/>
-      <w:r>
-        <w:t>Abrir orden de análisis</w:t>
+      <w:bookmarkStart w:id="30" w:name="_Toc467864526"/>
+      <w:r>
+        <w:t>Cerrar orden de análisis</w:t>
       </w:r>
       <w:bookmarkEnd w:id="30"/>
     </w:p>
     <w:p>
+      <w:r>
+        <w:t xml:space="preserve">Una vez realizado en análisis, el enfermero puede </w:t>
+      </w:r>
+      <w:r>
+        <w:t xml:space="preserve">subir los resultados del examen cerrando la orden de análisis. Para esto debe dirigirse a “Orden de análisis &gt; Cerrar orden”. Debe seleccionar una orden de análisis abierta, agregar comentarios y subir el archivo pdf de los </w:t>
+      </w:r>
+      <w:r>
+        <w:t>resultados</w:t>
+      </w:r>
+      <w:r>
+        <w:t>, y luego dar click a “Cerrar orden de análisis”.</w:t>
+      </w:r>
+    </w:p>
+    <w:p/>
+    <w:p>
       <w:pPr>
         <w:pStyle w:val="Heading3"/>
       </w:pPr>
-      <w:bookmarkStart w:id="31" w:name="_Toc467864526"/>
-      <w:r>
-        <w:t>Cerrar orden de análisis</w:t>
-      </w:r>
-      <w:bookmarkEnd w:id="31"/>
-    </w:p>
-    <w:p>
-      <w:pPr>
-        <w:pStyle w:val="Heading3"/>
-      </w:pPr>
-      <w:bookmarkStart w:id="32" w:name="_Toc467864527"/>
-      <w:r>
-        <w:t>Subir archivo de resultados</w:t>
-      </w:r>
-      <w:bookmarkEnd w:id="32"/>
-    </w:p>
-    <w:p>
-      <w:pPr>
-        <w:pStyle w:val="Heading3"/>
-      </w:pPr>
-      <w:bookmarkStart w:id="33" w:name="_Toc467864528"/>
-      <w:r>
-        <w:t>Muestras por analizar</w:t>
-      </w:r>
-      <w:bookmarkEnd w:id="33"/>
+      <w:r>
+        <w:t>Editar perfil</w:t>
+      </w:r>
+    </w:p>
+    <w:p>
+      <w:r>
+        <w:t>El enfermero puede editar su propia contraseña y correo ingresando en la ventana “Opciones de cuenta”, editando los campos deseados y dando click al botón correspondiente.</w:t>
+      </w:r>
     </w:p>
     <w:p>
       <w:pPr>
@@ -3289,23 +3405,57 @@
     </w:p>
     <w:p>
       <w:pPr>
+        <w:rPr>
+          <w:rFonts w:asciiTheme="majorHAnsi" w:eastAsiaTheme="majorEastAsia" w:hAnsiTheme="majorHAnsi" w:cstheme="majorBidi"/>
+          <w:color w:val="2F5496" w:themeColor="accent1" w:themeShade="BF"/>
+          <w:sz w:val="26"/>
+          <w:szCs w:val="26"/>
+        </w:rPr>
+      </w:pPr>
+    </w:p>
+    <w:p>
+      <w:pPr>
         <w:pStyle w:val="Heading2"/>
       </w:pPr>
-      <w:bookmarkStart w:id="34" w:name="_Toc467864529"/>
+      <w:bookmarkStart w:id="31" w:name="_Toc467864529"/>
       <w:r>
         <w:t>Tecnólogo</w:t>
       </w:r>
-      <w:bookmarkEnd w:id="34"/>
+      <w:bookmarkEnd w:id="31"/>
     </w:p>
     <w:p>
       <w:pPr>
         <w:pStyle w:val="Heading3"/>
       </w:pPr>
-      <w:bookmarkStart w:id="35" w:name="_Toc467864530"/>
+      <w:bookmarkStart w:id="32" w:name="_Toc467864530"/>
       <w:r>
         <w:t>Subir archivo de resultados</w:t>
       </w:r>
-      <w:bookmarkEnd w:id="35"/>
+      <w:bookmarkEnd w:id="32"/>
+    </w:p>
+    <w:p>
+      <w:r>
+        <w:t>Al momento de finalizar un examen de imagenología, el tecnólogo puede cerrar la atención</w:t>
+      </w:r>
+      <w:r>
+        <w:t xml:space="preserve"> y subir los resultados. Para hacer esto se le da click a “Cerrar atención”, se llena el formulario correspondiente y se da click a “Ingresar resultado atención”.</w:t>
+      </w:r>
+      <w:bookmarkStart w:id="33" w:name="_GoBack"/>
+      <w:bookmarkEnd w:id="33"/>
+    </w:p>
+    <w:p/>
+    <w:p>
+      <w:pPr>
+        <w:pStyle w:val="Heading3"/>
+      </w:pPr>
+      <w:r>
+        <w:t>Editar perfil</w:t>
+      </w:r>
+    </w:p>
+    <w:p>
+      <w:r>
+        <w:t>El tecnólogo puede editar su propia contraseña y correo ingresando en la ventana “Opciones de cuenta”, editando los campos deseados y dando click al botón correspondiente.</w:t>
+      </w:r>
     </w:p>
     <w:p/>
     <w:sectPr>

</xml_diff>

<commit_message>
Actualizada tabla de contenidos
</commit_message>
<xml_diff>
--- a/docs/guia-de-usuario.docx
+++ b/docs/guia-de-usuario.docx
@@ -15,6 +15,13 @@
       <w:r>
         <w:t xml:space="preserve"> CMH</w:t>
       </w:r>
+    </w:p>
+    <w:p>
+      <w:r>
+        <w:t>Versión 1.0</w:t>
+      </w:r>
+      <w:bookmarkStart w:id="0" w:name="_GoBack"/>
+      <w:bookmarkEnd w:id="0"/>
     </w:p>
     <w:p>
       <w:pPr>
@@ -34,12 +41,12 @@
       <w:pPr>
         <w:pStyle w:val="Heading1"/>
       </w:pPr>
-      <w:bookmarkStart w:id="0" w:name="_Toc467864494"/>
+      <w:bookmarkStart w:id="1" w:name="_Toc467867087"/>
       <w:r>
         <w:lastRenderedPageBreak/>
         <w:t>Tabla de contenidos</w:t>
       </w:r>
-      <w:bookmarkEnd w:id="0"/>
+      <w:bookmarkEnd w:id="1"/>
     </w:p>
     <w:p>
       <w:pPr>
@@ -84,7 +91,7 @@
         <w:rPr>
           <w:noProof/>
         </w:rPr>
-        <w:instrText xml:space="preserve"> PAGEREF _Toc467864494 \h </w:instrText>
+        <w:instrText xml:space="preserve"> PAGEREF _Toc467867087 \h </w:instrText>
       </w:r>
       <w:r>
         <w:rPr>
@@ -144,7 +151,7 @@
         <w:rPr>
           <w:noProof/>
         </w:rPr>
-        <w:instrText xml:space="preserve"> PAGEREF _Toc467864495 \h </w:instrText>
+        <w:instrText xml:space="preserve"> PAGEREF _Toc467867088 \h </w:instrText>
       </w:r>
       <w:r>
         <w:rPr>
@@ -204,7 +211,7 @@
         <w:rPr>
           <w:noProof/>
         </w:rPr>
-        <w:instrText xml:space="preserve"> PAGEREF _Toc467864496 \h </w:instrText>
+        <w:instrText xml:space="preserve"> PAGEREF _Toc467867089 \h </w:instrText>
       </w:r>
       <w:r>
         <w:rPr>
@@ -264,7 +271,7 @@
         <w:rPr>
           <w:noProof/>
         </w:rPr>
-        <w:instrText xml:space="preserve"> PAGEREF _Toc467864497 \h </w:instrText>
+        <w:instrText xml:space="preserve"> PAGEREF _Toc467867090 \h </w:instrText>
       </w:r>
       <w:r>
         <w:rPr>
@@ -324,7 +331,7 @@
         <w:rPr>
           <w:noProof/>
         </w:rPr>
-        <w:instrText xml:space="preserve"> PAGEREF _Toc467864498 \h </w:instrText>
+        <w:instrText xml:space="preserve"> PAGEREF _Toc467867091 \h </w:instrText>
       </w:r>
       <w:r>
         <w:rPr>
@@ -384,7 +391,7 @@
         <w:rPr>
           <w:noProof/>
         </w:rPr>
-        <w:instrText xml:space="preserve"> PAGEREF _Toc467864499 \h </w:instrText>
+        <w:instrText xml:space="preserve"> PAGEREF _Toc467867092 \h </w:instrText>
       </w:r>
       <w:r>
         <w:rPr>
@@ -444,7 +451,7 @@
         <w:rPr>
           <w:noProof/>
         </w:rPr>
-        <w:instrText xml:space="preserve"> PAGEREF _Toc467864500 \h </w:instrText>
+        <w:instrText xml:space="preserve"> PAGEREF _Toc467867093 \h </w:instrText>
       </w:r>
       <w:r>
         <w:rPr>
@@ -504,7 +511,7 @@
         <w:rPr>
           <w:noProof/>
         </w:rPr>
-        <w:instrText xml:space="preserve"> PAGEREF _Toc467864501 \h </w:instrText>
+        <w:instrText xml:space="preserve"> PAGEREF _Toc467867094 \h </w:instrText>
       </w:r>
       <w:r>
         <w:rPr>
@@ -564,7 +571,7 @@
         <w:rPr>
           <w:noProof/>
         </w:rPr>
-        <w:instrText xml:space="preserve"> PAGEREF _Toc467864502 \h </w:instrText>
+        <w:instrText xml:space="preserve"> PAGEREF _Toc467867095 \h </w:instrText>
       </w:r>
       <w:r>
         <w:rPr>
@@ -624,7 +631,7 @@
         <w:rPr>
           <w:noProof/>
         </w:rPr>
-        <w:instrText xml:space="preserve"> PAGEREF _Toc467864503 \h </w:instrText>
+        <w:instrText xml:space="preserve"> PAGEREF _Toc467867096 \h </w:instrText>
       </w:r>
       <w:r>
         <w:rPr>
@@ -684,7 +691,7 @@
         <w:rPr>
           <w:noProof/>
         </w:rPr>
-        <w:instrText xml:space="preserve"> PAGEREF _Toc467864504 \h </w:instrText>
+        <w:instrText xml:space="preserve"> PAGEREF _Toc467867097 \h </w:instrText>
       </w:r>
       <w:r>
         <w:rPr>
@@ -744,7 +751,7 @@
         <w:rPr>
           <w:noProof/>
         </w:rPr>
-        <w:instrText xml:space="preserve"> PAGEREF _Toc467864505 \h </w:instrText>
+        <w:instrText xml:space="preserve"> PAGEREF _Toc467867098 \h </w:instrText>
       </w:r>
       <w:r>
         <w:rPr>
@@ -804,7 +811,7 @@
         <w:rPr>
           <w:noProof/>
         </w:rPr>
-        <w:instrText xml:space="preserve"> PAGEREF _Toc467864506 \h </w:instrText>
+        <w:instrText xml:space="preserve"> PAGEREF _Toc467867099 \h </w:instrText>
       </w:r>
       <w:r>
         <w:rPr>
@@ -864,7 +871,7 @@
         <w:rPr>
           <w:noProof/>
         </w:rPr>
-        <w:instrText xml:space="preserve"> PAGEREF _Toc467864507 \h </w:instrText>
+        <w:instrText xml:space="preserve"> PAGEREF _Toc467867100 \h </w:instrText>
       </w:r>
       <w:r>
         <w:rPr>
@@ -924,7 +931,7 @@
         <w:rPr>
           <w:noProof/>
         </w:rPr>
-        <w:instrText xml:space="preserve"> PAGEREF _Toc467864508 \h </w:instrText>
+        <w:instrText xml:space="preserve"> PAGEREF _Toc467867101 \h </w:instrText>
       </w:r>
       <w:r>
         <w:rPr>
@@ -984,7 +991,7 @@
         <w:rPr>
           <w:noProof/>
         </w:rPr>
-        <w:instrText xml:space="preserve"> PAGEREF _Toc467864509 \h </w:instrText>
+        <w:instrText xml:space="preserve"> PAGEREF _Toc467867102 \h </w:instrText>
       </w:r>
       <w:r>
         <w:rPr>
@@ -1044,7 +1051,7 @@
         <w:rPr>
           <w:noProof/>
         </w:rPr>
-        <w:instrText xml:space="preserve"> PAGEREF _Toc467864510 \h </w:instrText>
+        <w:instrText xml:space="preserve"> PAGEREF _Toc467867103 \h </w:instrText>
       </w:r>
       <w:r>
         <w:rPr>
@@ -1104,7 +1111,7 @@
         <w:rPr>
           <w:noProof/>
         </w:rPr>
-        <w:instrText xml:space="preserve"> PAGEREF _Toc467864511 \h </w:instrText>
+        <w:instrText xml:space="preserve"> PAGEREF _Toc467867104 \h </w:instrText>
       </w:r>
       <w:r>
         <w:rPr>
@@ -1164,7 +1171,7 @@
         <w:rPr>
           <w:noProof/>
         </w:rPr>
-        <w:instrText xml:space="preserve"> PAGEREF _Toc467864512 \h </w:instrText>
+        <w:instrText xml:space="preserve"> PAGEREF _Toc467867105 \h </w:instrText>
       </w:r>
       <w:r>
         <w:rPr>
@@ -1224,7 +1231,7 @@
         <w:rPr>
           <w:noProof/>
         </w:rPr>
-        <w:instrText xml:space="preserve"> PAGEREF _Toc467864513 \h </w:instrText>
+        <w:instrText xml:space="preserve"> PAGEREF _Toc467867106 \h </w:instrText>
       </w:r>
       <w:r>
         <w:rPr>
@@ -1284,7 +1291,7 @@
         <w:rPr>
           <w:noProof/>
         </w:rPr>
-        <w:instrText xml:space="preserve"> PAGEREF _Toc467864514 \h </w:instrText>
+        <w:instrText xml:space="preserve"> PAGEREF _Toc467867107 \h </w:instrText>
       </w:r>
       <w:r>
         <w:rPr>
@@ -1326,7 +1333,7 @@
         <w:rPr>
           <w:noProof/>
         </w:rPr>
-        <w:t>Personal médico</w:t>
+        <w:t>Médico</w:t>
       </w:r>
       <w:r>
         <w:rPr>
@@ -1344,7 +1351,7 @@
         <w:rPr>
           <w:noProof/>
         </w:rPr>
-        <w:instrText xml:space="preserve"> PAGEREF _Toc467864515 \h </w:instrText>
+        <w:instrText xml:space="preserve"> PAGEREF _Toc467867108 \h </w:instrText>
       </w:r>
       <w:r>
         <w:rPr>
@@ -1404,7 +1411,7 @@
         <w:rPr>
           <w:noProof/>
         </w:rPr>
-        <w:instrText xml:space="preserve"> PAGEREF _Toc467864516 \h </w:instrText>
+        <w:instrText xml:space="preserve"> PAGEREF _Toc467867109 \h </w:instrText>
       </w:r>
       <w:r>
         <w:rPr>
@@ -1464,7 +1471,7 @@
         <w:rPr>
           <w:noProof/>
         </w:rPr>
-        <w:instrText xml:space="preserve"> PAGEREF _Toc467864517 \h </w:instrText>
+        <w:instrText xml:space="preserve"> PAGEREF _Toc467867110 \h </w:instrText>
       </w:r>
       <w:r>
         <w:rPr>
@@ -1524,7 +1531,187 @@
         <w:rPr>
           <w:noProof/>
         </w:rPr>
-        <w:instrText xml:space="preserve"> PAGEREF _Toc467864518 \h </w:instrText>
+        <w:instrText xml:space="preserve"> PAGEREF _Toc467867111 \h </w:instrText>
+      </w:r>
+      <w:r>
+        <w:rPr>
+          <w:noProof/>
+        </w:rPr>
+      </w:r>
+      <w:r>
+        <w:rPr>
+          <w:noProof/>
+        </w:rPr>
+        <w:fldChar w:fldCharType="separate"/>
+      </w:r>
+      <w:r>
+        <w:rPr>
+          <w:noProof/>
+        </w:rPr>
+        <w:t>7</w:t>
+      </w:r>
+      <w:r>
+        <w:rPr>
+          <w:noProof/>
+        </w:rPr>
+        <w:fldChar w:fldCharType="end"/>
+      </w:r>
+    </w:p>
+    <w:p>
+      <w:pPr>
+        <w:pStyle w:val="TOC3"/>
+        <w:tabs>
+          <w:tab w:val="right" w:pos="9350"/>
+        </w:tabs>
+        <w:rPr>
+          <w:rFonts w:eastAsiaTheme="minorEastAsia"/>
+          <w:noProof/>
+          <w:lang w:val="es-ES"/>
+        </w:rPr>
+      </w:pPr>
+      <w:r>
+        <w:rPr>
+          <w:noProof/>
+        </w:rPr>
+        <w:t>Ver ficha médica</w:t>
+      </w:r>
+      <w:r>
+        <w:rPr>
+          <w:noProof/>
+        </w:rPr>
+        <w:tab/>
+      </w:r>
+      <w:r>
+        <w:rPr>
+          <w:noProof/>
+        </w:rPr>
+        <w:fldChar w:fldCharType="begin"/>
+      </w:r>
+      <w:r>
+        <w:rPr>
+          <w:noProof/>
+        </w:rPr>
+        <w:instrText xml:space="preserve"> PAGEREF _Toc467867112 \h </w:instrText>
+      </w:r>
+      <w:r>
+        <w:rPr>
+          <w:noProof/>
+        </w:rPr>
+      </w:r>
+      <w:r>
+        <w:rPr>
+          <w:noProof/>
+        </w:rPr>
+        <w:fldChar w:fldCharType="separate"/>
+      </w:r>
+      <w:r>
+        <w:rPr>
+          <w:noProof/>
+        </w:rPr>
+        <w:t>7</w:t>
+      </w:r>
+      <w:r>
+        <w:rPr>
+          <w:noProof/>
+        </w:rPr>
+        <w:fldChar w:fldCharType="end"/>
+      </w:r>
+    </w:p>
+    <w:p>
+      <w:pPr>
+        <w:pStyle w:val="TOC3"/>
+        <w:tabs>
+          <w:tab w:val="right" w:pos="9350"/>
+        </w:tabs>
+        <w:rPr>
+          <w:rFonts w:eastAsiaTheme="minorEastAsia"/>
+          <w:noProof/>
+          <w:lang w:val="es-ES"/>
+        </w:rPr>
+      </w:pPr>
+      <w:r>
+        <w:rPr>
+          <w:noProof/>
+        </w:rPr>
+        <w:t>Actualizar ficha médica</w:t>
+      </w:r>
+      <w:r>
+        <w:rPr>
+          <w:noProof/>
+        </w:rPr>
+        <w:tab/>
+      </w:r>
+      <w:r>
+        <w:rPr>
+          <w:noProof/>
+        </w:rPr>
+        <w:fldChar w:fldCharType="begin"/>
+      </w:r>
+      <w:r>
+        <w:rPr>
+          <w:noProof/>
+        </w:rPr>
+        <w:instrText xml:space="preserve"> PAGEREF _Toc467867113 \h </w:instrText>
+      </w:r>
+      <w:r>
+        <w:rPr>
+          <w:noProof/>
+        </w:rPr>
+      </w:r>
+      <w:r>
+        <w:rPr>
+          <w:noProof/>
+        </w:rPr>
+        <w:fldChar w:fldCharType="separate"/>
+      </w:r>
+      <w:r>
+        <w:rPr>
+          <w:noProof/>
+        </w:rPr>
+        <w:t>7</w:t>
+      </w:r>
+      <w:r>
+        <w:rPr>
+          <w:noProof/>
+        </w:rPr>
+        <w:fldChar w:fldCharType="end"/>
+      </w:r>
+    </w:p>
+    <w:p>
+      <w:pPr>
+        <w:pStyle w:val="TOC3"/>
+        <w:tabs>
+          <w:tab w:val="right" w:pos="9350"/>
+        </w:tabs>
+        <w:rPr>
+          <w:rFonts w:eastAsiaTheme="minorEastAsia"/>
+          <w:noProof/>
+          <w:lang w:val="es-ES"/>
+        </w:rPr>
+      </w:pPr>
+      <w:r>
+        <w:rPr>
+          <w:noProof/>
+        </w:rPr>
+        <w:t>Derivar</w:t>
+      </w:r>
+      <w:r>
+        <w:rPr>
+          <w:noProof/>
+        </w:rPr>
+        <w:tab/>
+      </w:r>
+      <w:r>
+        <w:rPr>
+          <w:noProof/>
+        </w:rPr>
+        <w:fldChar w:fldCharType="begin"/>
+      </w:r>
+      <w:r>
+        <w:rPr>
+          <w:noProof/>
+        </w:rPr>
+        <w:instrText xml:space="preserve"> PAGEREF _Toc467867114 \h </w:instrText>
       </w:r>
       <w:r>
         <w:rPr>
@@ -1566,7 +1753,7 @@
         <w:rPr>
           <w:noProof/>
         </w:rPr>
-        <w:t>Médico</w:t>
+        <w:t>Enfermero</w:t>
       </w:r>
       <w:r>
         <w:rPr>
@@ -1584,7 +1771,7 @@
         <w:rPr>
           <w:noProof/>
         </w:rPr>
-        <w:instrText xml:space="preserve"> PAGEREF _Toc467864519 \h </w:instrText>
+        <w:instrText xml:space="preserve"> PAGEREF _Toc467867115 \h </w:instrText>
       </w:r>
       <w:r>
         <w:rPr>
@@ -1601,7 +1788,7 @@
         <w:rPr>
           <w:noProof/>
         </w:rPr>
-        <w:t>7</w:t>
+        <w:t>8</w:t>
       </w:r>
       <w:r>
         <w:rPr>
@@ -1626,7 +1813,7 @@
         <w:rPr>
           <w:noProof/>
         </w:rPr>
-        <w:t>Editar cuenta bancaria</w:t>
+        <w:t>Abrir orden de análisis</w:t>
       </w:r>
       <w:r>
         <w:rPr>
@@ -1644,7 +1831,7 @@
         <w:rPr>
           <w:noProof/>
         </w:rPr>
-        <w:instrText xml:space="preserve"> PAGEREF _Toc467864520 \h </w:instrText>
+        <w:instrText xml:space="preserve"> PAGEREF _Toc467867116 \h </w:instrText>
       </w:r>
       <w:r>
         <w:rPr>
@@ -1661,7 +1848,7 @@
         <w:rPr>
           <w:noProof/>
         </w:rPr>
-        <w:t>7</w:t>
+        <w:t>8</w:t>
       </w:r>
       <w:r>
         <w:rPr>
@@ -1686,7 +1873,7 @@
         <w:rPr>
           <w:noProof/>
         </w:rPr>
-        <w:t>Ver ficha médica</w:t>
+        <w:t>Cerrar orden de análisis</w:t>
       </w:r>
       <w:r>
         <w:rPr>
@@ -1704,7 +1891,7 @@
         <w:rPr>
           <w:noProof/>
         </w:rPr>
-        <w:instrText xml:space="preserve"> PAGEREF _Toc467864521 \h </w:instrText>
+        <w:instrText xml:space="preserve"> PAGEREF _Toc467867117 \h </w:instrText>
       </w:r>
       <w:r>
         <w:rPr>
@@ -1721,7 +1908,7 @@
         <w:rPr>
           <w:noProof/>
         </w:rPr>
-        <w:t>7</w:t>
+        <w:t>8</w:t>
       </w:r>
       <w:r>
         <w:rPr>
@@ -1746,7 +1933,7 @@
         <w:rPr>
           <w:noProof/>
         </w:rPr>
-        <w:t>Actualizar ficha médica</w:t>
+        <w:t>Editar perfil</w:t>
       </w:r>
       <w:r>
         <w:rPr>
@@ -1764,7 +1951,7 @@
         <w:rPr>
           <w:noProof/>
         </w:rPr>
-        <w:instrText xml:space="preserve"> PAGEREF _Toc467864522 \h </w:instrText>
+        <w:instrText xml:space="preserve"> PAGEREF _Toc467867118 \h </w:instrText>
       </w:r>
       <w:r>
         <w:rPr>
@@ -1781,7 +1968,67 @@
         <w:rPr>
           <w:noProof/>
         </w:rPr>
-        <w:t>7</w:t>
+        <w:t>8</w:t>
+      </w:r>
+      <w:r>
+        <w:rPr>
+          <w:noProof/>
+        </w:rPr>
+        <w:fldChar w:fldCharType="end"/>
+      </w:r>
+    </w:p>
+    <w:p>
+      <w:pPr>
+        <w:pStyle w:val="TOC2"/>
+        <w:tabs>
+          <w:tab w:val="right" w:pos="9350"/>
+        </w:tabs>
+        <w:rPr>
+          <w:rFonts w:eastAsiaTheme="minorEastAsia"/>
+          <w:noProof/>
+          <w:lang w:val="es-ES"/>
+        </w:rPr>
+      </w:pPr>
+      <w:r>
+        <w:rPr>
+          <w:noProof/>
+        </w:rPr>
+        <w:t>Tecnólogo</w:t>
+      </w:r>
+      <w:r>
+        <w:rPr>
+          <w:noProof/>
+        </w:rPr>
+        <w:tab/>
+      </w:r>
+      <w:r>
+        <w:rPr>
+          <w:noProof/>
+        </w:rPr>
+        <w:fldChar w:fldCharType="begin"/>
+      </w:r>
+      <w:r>
+        <w:rPr>
+          <w:noProof/>
+        </w:rPr>
+        <w:instrText xml:space="preserve"> PAGEREF _Toc467867119 \h </w:instrText>
+      </w:r>
+      <w:r>
+        <w:rPr>
+          <w:noProof/>
+        </w:rPr>
+      </w:r>
+      <w:r>
+        <w:rPr>
+          <w:noProof/>
+        </w:rPr>
+        <w:fldChar w:fldCharType="separate"/>
+      </w:r>
+      <w:r>
+        <w:rPr>
+          <w:noProof/>
+        </w:rPr>
+        <w:t>8</w:t>
       </w:r>
       <w:r>
         <w:rPr>
@@ -1806,7 +2053,7 @@
         <w:rPr>
           <w:noProof/>
         </w:rPr>
-        <w:t>Derivar</w:t>
+        <w:t>Subir archivo de resultados</w:t>
       </w:r>
       <w:r>
         <w:rPr>
@@ -1824,7 +2071,7 @@
         <w:rPr>
           <w:noProof/>
         </w:rPr>
-        <w:instrText xml:space="preserve"> PAGEREF _Toc467864523 \h </w:instrText>
+        <w:instrText xml:space="preserve"> PAGEREF _Toc467867120 \h </w:instrText>
       </w:r>
       <w:r>
         <w:rPr>
@@ -1841,67 +2088,7 @@
         <w:rPr>
           <w:noProof/>
         </w:rPr>
-        <w:t>7</w:t>
-      </w:r>
-      <w:r>
-        <w:rPr>
-          <w:noProof/>
-        </w:rPr>
-        <w:fldChar w:fldCharType="end"/>
-      </w:r>
-    </w:p>
-    <w:p>
-      <w:pPr>
-        <w:pStyle w:val="TOC2"/>
-        <w:tabs>
-          <w:tab w:val="right" w:pos="9350"/>
-        </w:tabs>
-        <w:rPr>
-          <w:rFonts w:eastAsiaTheme="minorEastAsia"/>
-          <w:noProof/>
-          <w:lang w:val="es-ES"/>
-        </w:rPr>
-      </w:pPr>
-      <w:r>
-        <w:rPr>
-          <w:noProof/>
-        </w:rPr>
-        <w:t>Enfermero</w:t>
-      </w:r>
-      <w:r>
-        <w:rPr>
-          <w:noProof/>
-        </w:rPr>
-        <w:tab/>
-      </w:r>
-      <w:r>
-        <w:rPr>
-          <w:noProof/>
-        </w:rPr>
-        <w:fldChar w:fldCharType="begin"/>
-      </w:r>
-      <w:r>
-        <w:rPr>
-          <w:noProof/>
-        </w:rPr>
-        <w:instrText xml:space="preserve"> PAGEREF _Toc467864524 \h </w:instrText>
-      </w:r>
-      <w:r>
-        <w:rPr>
-          <w:noProof/>
-        </w:rPr>
-      </w:r>
-      <w:r>
-        <w:rPr>
-          <w:noProof/>
-        </w:rPr>
-        <w:fldChar w:fldCharType="separate"/>
-      </w:r>
-      <w:r>
-        <w:rPr>
-          <w:noProof/>
-        </w:rPr>
-        <w:t>7</w:t>
+        <w:t>8</w:t>
       </w:r>
       <w:r>
         <w:rPr>
@@ -1919,14 +2106,14 @@
         <w:rPr>
           <w:rFonts w:eastAsiaTheme="minorEastAsia"/>
           <w:noProof/>
-          <w:lang w:val="es-ES"/>
-        </w:rPr>
-      </w:pPr>
-      <w:r>
-        <w:rPr>
-          <w:noProof/>
-        </w:rPr>
-        <w:t>Abrir orden de análisis</w:t>
+          <w:lang w:val="en-US"/>
+        </w:rPr>
+      </w:pPr>
+      <w:r>
+        <w:rPr>
+          <w:noProof/>
+        </w:rPr>
+        <w:t>Editar perfil</w:t>
       </w:r>
       <w:r>
         <w:rPr>
@@ -1944,7 +2131,7 @@
         <w:rPr>
           <w:noProof/>
         </w:rPr>
-        <w:instrText xml:space="preserve"> PAGEREF _Toc467864525 \h </w:instrText>
+        <w:instrText xml:space="preserve"> PAGEREF _Toc467867121 \h </w:instrText>
       </w:r>
       <w:r>
         <w:rPr>
@@ -1961,307 +2148,7 @@
         <w:rPr>
           <w:noProof/>
         </w:rPr>
-        <w:t>7</w:t>
-      </w:r>
-      <w:r>
-        <w:rPr>
-          <w:noProof/>
-        </w:rPr>
-        <w:fldChar w:fldCharType="end"/>
-      </w:r>
-    </w:p>
-    <w:p>
-      <w:pPr>
-        <w:pStyle w:val="TOC3"/>
-        <w:tabs>
-          <w:tab w:val="right" w:pos="9350"/>
-        </w:tabs>
-        <w:rPr>
-          <w:rFonts w:eastAsiaTheme="minorEastAsia"/>
-          <w:noProof/>
-          <w:lang w:val="es-ES"/>
-        </w:rPr>
-      </w:pPr>
-      <w:r>
-        <w:rPr>
-          <w:noProof/>
-        </w:rPr>
-        <w:t>Cerrar orden de análisis</w:t>
-      </w:r>
-      <w:r>
-        <w:rPr>
-          <w:noProof/>
-        </w:rPr>
-        <w:tab/>
-      </w:r>
-      <w:r>
-        <w:rPr>
-          <w:noProof/>
-        </w:rPr>
-        <w:fldChar w:fldCharType="begin"/>
-      </w:r>
-      <w:r>
-        <w:rPr>
-          <w:noProof/>
-        </w:rPr>
-        <w:instrText xml:space="preserve"> PAGEREF _Toc467864526 \h </w:instrText>
-      </w:r>
-      <w:r>
-        <w:rPr>
-          <w:noProof/>
-        </w:rPr>
-      </w:r>
-      <w:r>
-        <w:rPr>
-          <w:noProof/>
-        </w:rPr>
-        <w:fldChar w:fldCharType="separate"/>
-      </w:r>
-      <w:r>
-        <w:rPr>
-          <w:noProof/>
-        </w:rPr>
-        <w:t>7</w:t>
-      </w:r>
-      <w:r>
-        <w:rPr>
-          <w:noProof/>
-        </w:rPr>
-        <w:fldChar w:fldCharType="end"/>
-      </w:r>
-    </w:p>
-    <w:p>
-      <w:pPr>
-        <w:pStyle w:val="TOC3"/>
-        <w:tabs>
-          <w:tab w:val="right" w:pos="9350"/>
-        </w:tabs>
-        <w:rPr>
-          <w:rFonts w:eastAsiaTheme="minorEastAsia"/>
-          <w:noProof/>
-          <w:lang w:val="es-ES"/>
-        </w:rPr>
-      </w:pPr>
-      <w:r>
-        <w:rPr>
-          <w:noProof/>
-        </w:rPr>
-        <w:t>Subir archivo de resultados</w:t>
-      </w:r>
-      <w:r>
-        <w:rPr>
-          <w:noProof/>
-        </w:rPr>
-        <w:tab/>
-      </w:r>
-      <w:r>
-        <w:rPr>
-          <w:noProof/>
-        </w:rPr>
-        <w:fldChar w:fldCharType="begin"/>
-      </w:r>
-      <w:r>
-        <w:rPr>
-          <w:noProof/>
-        </w:rPr>
-        <w:instrText xml:space="preserve"> PAGEREF _Toc467864527 \h </w:instrText>
-      </w:r>
-      <w:r>
-        <w:rPr>
-          <w:noProof/>
-        </w:rPr>
-      </w:r>
-      <w:r>
-        <w:rPr>
-          <w:noProof/>
-        </w:rPr>
-        <w:fldChar w:fldCharType="separate"/>
-      </w:r>
-      <w:r>
-        <w:rPr>
-          <w:noProof/>
-        </w:rPr>
-        <w:t>7</w:t>
-      </w:r>
-      <w:r>
-        <w:rPr>
-          <w:noProof/>
-        </w:rPr>
-        <w:fldChar w:fldCharType="end"/>
-      </w:r>
-    </w:p>
-    <w:p>
-      <w:pPr>
-        <w:pStyle w:val="TOC3"/>
-        <w:tabs>
-          <w:tab w:val="right" w:pos="9350"/>
-        </w:tabs>
-        <w:rPr>
-          <w:rFonts w:eastAsiaTheme="minorEastAsia"/>
-          <w:noProof/>
-          <w:lang w:val="es-ES"/>
-        </w:rPr>
-      </w:pPr>
-      <w:r>
-        <w:rPr>
-          <w:noProof/>
-        </w:rPr>
-        <w:t>Muestras por analizar</w:t>
-      </w:r>
-      <w:r>
-        <w:rPr>
-          <w:noProof/>
-        </w:rPr>
-        <w:tab/>
-      </w:r>
-      <w:r>
-        <w:rPr>
-          <w:noProof/>
-        </w:rPr>
-        <w:fldChar w:fldCharType="begin"/>
-      </w:r>
-      <w:r>
-        <w:rPr>
-          <w:noProof/>
-        </w:rPr>
-        <w:instrText xml:space="preserve"> PAGEREF _Toc467864528 \h </w:instrText>
-      </w:r>
-      <w:r>
-        <w:rPr>
-          <w:noProof/>
-        </w:rPr>
-      </w:r>
-      <w:r>
-        <w:rPr>
-          <w:noProof/>
-        </w:rPr>
-        <w:fldChar w:fldCharType="separate"/>
-      </w:r>
-      <w:r>
-        <w:rPr>
-          <w:noProof/>
-        </w:rPr>
-        <w:t>7</w:t>
-      </w:r>
-      <w:r>
-        <w:rPr>
-          <w:noProof/>
-        </w:rPr>
-        <w:fldChar w:fldCharType="end"/>
-      </w:r>
-    </w:p>
-    <w:p>
-      <w:pPr>
-        <w:pStyle w:val="TOC2"/>
-        <w:tabs>
-          <w:tab w:val="right" w:pos="9350"/>
-        </w:tabs>
-        <w:rPr>
-          <w:rFonts w:eastAsiaTheme="minorEastAsia"/>
-          <w:noProof/>
-          <w:lang w:val="es-ES"/>
-        </w:rPr>
-      </w:pPr>
-      <w:r>
-        <w:rPr>
-          <w:noProof/>
-        </w:rPr>
-        <w:t>Tecnólogo</w:t>
-      </w:r>
-      <w:r>
-        <w:rPr>
-          <w:noProof/>
-        </w:rPr>
-        <w:tab/>
-      </w:r>
-      <w:r>
-        <w:rPr>
-          <w:noProof/>
-        </w:rPr>
-        <w:fldChar w:fldCharType="begin"/>
-      </w:r>
-      <w:r>
-        <w:rPr>
-          <w:noProof/>
-        </w:rPr>
-        <w:instrText xml:space="preserve"> PAGEREF _Toc467864529 \h </w:instrText>
-      </w:r>
-      <w:r>
-        <w:rPr>
-          <w:noProof/>
-        </w:rPr>
-      </w:r>
-      <w:r>
-        <w:rPr>
-          <w:noProof/>
-        </w:rPr>
-        <w:fldChar w:fldCharType="separate"/>
-      </w:r>
-      <w:r>
-        <w:rPr>
-          <w:noProof/>
-        </w:rPr>
-        <w:t>7</w:t>
-      </w:r>
-      <w:r>
-        <w:rPr>
-          <w:noProof/>
-        </w:rPr>
-        <w:fldChar w:fldCharType="end"/>
-      </w:r>
-    </w:p>
-    <w:p>
-      <w:pPr>
-        <w:pStyle w:val="TOC3"/>
-        <w:tabs>
-          <w:tab w:val="right" w:pos="9350"/>
-        </w:tabs>
-        <w:rPr>
-          <w:rFonts w:eastAsiaTheme="minorEastAsia"/>
-          <w:noProof/>
-          <w:lang w:val="es-ES"/>
-        </w:rPr>
-      </w:pPr>
-      <w:r>
-        <w:rPr>
-          <w:noProof/>
-        </w:rPr>
-        <w:t>Subir archivo de resultados</w:t>
-      </w:r>
-      <w:r>
-        <w:rPr>
-          <w:noProof/>
-        </w:rPr>
-        <w:tab/>
-      </w:r>
-      <w:r>
-        <w:rPr>
-          <w:noProof/>
-        </w:rPr>
-        <w:fldChar w:fldCharType="begin"/>
-      </w:r>
-      <w:r>
-        <w:rPr>
-          <w:noProof/>
-        </w:rPr>
-        <w:instrText xml:space="preserve"> PAGEREF _Toc467864530 \h </w:instrText>
-      </w:r>
-      <w:r>
-        <w:rPr>
-          <w:noProof/>
-        </w:rPr>
-      </w:r>
-      <w:r>
-        <w:rPr>
-          <w:noProof/>
-        </w:rPr>
-        <w:fldChar w:fldCharType="separate"/>
-      </w:r>
-      <w:r>
-        <w:rPr>
-          <w:noProof/>
-        </w:rPr>
-        <w:t>7</w:t>
+        <w:t>8</w:t>
       </w:r>
       <w:r>
         <w:rPr>
@@ -2293,12 +2180,12 @@
       <w:pPr>
         <w:pStyle w:val="Heading1"/>
       </w:pPr>
-      <w:bookmarkStart w:id="1" w:name="_Toc467864495"/>
+      <w:bookmarkStart w:id="2" w:name="_Toc467867088"/>
       <w:r>
         <w:lastRenderedPageBreak/>
         <w:t>WebApp</w:t>
       </w:r>
-      <w:bookmarkEnd w:id="1"/>
+      <w:bookmarkEnd w:id="2"/>
     </w:p>
     <w:p>
       <w:r>
@@ -2420,7 +2307,7 @@
       <w:pPr>
         <w:pStyle w:val="Heading1"/>
       </w:pPr>
-      <w:bookmarkStart w:id="2" w:name="_Toc467864496"/>
+      <w:bookmarkStart w:id="3" w:name="_Toc467867089"/>
       <w:r>
         <w:lastRenderedPageBreak/>
         <w:t>Procesos</w:t>
@@ -2431,18 +2318,18 @@
       <w:r>
         <w:t>por tipo de usuario</w:t>
       </w:r>
-      <w:bookmarkEnd w:id="2"/>
+      <w:bookmarkEnd w:id="3"/>
     </w:p>
     <w:p/>
     <w:p>
       <w:pPr>
         <w:pStyle w:val="Heading2"/>
       </w:pPr>
-      <w:bookmarkStart w:id="3" w:name="_Toc467864497"/>
+      <w:bookmarkStart w:id="4" w:name="_Toc467867090"/>
       <w:r>
         <w:t>Jefes de operadores</w:t>
       </w:r>
-      <w:bookmarkEnd w:id="3"/>
+      <w:bookmarkEnd w:id="4"/>
     </w:p>
     <w:p>
       <w:r>
@@ -2460,11 +2347,11 @@
       <w:pPr>
         <w:pStyle w:val="Heading3"/>
       </w:pPr>
-      <w:bookmarkStart w:id="4" w:name="_Toc467864498"/>
+      <w:bookmarkStart w:id="5" w:name="_Toc467867091"/>
       <w:r>
         <w:t>Mantener personal</w:t>
       </w:r>
-      <w:bookmarkEnd w:id="4"/>
+      <w:bookmarkEnd w:id="5"/>
     </w:p>
     <w:p>
       <w:r>
@@ -2545,11 +2432,11 @@
       <w:pPr>
         <w:pStyle w:val="Heading3"/>
       </w:pPr>
-      <w:bookmarkStart w:id="5" w:name="_Toc467864499"/>
+      <w:bookmarkStart w:id="6" w:name="_Toc467867092"/>
       <w:r>
         <w:t>Mantener prestaciones</w:t>
       </w:r>
-      <w:bookmarkEnd w:id="5"/>
+      <w:bookmarkEnd w:id="6"/>
     </w:p>
     <w:p>
       <w:r>
@@ -2603,11 +2490,11 @@
       <w:pPr>
         <w:pStyle w:val="Heading3"/>
       </w:pPr>
-      <w:bookmarkStart w:id="6" w:name="_Toc467864500"/>
+      <w:bookmarkStart w:id="7" w:name="_Toc467867093"/>
       <w:r>
         <w:t>Mantener pacientes</w:t>
       </w:r>
-      <w:bookmarkEnd w:id="6"/>
+      <w:bookmarkEnd w:id="7"/>
     </w:p>
     <w:p>
       <w:r>
@@ -2711,11 +2598,11 @@
       <w:pPr>
         <w:pStyle w:val="Heading3"/>
       </w:pPr>
-      <w:bookmarkStart w:id="7" w:name="_Toc467864501"/>
+      <w:bookmarkStart w:id="8" w:name="_Toc467867094"/>
       <w:r>
         <w:t>Mantener equipamiento</w:t>
       </w:r>
-      <w:bookmarkEnd w:id="7"/>
+      <w:bookmarkEnd w:id="8"/>
     </w:p>
     <w:p>
       <w:r>
@@ -2799,11 +2686,11 @@
       <w:pPr>
         <w:pStyle w:val="Heading3"/>
       </w:pPr>
-      <w:bookmarkStart w:id="8" w:name="_Toc467864502"/>
+      <w:bookmarkStart w:id="9" w:name="_Toc467867095"/>
       <w:r>
         <w:t>Auditar caja</w:t>
       </w:r>
-      <w:bookmarkEnd w:id="8"/>
+      <w:bookmarkEnd w:id="9"/>
     </w:p>
     <w:p>
       <w:r>
@@ -2833,11 +2720,11 @@
       <w:pPr>
         <w:pStyle w:val="Heading3"/>
       </w:pPr>
-      <w:bookmarkStart w:id="9" w:name="_Toc467864503"/>
+      <w:bookmarkStart w:id="10" w:name="_Toc467867096"/>
       <w:r>
         <w:t>Ver historial de pagos de los médicos</w:t>
       </w:r>
-      <w:bookmarkEnd w:id="9"/>
+      <w:bookmarkEnd w:id="10"/>
     </w:p>
     <w:p>
       <w:r>
@@ -2852,11 +2739,11 @@
       <w:pPr>
         <w:pStyle w:val="Heading3"/>
       </w:pPr>
-      <w:bookmarkStart w:id="10" w:name="_Toc467864504"/>
+      <w:bookmarkStart w:id="11" w:name="_Toc467867097"/>
       <w:r>
         <w:t>Administración de horarios de personal médico</w:t>
       </w:r>
-      <w:bookmarkEnd w:id="10"/>
+      <w:bookmarkEnd w:id="11"/>
     </w:p>
     <w:p>
       <w:r>
@@ -2874,11 +2761,11 @@
       <w:pPr>
         <w:pStyle w:val="Heading3"/>
       </w:pPr>
-      <w:bookmarkStart w:id="11" w:name="_Toc467864505"/>
+      <w:bookmarkStart w:id="12" w:name="_Toc467867098"/>
       <w:r>
         <w:t>Editar perfil</w:t>
       </w:r>
-      <w:bookmarkEnd w:id="11"/>
+      <w:bookmarkEnd w:id="12"/>
     </w:p>
     <w:p>
       <w:r>
@@ -2912,12 +2799,12 @@
       <w:pPr>
         <w:pStyle w:val="Heading2"/>
       </w:pPr>
-      <w:bookmarkStart w:id="12" w:name="_Toc467864506"/>
+      <w:bookmarkStart w:id="13" w:name="_Toc467867099"/>
       <w:r>
         <w:lastRenderedPageBreak/>
         <w:t>Operadores</w:t>
       </w:r>
-      <w:bookmarkEnd w:id="12"/>
+      <w:bookmarkEnd w:id="13"/>
     </w:p>
     <w:p>
       <w:r>
@@ -2929,11 +2816,11 @@
       <w:pPr>
         <w:pStyle w:val="Heading3"/>
       </w:pPr>
-      <w:bookmarkStart w:id="13" w:name="_Toc467864507"/>
+      <w:bookmarkStart w:id="14" w:name="_Toc467867100"/>
       <w:r>
         <w:t>Abrir caja</w:t>
       </w:r>
-      <w:bookmarkEnd w:id="13"/>
+      <w:bookmarkEnd w:id="14"/>
     </w:p>
     <w:p>
       <w:r>
@@ -2950,11 +2837,11 @@
       <w:pPr>
         <w:pStyle w:val="Heading3"/>
       </w:pPr>
-      <w:bookmarkStart w:id="14" w:name="_Toc467864508"/>
+      <w:bookmarkStart w:id="15" w:name="_Toc467867101"/>
       <w:r>
         <w:t>Cerrar caja</w:t>
       </w:r>
-      <w:bookmarkEnd w:id="14"/>
+      <w:bookmarkEnd w:id="15"/>
     </w:p>
     <w:p>
       <w:r>
@@ -2983,11 +2870,11 @@
       <w:pPr>
         <w:pStyle w:val="Heading3"/>
       </w:pPr>
-      <w:bookmarkStart w:id="15" w:name="_Toc467864509"/>
+      <w:bookmarkStart w:id="16" w:name="_Toc467867102"/>
       <w:r>
         <w:t>Agendar atención</w:t>
       </w:r>
-      <w:bookmarkEnd w:id="15"/>
+      <w:bookmarkEnd w:id="16"/>
     </w:p>
     <w:p>
       <w:r>
@@ -3014,11 +2901,11 @@
       <w:pPr>
         <w:pStyle w:val="Heading3"/>
       </w:pPr>
-      <w:bookmarkStart w:id="16" w:name="_Toc467864510"/>
+      <w:bookmarkStart w:id="17" w:name="_Toc467867103"/>
       <w:r>
         <w:t>Anular atención</w:t>
       </w:r>
-      <w:bookmarkEnd w:id="16"/>
+      <w:bookmarkEnd w:id="17"/>
     </w:p>
     <w:p>
       <w:r>
@@ -3041,11 +2928,11 @@
       <w:pPr>
         <w:pStyle w:val="Heading3"/>
       </w:pPr>
-      <w:bookmarkStart w:id="17" w:name="_Toc467864511"/>
+      <w:bookmarkStart w:id="18" w:name="_Toc467867104"/>
       <w:r>
         <w:t>Crear paciente</w:t>
       </w:r>
-      <w:bookmarkEnd w:id="17"/>
+      <w:bookmarkEnd w:id="18"/>
     </w:p>
     <w:p>
       <w:r>
@@ -3068,11 +2955,11 @@
       <w:pPr>
         <w:pStyle w:val="Heading3"/>
       </w:pPr>
-      <w:bookmarkStart w:id="18" w:name="_Toc467864512"/>
+      <w:bookmarkStart w:id="19" w:name="_Toc467867105"/>
       <w:r>
         <w:t>Ingresar paciente</w:t>
       </w:r>
-      <w:bookmarkEnd w:id="18"/>
+      <w:bookmarkEnd w:id="19"/>
     </w:p>
     <w:p>
       <w:r>
@@ -3108,14 +2995,14 @@
       <w:pPr>
         <w:pStyle w:val="Heading3"/>
       </w:pPr>
-      <w:bookmarkStart w:id="19" w:name="_Toc467864513"/>
+      <w:bookmarkStart w:id="20" w:name="_Toc467867106"/>
       <w:r>
         <w:t xml:space="preserve">Anular </w:t>
       </w:r>
       <w:r>
         <w:t>atención</w:t>
       </w:r>
-      <w:bookmarkEnd w:id="19"/>
+      <w:bookmarkEnd w:id="20"/>
     </w:p>
     <w:p>
       <w:r>
@@ -3136,11 +3023,11 @@
       <w:pPr>
         <w:pStyle w:val="Heading3"/>
       </w:pPr>
-      <w:bookmarkStart w:id="20" w:name="_Toc467864514"/>
+      <w:bookmarkStart w:id="21" w:name="_Toc467867107"/>
       <w:r>
         <w:t>Editar perfil</w:t>
       </w:r>
-      <w:bookmarkEnd w:id="20"/>
+      <w:bookmarkEnd w:id="21"/>
     </w:p>
     <w:p>
       <w:r>
@@ -3181,21 +3068,21 @@
       <w:pPr>
         <w:pStyle w:val="Heading2"/>
       </w:pPr>
-      <w:bookmarkStart w:id="21" w:name="_Toc467864519"/>
+      <w:bookmarkStart w:id="22" w:name="_Toc467867108"/>
       <w:r>
         <w:t>Médico</w:t>
       </w:r>
-      <w:bookmarkEnd w:id="21"/>
+      <w:bookmarkEnd w:id="22"/>
     </w:p>
     <w:p>
       <w:pPr>
         <w:pStyle w:val="Heading3"/>
       </w:pPr>
-      <w:bookmarkStart w:id="22" w:name="_Toc467864516"/>
+      <w:bookmarkStart w:id="23" w:name="_Toc467867109"/>
       <w:r>
         <w:t>Revisar agenda diaria</w:t>
       </w:r>
-      <w:bookmarkEnd w:id="22"/>
+      <w:bookmarkEnd w:id="23"/>
     </w:p>
     <w:p>
       <w:r>
@@ -3207,11 +3094,11 @@
       <w:pPr>
         <w:pStyle w:val="Heading3"/>
       </w:pPr>
-      <w:bookmarkStart w:id="23" w:name="_Toc467864517"/>
+      <w:bookmarkStart w:id="24" w:name="_Toc467867110"/>
       <w:r>
         <w:t>Cerrar atención</w:t>
       </w:r>
-      <w:bookmarkEnd w:id="23"/>
+      <w:bookmarkEnd w:id="24"/>
     </w:p>
     <w:p>
       <w:r>
@@ -3227,11 +3114,11 @@
       <w:pPr>
         <w:pStyle w:val="Heading3"/>
       </w:pPr>
-      <w:bookmarkStart w:id="24" w:name="_Toc467864518"/>
+      <w:bookmarkStart w:id="25" w:name="_Toc467867111"/>
       <w:r>
         <w:t>Editar perfil</w:t>
       </w:r>
-      <w:bookmarkEnd w:id="24"/>
+      <w:bookmarkEnd w:id="25"/>
     </w:p>
     <w:p>
       <w:r>
@@ -3243,11 +3130,11 @@
       <w:pPr>
         <w:pStyle w:val="Heading3"/>
       </w:pPr>
-      <w:bookmarkStart w:id="25" w:name="_Toc467864521"/>
+      <w:bookmarkStart w:id="26" w:name="_Toc467867112"/>
       <w:r>
         <w:t>Ver ficha médica</w:t>
       </w:r>
-      <w:bookmarkEnd w:id="25"/>
+      <w:bookmarkEnd w:id="26"/>
     </w:p>
     <w:p>
       <w:r>
@@ -3271,14 +3158,14 @@
       <w:pPr>
         <w:pStyle w:val="Heading3"/>
       </w:pPr>
-      <w:bookmarkStart w:id="26" w:name="_Toc467864522"/>
+      <w:bookmarkStart w:id="27" w:name="_Toc467867113"/>
       <w:r>
         <w:t>Actualizar</w:t>
       </w:r>
       <w:r>
         <w:t xml:space="preserve"> ficha médica</w:t>
       </w:r>
-      <w:bookmarkEnd w:id="26"/>
+      <w:bookmarkEnd w:id="27"/>
     </w:p>
     <w:p>
       <w:r>
@@ -3302,11 +3189,11 @@
       <w:pPr>
         <w:pStyle w:val="Heading3"/>
       </w:pPr>
-      <w:bookmarkStart w:id="27" w:name="_Toc467864523"/>
+      <w:bookmarkStart w:id="28" w:name="_Toc467867114"/>
       <w:r>
         <w:t>Derivar</w:t>
       </w:r>
-      <w:bookmarkEnd w:id="27"/>
+      <w:bookmarkEnd w:id="28"/>
     </w:p>
     <w:p>
       <w:r>
@@ -3323,22 +3210,22 @@
       <w:pPr>
         <w:pStyle w:val="Heading2"/>
       </w:pPr>
-      <w:bookmarkStart w:id="28" w:name="_Toc467864524"/>
+      <w:bookmarkStart w:id="29" w:name="_Toc467867115"/>
       <w:r>
         <w:lastRenderedPageBreak/>
         <w:t>Enfermero</w:t>
       </w:r>
-      <w:bookmarkEnd w:id="28"/>
+      <w:bookmarkEnd w:id="29"/>
     </w:p>
     <w:p>
       <w:pPr>
         <w:pStyle w:val="Heading3"/>
       </w:pPr>
-      <w:bookmarkStart w:id="29" w:name="_Toc467864525"/>
+      <w:bookmarkStart w:id="30" w:name="_Toc467867116"/>
       <w:r>
         <w:t>Abrir orden de análisis</w:t>
       </w:r>
-      <w:bookmarkEnd w:id="29"/>
+      <w:bookmarkEnd w:id="30"/>
     </w:p>
     <w:p>
       <w:r>
@@ -3359,11 +3246,11 @@
       <w:pPr>
         <w:pStyle w:val="Heading3"/>
       </w:pPr>
-      <w:bookmarkStart w:id="30" w:name="_Toc467864526"/>
+      <w:bookmarkStart w:id="31" w:name="_Toc467867117"/>
       <w:r>
         <w:t>Cerrar orden de análisis</w:t>
       </w:r>
-      <w:bookmarkEnd w:id="30"/>
+      <w:bookmarkEnd w:id="31"/>
     </w:p>
     <w:p>
       <w:r>
@@ -3384,9 +3271,11 @@
       <w:pPr>
         <w:pStyle w:val="Heading3"/>
       </w:pPr>
+      <w:bookmarkStart w:id="32" w:name="_Toc467867118"/>
       <w:r>
         <w:t>Editar perfil</w:t>
       </w:r>
+      <w:bookmarkEnd w:id="32"/>
     </w:p>
     <w:p>
       <w:r>
@@ -3417,21 +3306,21 @@
       <w:pPr>
         <w:pStyle w:val="Heading2"/>
       </w:pPr>
-      <w:bookmarkStart w:id="31" w:name="_Toc467864529"/>
+      <w:bookmarkStart w:id="33" w:name="_Toc467867119"/>
       <w:r>
         <w:t>Tecnólogo</w:t>
       </w:r>
-      <w:bookmarkEnd w:id="31"/>
+      <w:bookmarkEnd w:id="33"/>
     </w:p>
     <w:p>
       <w:pPr>
         <w:pStyle w:val="Heading3"/>
       </w:pPr>
-      <w:bookmarkStart w:id="32" w:name="_Toc467864530"/>
+      <w:bookmarkStart w:id="34" w:name="_Toc467867120"/>
       <w:r>
         <w:t>Subir archivo de resultados</w:t>
       </w:r>
-      <w:bookmarkEnd w:id="32"/>
+      <w:bookmarkEnd w:id="34"/>
     </w:p>
     <w:p>
       <w:r>
@@ -3440,17 +3329,17 @@
       <w:r>
         <w:t xml:space="preserve"> y subir los resultados. Para hacer esto se le da click a “Cerrar atención”, se llena el formulario correspondiente y se da click a “Ingresar resultado atención”.</w:t>
       </w:r>
-      <w:bookmarkStart w:id="33" w:name="_GoBack"/>
-      <w:bookmarkEnd w:id="33"/>
     </w:p>
     <w:p/>
     <w:p>
       <w:pPr>
         <w:pStyle w:val="Heading3"/>
       </w:pPr>
+      <w:bookmarkStart w:id="35" w:name="_Toc467867121"/>
       <w:r>
         <w:t>Editar perfil</w:t>
       </w:r>
+      <w:bookmarkEnd w:id="35"/>
     </w:p>
     <w:p>
       <w:r>

</xml_diff>